<commit_message>
change comments,update interface,fix baocao
</commit_message>
<xml_diff>
--- a/Báo_Cáo_Đồ _Án_I.docx
+++ b/Báo_Cáo_Đồ _Án_I.docx
@@ -526,6 +526,10 @@
     <w:sdt>
       <w:sdtPr>
         <w:rPr>
+          <w:rFonts w:asciiTheme="minorHAnsi" w:eastAsiaTheme="minorHAnsi" w:hAnsiTheme="minorHAnsi" w:cstheme="minorBidi"/>
+          <w:color w:val="auto"/>
+          <w:sz w:val="22"/>
+          <w:szCs w:val="22"/>
           <w:lang w:val="vi-VN"/>
         </w:rPr>
         <w:id w:val="1143391673"/>
@@ -536,12 +540,8 @@
       </w:sdtPr>
       <w:sdtEndPr>
         <w:rPr>
-          <w:rFonts w:asciiTheme="minorHAnsi" w:eastAsiaTheme="minorHAnsi" w:hAnsiTheme="minorHAnsi" w:cstheme="minorBidi"/>
           <w:b/>
           <w:bCs/>
-          <w:color w:val="auto"/>
-          <w:sz w:val="22"/>
-          <w:szCs w:val="22"/>
         </w:rPr>
       </w:sdtEndPr>
       <w:sdtContent>
@@ -1602,10 +1602,11 @@
           <w:szCs w:val="26"/>
         </w:rPr>
       </w:pPr>
-      <w:bookmarkStart w:id="7" w:name="_Toc510897005"/>
-      <w:bookmarkStart w:id="8" w:name="_Toc510896758"/>
-      <w:bookmarkStart w:id="9" w:name="_Toc510896990"/>
-      <w:bookmarkStart w:id="10" w:name="_Toc510897004"/>
+      <w:bookmarkStart w:id="7" w:name="_Toc510896758"/>
+      <w:bookmarkStart w:id="8" w:name="_Toc510896990"/>
+      <w:bookmarkStart w:id="9" w:name="_Toc510897004"/>
+      <w:bookmarkStart w:id="10" w:name="_Toc510897005"/>
+      <w:bookmarkStart w:id="11" w:name="_Hlk510962461"/>
       <w:r>
         <w:rPr>
           <w:rFonts w:ascii="Times New Roman" w:hAnsi="Times New Roman" w:cs="Times New Roman"/>
@@ -1615,9 +1616,9 @@
         </w:rPr>
         <w:t>sử dụng phân đoạn màu da của con người để phát hiện đường viền của bàn tay kết hợp với sự phát hiện lồi tay để nhận ra cử chỉ và đếm số lượng ngón tay. Gồm 2 phần</w:t>
       </w:r>
+      <w:bookmarkEnd w:id="7"/>
       <w:bookmarkEnd w:id="8"/>
       <w:bookmarkEnd w:id="9"/>
-      <w:bookmarkEnd w:id="10"/>
     </w:p>
     <w:p>
       <w:pPr>
@@ -1636,7 +1637,7 @@
           <w:szCs w:val="26"/>
         </w:rPr>
       </w:pPr>
-      <w:bookmarkStart w:id="11" w:name="_Toc5826"/>
+      <w:bookmarkStart w:id="12" w:name="_Toc5826"/>
       <w:r>
         <w:rPr>
           <w:rFonts w:ascii="Times New Roman" w:hAnsi="Times New Roman" w:cs="Times New Roman"/>
@@ -1683,7 +1684,6 @@
           <w:szCs w:val="26"/>
         </w:rPr>
       </w:pPr>
-      <w:bookmarkStart w:id="12" w:name="_GoBack"/>
       <w:r>
         <w:rPr>
           <w:rFonts w:ascii="Times New Roman" w:hAnsi="Times New Roman" w:cs="Times New Roman"/>
@@ -1735,7 +1735,6 @@
         </w:drawing>
       </w:r>
     </w:p>
-    <w:bookmarkEnd w:id="12"/>
     <w:p>
       <w:pPr>
         <w:rPr>
@@ -1921,7 +1920,17 @@
           <w:sz w:val="26"/>
           <w:szCs w:val="26"/>
         </w:rPr>
-        <w:t>Convexity defect : để nhận dạng chuyển động khi ta di chuyển bàn tay và đếm số ngon tay sử dụng 3 điểm : StartPoint,EndPoint và DepthPoint.</w:t>
+        <w:t xml:space="preserve">Convexity defect : để nhận dạng chuyển động khi ta di chuyển bàn tay và đếm số ngon tay sử dụng 3 điểm : StartPoint,EndPoint </w:t>
+      </w:r>
+      <w:bookmarkEnd w:id="11"/>
+      <w:r>
+        <w:rPr>
+          <w:rFonts w:ascii="Times New Roman" w:hAnsi="Times New Roman" w:cs="Times New Roman"/>
+          <w:color w:val="000000" w:themeColor="text1"/>
+          <w:sz w:val="26"/>
+          <w:szCs w:val="26"/>
+        </w:rPr>
+        <w:t>và DepthPoint.</w:t>
       </w:r>
       <w:r>
         <w:rPr>
@@ -1931,7 +1940,7 @@
         </w:rPr>
         <w:t xml:space="preserve"> </w:t>
       </w:r>
-      <w:bookmarkEnd w:id="11"/>
+      <w:bookmarkEnd w:id="12"/>
     </w:p>
     <w:p>
       <w:pPr>
@@ -2020,7 +2029,7 @@
         <w:t>ệm</w:t>
       </w:r>
       <w:bookmarkStart w:id="13" w:name="_Toc10029"/>
-      <w:bookmarkEnd w:id="7"/>
+      <w:bookmarkEnd w:id="10"/>
     </w:p>
     <w:p>
       <w:pPr>
@@ -3538,15 +3547,6 @@
       <w:r>
         <w:rPr>
           <w:rFonts w:ascii="Times New Roman" w:hAnsi="Times New Roman" w:cs="Times New Roman"/>
-          <w:b/>
-          <w:sz w:val="30"/>
-          <w:szCs w:val="30"/>
-        </w:rPr>
-        <w:tab/>
-      </w:r>
-      <w:r>
-        <w:rPr>
-          <w:rFonts w:ascii="Times New Roman" w:hAnsi="Times New Roman" w:cs="Times New Roman"/>
           <w:color w:val="000000" w:themeColor="text1"/>
           <w:sz w:val="26"/>
           <w:szCs w:val="26"/>
@@ -3623,7 +3623,25 @@
           <w:sz w:val="26"/>
           <w:szCs w:val="26"/>
         </w:rPr>
-        <w:t>MCvFont(FONT, Double, Double) để tạo phông chữ (hiể thị số lượng ngón tay) với kích thước tự tạo.</w:t>
+        <w:t>MCvFont(FONT, Double, Double) để tạo phông chữ (hiể</w:t>
+      </w:r>
+      <w:r>
+        <w:rPr>
+          <w:rFonts w:ascii="Times New Roman" w:hAnsi="Times New Roman" w:cs="Times New Roman"/>
+          <w:color w:val="000000" w:themeColor="text1"/>
+          <w:sz w:val="26"/>
+          <w:szCs w:val="26"/>
+        </w:rPr>
+        <w:t>n</w:t>
+      </w:r>
+      <w:r>
+        <w:rPr>
+          <w:rFonts w:ascii="Times New Roman" w:hAnsi="Times New Roman" w:cs="Times New Roman"/>
+          <w:color w:val="000000" w:themeColor="text1"/>
+          <w:sz w:val="26"/>
+          <w:szCs w:val="26"/>
+        </w:rPr>
+        <w:t xml:space="preserve"> thị số lượng ngón tay) với kích thước tự tạo.</w:t>
       </w:r>
     </w:p>
     <w:p>
@@ -3658,7 +3676,34 @@
           <w:sz w:val="26"/>
           <w:szCs w:val="26"/>
         </w:rPr>
-        <w:t>Một số control sử dụng : menustrip,listview,imageBox,datetime .</w:t>
+        <w:t>Một số control sử dụng : menustrip,listview,imageBox,datetime</w:t>
+      </w:r>
+      <w:r>
+        <w:rPr>
+          <w:rFonts w:ascii="Times New Roman" w:hAnsi="Times New Roman" w:cs="Times New Roman"/>
+          <w:color w:val="000000" w:themeColor="text1"/>
+          <w:sz w:val="26"/>
+          <w:szCs w:val="26"/>
+        </w:rPr>
+        <w:t>,b</w:t>
+      </w:r>
+      <w:r>
+        <w:rPr>
+          <w:rFonts w:ascii="Times New Roman" w:hAnsi="Times New Roman" w:cs="Times New Roman"/>
+          <w:color w:val="000000" w:themeColor="text1"/>
+          <w:sz w:val="26"/>
+          <w:szCs w:val="26"/>
+        </w:rPr>
+        <w:t>u</w:t>
+      </w:r>
+      <w:r>
+        <w:rPr>
+          <w:rFonts w:ascii="Times New Roman" w:hAnsi="Times New Roman" w:cs="Times New Roman"/>
+          <w:color w:val="000000" w:themeColor="text1"/>
+          <w:sz w:val="26"/>
+          <w:szCs w:val="26"/>
+        </w:rPr>
+        <w:t>tton.</w:t>
       </w:r>
     </w:p>
     <w:p>
@@ -3788,6 +3833,8 @@
         </w:rPr>
         <w:t xml:space="preserve">Chương trình đã hoàn thành một số tính năng chính nhưng vẫn còn nhiều điểm  khuyết thiếu  : </w:t>
       </w:r>
+      <w:bookmarkStart w:id="19" w:name="_GoBack"/>
+      <w:bookmarkEnd w:id="19"/>
     </w:p>
     <w:p>
       <w:pPr>
@@ -3808,15 +3855,31 @@
           <w:sz w:val="26"/>
           <w:szCs w:val="26"/>
         </w:rPr>
-        <w:t>số lượng control vẫn đang còn ít</w:t>
-      </w:r>
-      <w:r>
-        <w:rPr>
-          <w:rFonts w:ascii="Times New Roman" w:hAnsi="Times New Roman" w:cs="Times New Roman"/>
-          <w:sz w:val="26"/>
-          <w:szCs w:val="26"/>
-        </w:rPr>
-        <w:t>.</w:t>
+        <w:t>Chất lượng video file và camera không thật sự tốt,còn phụ thuộc nhiều vào chất lượng ánh sáng</w:t>
+      </w:r>
+      <w:r>
+        <w:rPr>
+          <w:rFonts w:ascii="Times New Roman" w:hAnsi="Times New Roman" w:cs="Times New Roman"/>
+          <w:sz w:val="26"/>
+          <w:szCs w:val="26"/>
+        </w:rPr>
+        <w:t>,g</w:t>
+      </w:r>
+      <w:r>
+        <w:rPr>
+          <w:rFonts w:ascii="Times New Roman" w:hAnsi="Times New Roman" w:cs="Times New Roman"/>
+          <w:sz w:val="26"/>
+          <w:szCs w:val="26"/>
+        </w:rPr>
+        <w:t>óc</w:t>
+      </w:r>
+      <w:r>
+        <w:rPr>
+          <w:rFonts w:ascii="Times New Roman" w:hAnsi="Times New Roman" w:cs="Times New Roman"/>
+          <w:sz w:val="26"/>
+          <w:szCs w:val="26"/>
+        </w:rPr>
+        <w:t xml:space="preserve"> quay.</w:t>
       </w:r>
     </w:p>
     <w:p>
@@ -3838,7 +3901,7 @@
           <w:sz w:val="26"/>
           <w:szCs w:val="26"/>
         </w:rPr>
-        <w:t>Chất lượng video file và camera không thật sự tốt,còn phụ thuộc nhiều vào chất lượng ánh sáng</w:t>
+        <w:t>Giao diện chưa được tốt</w:t>
       </w:r>
       <w:r>
         <w:rPr>
@@ -3868,7 +3931,239 @@
           <w:sz w:val="26"/>
           <w:szCs w:val="26"/>
         </w:rPr>
-        <w:t>Giao diện chưa được tốt</w:t>
+        <w:t>Khi cha</w:t>
+      </w:r>
+      <w:r>
+        <w:rPr>
+          <w:rFonts w:ascii="Times New Roman" w:hAnsi="Times New Roman" w:cs="Times New Roman"/>
+          <w:sz w:val="26"/>
+          <w:szCs w:val="26"/>
+        </w:rPr>
+        <w:t>ỵ</w:t>
+      </w:r>
+      <w:r>
+        <w:rPr>
+          <w:rFonts w:ascii="Times New Roman" w:hAnsi="Times New Roman" w:cs="Times New Roman"/>
+          <w:sz w:val="26"/>
+          <w:szCs w:val="26"/>
+        </w:rPr>
+        <w:t xml:space="preserve"> ch</w:t>
+      </w:r>
+      <w:r>
+        <w:rPr>
+          <w:rFonts w:ascii="Times New Roman" w:hAnsi="Times New Roman" w:cs="Times New Roman"/>
+          <w:sz w:val="26"/>
+          <w:szCs w:val="26"/>
+        </w:rPr>
+        <w:t>ươ</w:t>
+      </w:r>
+      <w:r>
+        <w:rPr>
+          <w:rFonts w:ascii="Times New Roman" w:hAnsi="Times New Roman" w:cs="Times New Roman"/>
+          <w:sz w:val="26"/>
+          <w:szCs w:val="26"/>
+        </w:rPr>
+        <w:t>ng tr</w:t>
+      </w:r>
+      <w:r>
+        <w:rPr>
+          <w:rFonts w:ascii="Times New Roman" w:hAnsi="Times New Roman" w:cs="Times New Roman"/>
+          <w:sz w:val="26"/>
+          <w:szCs w:val="26"/>
+        </w:rPr>
+        <w:t>ình</w:t>
+      </w:r>
+      <w:r>
+        <w:rPr>
+          <w:rFonts w:ascii="Times New Roman" w:hAnsi="Times New Roman" w:cs="Times New Roman"/>
+          <w:sz w:val="26"/>
+          <w:szCs w:val="26"/>
+        </w:rPr>
+        <w:t xml:space="preserve"> camera tr</w:t>
+      </w:r>
+      <w:r>
+        <w:rPr>
+          <w:rFonts w:ascii="Times New Roman" w:hAnsi="Times New Roman" w:cs="Times New Roman"/>
+          <w:sz w:val="26"/>
+          <w:szCs w:val="26"/>
+        </w:rPr>
+        <w:t>ước</w:t>
+      </w:r>
+      <w:r>
+        <w:rPr>
+          <w:rFonts w:ascii="Times New Roman" w:hAnsi="Times New Roman" w:cs="Times New Roman"/>
+          <w:sz w:val="26"/>
+          <w:szCs w:val="26"/>
+        </w:rPr>
+        <w:t xml:space="preserve"> th</w:t>
+      </w:r>
+      <w:r>
+        <w:rPr>
+          <w:rFonts w:ascii="Times New Roman" w:hAnsi="Times New Roman" w:cs="Times New Roman"/>
+          <w:sz w:val="26"/>
+          <w:szCs w:val="26"/>
+        </w:rPr>
+        <w:t>ì</w:t>
+      </w:r>
+      <w:r>
+        <w:rPr>
+          <w:rFonts w:ascii="Times New Roman" w:hAnsi="Times New Roman" w:cs="Times New Roman"/>
+          <w:sz w:val="26"/>
+          <w:szCs w:val="26"/>
+        </w:rPr>
+        <w:t xml:space="preserve"> khi ch</w:t>
+      </w:r>
+      <w:r>
+        <w:rPr>
+          <w:rFonts w:ascii="Times New Roman" w:hAnsi="Times New Roman" w:cs="Times New Roman"/>
+          <w:sz w:val="26"/>
+          <w:szCs w:val="26"/>
+        </w:rPr>
+        <w:t>ạy</w:t>
+      </w:r>
+      <w:r>
+        <w:rPr>
+          <w:rFonts w:ascii="Times New Roman" w:hAnsi="Times New Roman" w:cs="Times New Roman"/>
+          <w:sz w:val="26"/>
+          <w:szCs w:val="26"/>
+        </w:rPr>
+        <w:t xml:space="preserve"> ch</w:t>
+      </w:r>
+      <w:r>
+        <w:rPr>
+          <w:rFonts w:ascii="Times New Roman" w:hAnsi="Times New Roman" w:cs="Times New Roman"/>
+          <w:sz w:val="26"/>
+          <w:szCs w:val="26"/>
+        </w:rPr>
+        <w:t>ươ</w:t>
+      </w:r>
+      <w:r>
+        <w:rPr>
+          <w:rFonts w:ascii="Times New Roman" w:hAnsi="Times New Roman" w:cs="Times New Roman"/>
+          <w:sz w:val="26"/>
+          <w:szCs w:val="26"/>
+        </w:rPr>
+        <w:t>ng tr</w:t>
+      </w:r>
+      <w:r>
+        <w:rPr>
+          <w:rFonts w:ascii="Times New Roman" w:hAnsi="Times New Roman" w:cs="Times New Roman"/>
+          <w:sz w:val="26"/>
+          <w:szCs w:val="26"/>
+        </w:rPr>
+        <w:t>ình</w:t>
+      </w:r>
+      <w:r>
+        <w:rPr>
+          <w:rFonts w:ascii="Times New Roman" w:hAnsi="Times New Roman" w:cs="Times New Roman"/>
+          <w:sz w:val="26"/>
+          <w:szCs w:val="26"/>
+        </w:rPr>
+        <w:t xml:space="preserve"> s</w:t>
+      </w:r>
+      <w:r>
+        <w:rPr>
+          <w:rFonts w:ascii="Times New Roman" w:hAnsi="Times New Roman" w:cs="Times New Roman"/>
+          <w:sz w:val="26"/>
+          <w:szCs w:val="26"/>
+        </w:rPr>
+        <w:t>ử</w:t>
+      </w:r>
+      <w:r>
+        <w:rPr>
+          <w:rFonts w:ascii="Times New Roman" w:hAnsi="Times New Roman" w:cs="Times New Roman"/>
+          <w:sz w:val="26"/>
+          <w:szCs w:val="26"/>
+        </w:rPr>
+        <w:t xml:space="preserve"> d</w:t>
+      </w:r>
+      <w:r>
+        <w:rPr>
+          <w:rFonts w:ascii="Times New Roman" w:hAnsi="Times New Roman" w:cs="Times New Roman"/>
+          <w:sz w:val="26"/>
+          <w:szCs w:val="26"/>
+        </w:rPr>
+        <w:t>ụng</w:t>
+      </w:r>
+      <w:r>
+        <w:rPr>
+          <w:rFonts w:ascii="Times New Roman" w:hAnsi="Times New Roman" w:cs="Times New Roman"/>
+          <w:sz w:val="26"/>
+          <w:szCs w:val="26"/>
+        </w:rPr>
+        <w:t xml:space="preserve"> video ch</w:t>
+      </w:r>
+      <w:r>
+        <w:rPr>
+          <w:rFonts w:ascii="Times New Roman" w:hAnsi="Times New Roman" w:cs="Times New Roman"/>
+          <w:sz w:val="26"/>
+          <w:szCs w:val="26"/>
+        </w:rPr>
+        <w:t>ậm</w:t>
+      </w:r>
+      <w:r>
+        <w:rPr>
+          <w:rFonts w:ascii="Times New Roman" w:hAnsi="Times New Roman" w:cs="Times New Roman"/>
+          <w:sz w:val="26"/>
+          <w:szCs w:val="26"/>
+        </w:rPr>
+        <w:t xml:space="preserve"> h</w:t>
+      </w:r>
+      <w:r>
+        <w:rPr>
+          <w:rFonts w:ascii="Times New Roman" w:hAnsi="Times New Roman" w:cs="Times New Roman"/>
+          <w:sz w:val="26"/>
+          <w:szCs w:val="26"/>
+        </w:rPr>
+        <w:t>ơ</w:t>
+      </w:r>
+      <w:r>
+        <w:rPr>
+          <w:rFonts w:ascii="Times New Roman" w:hAnsi="Times New Roman" w:cs="Times New Roman"/>
+          <w:sz w:val="26"/>
+          <w:szCs w:val="26"/>
+        </w:rPr>
+        <w:t>n so v</w:t>
+      </w:r>
+      <w:r>
+        <w:rPr>
+          <w:rFonts w:ascii="Times New Roman" w:hAnsi="Times New Roman" w:cs="Times New Roman"/>
+          <w:sz w:val="26"/>
+          <w:szCs w:val="26"/>
+        </w:rPr>
+        <w:t>ới</w:t>
+      </w:r>
+      <w:r>
+        <w:rPr>
+          <w:rFonts w:ascii="Times New Roman" w:hAnsi="Times New Roman" w:cs="Times New Roman"/>
+          <w:sz w:val="26"/>
+          <w:szCs w:val="26"/>
+        </w:rPr>
+        <w:t xml:space="preserve"> b</w:t>
+      </w:r>
+      <w:r>
+        <w:rPr>
+          <w:rFonts w:ascii="Times New Roman" w:hAnsi="Times New Roman" w:cs="Times New Roman"/>
+          <w:sz w:val="26"/>
+          <w:szCs w:val="26"/>
+        </w:rPr>
+        <w:t>ình</w:t>
+      </w:r>
+      <w:r>
+        <w:rPr>
+          <w:rFonts w:ascii="Times New Roman" w:hAnsi="Times New Roman" w:cs="Times New Roman"/>
+          <w:sz w:val="26"/>
+          <w:szCs w:val="26"/>
+        </w:rPr>
+        <w:t xml:space="preserve"> th</w:t>
+      </w:r>
+      <w:r>
+        <w:rPr>
+          <w:rFonts w:ascii="Times New Roman" w:hAnsi="Times New Roman" w:cs="Times New Roman"/>
+          <w:sz w:val="26"/>
+          <w:szCs w:val="26"/>
+        </w:rPr>
+        <w:t>ường</w:t>
       </w:r>
       <w:r>
         <w:rPr>
@@ -3877,35 +4172,6 @@
           <w:szCs w:val="26"/>
         </w:rPr>
         <w:t>.</w:t>
-      </w:r>
-    </w:p>
-    <w:p>
-      <w:pPr>
-        <w:pStyle w:val="ListParagraph1"/>
-        <w:ind w:left="2925"/>
-        <w:rPr>
-          <w:rFonts w:ascii="Times New Roman" w:hAnsi="Times New Roman" w:cs="Times New Roman"/>
-          <w:sz w:val="26"/>
-          <w:szCs w:val="26"/>
-        </w:rPr>
-      </w:pPr>
-    </w:p>
-    <w:p>
-      <w:pPr>
-        <w:ind w:left="720"/>
-        <w:rPr>
-          <w:rFonts w:ascii="Times New Roman" w:hAnsi="Times New Roman" w:cs="Times New Roman"/>
-          <w:sz w:val="26"/>
-          <w:szCs w:val="26"/>
-        </w:rPr>
-      </w:pPr>
-      <w:r>
-        <w:rPr>
-          <w:rFonts w:ascii="Times New Roman" w:hAnsi="Times New Roman" w:cs="Times New Roman"/>
-          <w:sz w:val="26"/>
-          <w:szCs w:val="26"/>
-        </w:rPr>
-        <w:t xml:space="preserve">Các giải pháp : </w:t>
       </w:r>
     </w:p>
     <w:p>
@@ -3927,7 +4193,55 @@
           <w:sz w:val="26"/>
           <w:szCs w:val="26"/>
         </w:rPr>
-        <w:t>Tìm hiểu về xử lí ảnh trong C# để có thể thay đổi toạ độ theo mong muốn</w:t>
+        <w:t>số lượng control vẫn đang còn ít</w:t>
+      </w:r>
+      <w:r>
+        <w:rPr>
+          <w:rFonts w:ascii="Times New Roman" w:hAnsi="Times New Roman" w:cs="Times New Roman"/>
+          <w:sz w:val="26"/>
+          <w:szCs w:val="26"/>
+        </w:rPr>
+        <w:t>.</w:t>
+      </w:r>
+    </w:p>
+    <w:p>
+      <w:pPr>
+        <w:pStyle w:val="ListParagraph1"/>
+        <w:ind w:left="2925"/>
+        <w:rPr>
+          <w:rFonts w:ascii="Times New Roman" w:hAnsi="Times New Roman" w:cs="Times New Roman"/>
+          <w:sz w:val="26"/>
+          <w:szCs w:val="26"/>
+        </w:rPr>
+      </w:pPr>
+    </w:p>
+    <w:p>
+      <w:pPr>
+        <w:pStyle w:val="ListParagraph1"/>
+        <w:ind w:left="2925"/>
+        <w:rPr>
+          <w:rFonts w:ascii="Times New Roman" w:hAnsi="Times New Roman" w:cs="Times New Roman"/>
+          <w:sz w:val="26"/>
+          <w:szCs w:val="26"/>
+        </w:rPr>
+      </w:pPr>
+    </w:p>
+    <w:p>
+      <w:pPr>
+        <w:ind w:left="720"/>
+        <w:rPr>
+          <w:rFonts w:ascii="Times New Roman" w:hAnsi="Times New Roman" w:cs="Times New Roman"/>
+          <w:sz w:val="26"/>
+          <w:szCs w:val="26"/>
+        </w:rPr>
+      </w:pPr>
+      <w:r>
+        <w:rPr>
+          <w:rFonts w:ascii="Times New Roman" w:hAnsi="Times New Roman" w:cs="Times New Roman"/>
+          <w:sz w:val="26"/>
+          <w:szCs w:val="26"/>
+        </w:rPr>
+        <w:t xml:space="preserve">Các giải pháp : </w:t>
       </w:r>
     </w:p>
     <w:p>
@@ -3950,6 +4264,28 @@
           <w:szCs w:val="26"/>
         </w:rPr>
         <w:lastRenderedPageBreak/>
+        <w:t>Tìm hiểu về xử lí ảnh trong C# để có thể thay đổi toạ độ theo mong muốn</w:t>
+      </w:r>
+    </w:p>
+    <w:p>
+      <w:pPr>
+        <w:pStyle w:val="ListParagraph1"/>
+        <w:numPr>
+          <w:ilvl w:val="3"/>
+          <w:numId w:val="3"/>
+        </w:numPr>
+        <w:rPr>
+          <w:rFonts w:ascii="Times New Roman" w:hAnsi="Times New Roman" w:cs="Times New Roman"/>
+          <w:sz w:val="26"/>
+          <w:szCs w:val="26"/>
+        </w:rPr>
+      </w:pPr>
+      <w:r>
+        <w:rPr>
+          <w:rFonts w:ascii="Times New Roman" w:hAnsi="Times New Roman" w:cs="Times New Roman"/>
+          <w:sz w:val="26"/>
+          <w:szCs w:val="26"/>
+        </w:rPr>
         <w:t>Tìm hiểu thêm về giao diện và cách thiết kế để hoàn thiện giao diện</w:t>
       </w:r>
     </w:p>
@@ -6058,552 +6394,6 @@
 </w:styles>
 </file>
 
-<file path=word/glossary/document.xml><?xml version="1.0" encoding="utf-8"?>
-<w:glossaryDocument xmlns:wpc="http://schemas.microsoft.com/office/word/2010/wordprocessingCanvas" xmlns:cx="http://schemas.microsoft.com/office/drawing/2014/chartex" xmlns:cx1="http://schemas.microsoft.com/office/drawing/2015/9/8/chartex" xmlns:cx2="http://schemas.microsoft.com/office/drawing/2015/10/21/chartex" xmlns:cx3="http://schemas.microsoft.com/office/drawing/2016/5/9/chartex" xmlns:cx4="http://schemas.microsoft.com/office/drawing/2016/5/10/chartex" xmlns:cx5="http://schemas.microsoft.com/office/drawing/2016/5/11/chartex" xmlns:cx6="http://schemas.microsoft.com/office/drawing/2016/5/12/chartex" xmlns:cx7="http://schemas.microsoft.com/office/drawing/2016/5/13/chartex" xmlns:cx8="http://schemas.microsoft.com/office/drawing/2016/5/14/chartex" xmlns:mc="http://schemas.openxmlformats.org/markup-compatibility/2006" xmlns:aink="http://schemas.microsoft.com/office/drawing/2016/ink" xmlns:am3d="http://schemas.microsoft.com/office/drawing/2017/model3d" xmlns:o="urn:schemas-microsoft-com:office:office" xmlns:r="http://schemas.openxmlformats.org/officeDocument/2006/relationships" xmlns:m="http://schemas.openxmlformats.org/officeDocument/2006/math" xmlns:v="urn:schemas-microsoft-com:vml" xmlns:wp14="http://schemas.microsoft.com/office/word/2010/wordprocessingDrawing" xmlns:wp="http://schemas.openxmlformats.org/drawingml/2006/wordprocessingDrawing" xmlns:w10="urn:schemas-microsoft-com:office:word" xmlns:w="http://schemas.openxmlformats.org/wordprocessingml/2006/main" xmlns:w14="http://schemas.microsoft.com/office/word/2010/wordml" xmlns:w15="http://schemas.microsoft.com/office/word/2012/wordml" xmlns:w16cid="http://schemas.microsoft.com/office/word/2016/wordml/cid" xmlns:w16se="http://schemas.microsoft.com/office/word/2015/wordml/symex" xmlns:wpg="http://schemas.microsoft.com/office/word/2010/wordprocessingGroup" xmlns:wpi="http://schemas.microsoft.com/office/word/2010/wordprocessingInk" xmlns:wne="http://schemas.microsoft.com/office/word/2006/wordml" xmlns:wps="http://schemas.microsoft.com/office/word/2010/wordprocessingShape" mc:Ignorable="w14 w15 w16se w16cid wp14"/>
-</file>
-
-<file path=word/glossary/fontTable.xml><?xml version="1.0" encoding="utf-8"?>
-<w:fonts xmlns:mc="http://schemas.openxmlformats.org/markup-compatibility/2006" xmlns:r="http://schemas.openxmlformats.org/officeDocument/2006/relationships" xmlns:w="http://schemas.openxmlformats.org/wordprocessingml/2006/main" xmlns:w14="http://schemas.microsoft.com/office/word/2010/wordml" xmlns:w15="http://schemas.microsoft.com/office/word/2012/wordml" xmlns:w16cid="http://schemas.microsoft.com/office/word/2016/wordml/cid" xmlns:w16se="http://schemas.microsoft.com/office/word/2015/wordml/symex" mc:Ignorable="w14 w15 w16se w16cid">
-  <w:font w:name="Times New Roman">
-    <w:panose1 w:val="02020603050405020304"/>
-    <w:charset w:val="00"/>
-    <w:family w:val="roman"/>
-    <w:pitch w:val="variable"/>
-    <w:sig w:usb0="20002A87" w:usb1="80000000" w:usb2="00000008" w:usb3="00000000" w:csb0="000001FF" w:csb1="00000000"/>
-  </w:font>
-  <w:font w:name="Calibri">
-    <w:panose1 w:val="020F0502020204030204"/>
-    <w:charset w:val="00"/>
-    <w:family w:val="swiss"/>
-    <w:pitch w:val="variable"/>
-    <w:sig w:usb0="E10002FF" w:usb1="4000ACFF" w:usb2="00000009" w:usb3="00000000" w:csb0="0000019F" w:csb1="00000000"/>
-  </w:font>
-  <w:font w:name="Courier New">
-    <w:panose1 w:val="02070309020205020404"/>
-    <w:charset w:val="00"/>
-    <w:family w:val="modern"/>
-    <w:pitch w:val="fixed"/>
-    <w:sig w:usb0="E0002AFF" w:usb1="C0007843" w:usb2="00000009" w:usb3="00000000" w:csb0="000001FF" w:csb1="00000000"/>
-  </w:font>
-  <w:font w:name="Wingdings">
-    <w:panose1 w:val="05000000000000000000"/>
-    <w:charset w:val="02"/>
-    <w:family w:val="auto"/>
-    <w:pitch w:val="variable"/>
-    <w:sig w:usb0="00000000" w:usb1="10000000" w:usb2="00000000" w:usb3="00000000" w:csb0="80000000" w:csb1="00000000"/>
-  </w:font>
-  <w:font w:name="Symbol">
-    <w:panose1 w:val="05050102010706020507"/>
-    <w:charset w:val="02"/>
-    <w:family w:val="roman"/>
-    <w:pitch w:val="variable"/>
-    <w:sig w:usb0="00000000" w:usb1="10000000" w:usb2="00000000" w:usb3="00000000" w:csb0="80000000" w:csb1="00000000"/>
-  </w:font>
-  <w:font w:name="Calibri Light">
-    <w:panose1 w:val="020F0302020204030204"/>
-    <w:charset w:val="00"/>
-    <w:family w:val="swiss"/>
-    <w:pitch w:val="variable"/>
-    <w:sig w:usb0="A00002EF" w:usb1="4000207B" w:usb2="00000000" w:usb3="00000000" w:csb0="0000019F" w:csb1="00000000"/>
-  </w:font>
-  <w:font w:name="SimSun">
-    <w:altName w:val="宋体"/>
-    <w:panose1 w:val="02010600030101010101"/>
-    <w:charset w:val="86"/>
-    <w:family w:val="auto"/>
-    <w:pitch w:val="variable"/>
-    <w:sig w:usb0="00000003" w:usb1="288F0000" w:usb2="00000016" w:usb3="00000000" w:csb0="00040001" w:csb1="00000000"/>
-  </w:font>
-</w:fonts>
-</file>
-
-<file path=word/glossary/settings.xml><?xml version="1.0" encoding="utf-8"?>
-<w:settings xmlns:mc="http://schemas.openxmlformats.org/markup-compatibility/2006" xmlns:o="urn:schemas-microsoft-com:office:office" xmlns:r="http://schemas.openxmlformats.org/officeDocument/2006/relationships" xmlns:m="http://schemas.openxmlformats.org/officeDocument/2006/math" xmlns:v="urn:schemas-microsoft-com:vml" xmlns:w10="urn:schemas-microsoft-com:office:word" xmlns:w="http://schemas.openxmlformats.org/wordprocessingml/2006/main" xmlns:w14="http://schemas.microsoft.com/office/word/2010/wordml" xmlns:w15="http://schemas.microsoft.com/office/word/2012/wordml" xmlns:w16cid="http://schemas.microsoft.com/office/word/2016/wordml/cid" xmlns:w16se="http://schemas.microsoft.com/office/word/2015/wordml/symex" xmlns:sl="http://schemas.openxmlformats.org/schemaLibrary/2006/main" mc:Ignorable="w14 w15 w16se w16cid">
-  <w:view w:val="normal"/>
-  <w:defaultTabStop w:val="720"/>
-  <w:characterSpacingControl w:val="doNotCompress"/>
-  <w:compat>
-    <w:useFELayout/>
-    <w:compatSetting w:name="compatibilityMode" w:uri="http://schemas.microsoft.com/office/word" w:val="15"/>
-    <w:compatSetting w:name="overrideTableStyleFontSizeAndJustification" w:uri="http://schemas.microsoft.com/office/word" w:val="1"/>
-    <w:compatSetting w:name="enableOpenTypeFeatures" w:uri="http://schemas.microsoft.com/office/word" w:val="1"/>
-    <w:compatSetting w:name="doNotFlipMirrorIndents" w:uri="http://schemas.microsoft.com/office/word" w:val="1"/>
-    <w:compatSetting w:name="differentiateMultirowTableHeaders" w:uri="http://schemas.microsoft.com/office/word" w:val="1"/>
-    <w:compatSetting w:name="useWord2013TrackBottomHyphenation" w:uri="http://schemas.microsoft.com/office/word" w:val="0"/>
-  </w:compat>
-  <w:rsids>
-    <w:rsidRoot w:val="00CC1DE4"/>
-    <w:rsid w:val="00784EE6"/>
-    <w:rsid w:val="00CC1DE4"/>
-  </w:rsids>
-  <m:mathPr>
-    <m:mathFont m:val="Cambria Math"/>
-    <m:brkBin m:val="before"/>
-    <m:brkBinSub m:val="--"/>
-    <m:smallFrac m:val="0"/>
-    <m:dispDef/>
-    <m:lMargin m:val="0"/>
-    <m:rMargin m:val="0"/>
-    <m:defJc m:val="centerGroup"/>
-    <m:wrapIndent m:val="1440"/>
-    <m:intLim m:val="subSup"/>
-    <m:naryLim m:val="undOvr"/>
-  </m:mathPr>
-  <w:themeFontLang w:val="en-US"/>
-  <w:clrSchemeMapping w:bg1="light1" w:t1="dark1" w:bg2="light2" w:t2="dark2" w:accent1="accent1" w:accent2="accent2" w:accent3="accent3" w:accent4="accent4" w:accent5="accent5" w:accent6="accent6" w:hyperlink="hyperlink" w:followedHyperlink="followedHyperlink"/>
-  <w:decimalSymbol w:val="."/>
-  <w:listSeparator w:val=","/>
-  <w15:chartTrackingRefBased/>
-</w:settings>
-</file>
-
-<file path=word/glossary/styles.xml><?xml version="1.0" encoding="utf-8"?>
-<w:styles xmlns:mc="http://schemas.openxmlformats.org/markup-compatibility/2006" xmlns:r="http://schemas.openxmlformats.org/officeDocument/2006/relationships" xmlns:w="http://schemas.openxmlformats.org/wordprocessingml/2006/main" xmlns:w14="http://schemas.microsoft.com/office/word/2010/wordml" xmlns:w15="http://schemas.microsoft.com/office/word/2012/wordml" xmlns:w16cid="http://schemas.microsoft.com/office/word/2016/wordml/cid" xmlns:w16se="http://schemas.microsoft.com/office/word/2015/wordml/symex" mc:Ignorable="w14 w15 w16se w16cid">
-  <w:docDefaults>
-    <w:rPrDefault>
-      <w:rPr>
-        <w:rFonts w:asciiTheme="minorHAnsi" w:eastAsiaTheme="minorEastAsia" w:hAnsiTheme="minorHAnsi" w:cstheme="minorBidi"/>
-        <w:sz w:val="22"/>
-        <w:szCs w:val="22"/>
-        <w:lang w:val="en-US" w:eastAsia="en-US" w:bidi="ar-SA"/>
-      </w:rPr>
-    </w:rPrDefault>
-    <w:pPrDefault>
-      <w:pPr>
-        <w:spacing w:after="160" w:line="259" w:lineRule="auto"/>
-      </w:pPr>
-    </w:pPrDefault>
-  </w:docDefaults>
-  <w:latentStyles w:defLockedState="0" w:defUIPriority="99" w:defSemiHidden="0" w:defUnhideWhenUsed="0" w:defQFormat="0" w:count="375">
-    <w:lsdException w:name="Normal" w:uiPriority="0" w:qFormat="1"/>
-    <w:lsdException w:name="heading 1" w:uiPriority="9" w:qFormat="1"/>
-    <w:lsdException w:name="heading 2" w:semiHidden="1" w:uiPriority="9" w:unhideWhenUsed="1" w:qFormat="1"/>
-    <w:lsdException w:name="heading 3" w:semiHidden="1" w:uiPriority="9" w:unhideWhenUsed="1" w:qFormat="1"/>
-    <w:lsdException w:name="heading 4" w:semiHidden="1" w:uiPriority="9" w:unhideWhenUsed="1" w:qFormat="1"/>
-    <w:lsdException w:name="heading 5" w:semiHidden="1" w:uiPriority="9" w:unhideWhenUsed="1" w:qFormat="1"/>
-    <w:lsdException w:name="heading 6" w:semiHidden="1" w:uiPriority="9" w:unhideWhenUsed="1" w:qFormat="1"/>
-    <w:lsdException w:name="heading 7" w:semiHidden="1" w:uiPriority="9" w:unhideWhenUsed="1" w:qFormat="1"/>
-    <w:lsdException w:name="heading 8" w:semiHidden="1" w:uiPriority="9" w:unhideWhenUsed="1" w:qFormat="1"/>
-    <w:lsdException w:name="heading 9" w:semiHidden="1" w:uiPriority="9" w:unhideWhenUsed="1" w:qFormat="1"/>
-    <w:lsdException w:name="index 1" w:semiHidden="1" w:unhideWhenUsed="1"/>
-    <w:lsdException w:name="index 2" w:semiHidden="1" w:unhideWhenUsed="1"/>
-    <w:lsdException w:name="index 3" w:semiHidden="1" w:unhideWhenUsed="1"/>
-    <w:lsdException w:name="index 4" w:semiHidden="1" w:unhideWhenUsed="1"/>
-    <w:lsdException w:name="index 5" w:semiHidden="1" w:unhideWhenUsed="1"/>
-    <w:lsdException w:name="index 6" w:semiHidden="1" w:unhideWhenUsed="1"/>
-    <w:lsdException w:name="index 7" w:semiHidden="1" w:unhideWhenUsed="1"/>
-    <w:lsdException w:name="index 8" w:semiHidden="1" w:unhideWhenUsed="1"/>
-    <w:lsdException w:name="index 9" w:semiHidden="1" w:unhideWhenUsed="1"/>
-    <w:lsdException w:name="toc 1" w:semiHidden="1" w:uiPriority="39" w:unhideWhenUsed="1"/>
-    <w:lsdException w:name="toc 2" w:semiHidden="1" w:uiPriority="39" w:unhideWhenUsed="1"/>
-    <w:lsdException w:name="toc 3" w:semiHidden="1" w:uiPriority="39" w:unhideWhenUsed="1"/>
-    <w:lsdException w:name="toc 4" w:semiHidden="1" w:uiPriority="39" w:unhideWhenUsed="1"/>
-    <w:lsdException w:name="toc 5" w:semiHidden="1" w:uiPriority="39" w:unhideWhenUsed="1"/>
-    <w:lsdException w:name="toc 6" w:semiHidden="1" w:uiPriority="39" w:unhideWhenUsed="1"/>
-    <w:lsdException w:name="toc 7" w:semiHidden="1" w:uiPriority="39" w:unhideWhenUsed="1"/>
-    <w:lsdException w:name="toc 8" w:semiHidden="1" w:uiPriority="39" w:unhideWhenUsed="1"/>
-    <w:lsdException w:name="toc 9" w:semiHidden="1" w:uiPriority="39" w:unhideWhenUsed="1"/>
-    <w:lsdException w:name="Normal Indent" w:semiHidden="1" w:unhideWhenUsed="1"/>
-    <w:lsdException w:name="footnote text" w:semiHidden="1" w:unhideWhenUsed="1"/>
-    <w:lsdException w:name="annotation text" w:semiHidden="1" w:unhideWhenUsed="1"/>
-    <w:lsdException w:name="header" w:semiHidden="1" w:unhideWhenUsed="1"/>
-    <w:lsdException w:name="footer" w:semiHidden="1" w:unhideWhenUsed="1"/>
-    <w:lsdException w:name="index heading" w:semiHidden="1" w:unhideWhenUsed="1"/>
-    <w:lsdException w:name="caption" w:semiHidden="1" w:uiPriority="35" w:unhideWhenUsed="1" w:qFormat="1"/>
-    <w:lsdException w:name="table of figures" w:semiHidden="1" w:unhideWhenUsed="1"/>
-    <w:lsdException w:name="envelope address" w:semiHidden="1" w:unhideWhenUsed="1"/>
-    <w:lsdException w:name="envelope return" w:semiHidden="1" w:unhideWhenUsed="1"/>
-    <w:lsdException w:name="footnote reference" w:semiHidden="1" w:unhideWhenUsed="1"/>
-    <w:lsdException w:name="annotation reference" w:semiHidden="1" w:unhideWhenUsed="1"/>
-    <w:lsdException w:name="line number" w:semiHidden="1" w:unhideWhenUsed="1"/>
-    <w:lsdException w:name="page number" w:semiHidden="1" w:unhideWhenUsed="1"/>
-    <w:lsdException w:name="endnote reference" w:semiHidden="1" w:unhideWhenUsed="1"/>
-    <w:lsdException w:name="endnote text" w:semiHidden="1" w:unhideWhenUsed="1"/>
-    <w:lsdException w:name="table of authorities" w:semiHidden="1" w:unhideWhenUsed="1"/>
-    <w:lsdException w:name="macro" w:semiHidden="1" w:unhideWhenUsed="1"/>
-    <w:lsdException w:name="toa heading" w:semiHidden="1" w:unhideWhenUsed="1"/>
-    <w:lsdException w:name="List" w:semiHidden="1" w:unhideWhenUsed="1"/>
-    <w:lsdException w:name="List Bullet" w:semiHidden="1" w:unhideWhenUsed="1"/>
-    <w:lsdException w:name="List Number" w:semiHidden="1" w:unhideWhenUsed="1"/>
-    <w:lsdException w:name="List 2" w:semiHidden="1" w:unhideWhenUsed="1"/>
-    <w:lsdException w:name="List 3" w:semiHidden="1" w:unhideWhenUsed="1"/>
-    <w:lsdException w:name="List 4" w:semiHidden="1" w:unhideWhenUsed="1"/>
-    <w:lsdException w:name="List 5" w:semiHidden="1" w:unhideWhenUsed="1"/>
-    <w:lsdException w:name="List Bullet 2" w:semiHidden="1" w:unhideWhenUsed="1"/>
-    <w:lsdException w:name="List Bullet 3" w:semiHidden="1" w:unhideWhenUsed="1"/>
-    <w:lsdException w:name="List Bullet 4" w:semiHidden="1" w:unhideWhenUsed="1"/>
-    <w:lsdException w:name="List Bullet 5" w:semiHidden="1" w:unhideWhenUsed="1"/>
-    <w:lsdException w:name="List Number 2" w:semiHidden="1" w:unhideWhenUsed="1"/>
-    <w:lsdException w:name="List Number 3" w:semiHidden="1" w:unhideWhenUsed="1"/>
-    <w:lsdException w:name="List Number 4" w:semiHidden="1" w:unhideWhenUsed="1"/>
-    <w:lsdException w:name="List Number 5" w:semiHidden="1" w:unhideWhenUsed="1"/>
-    <w:lsdException w:name="Title" w:uiPriority="10" w:qFormat="1"/>
-    <w:lsdException w:name="Closing" w:semiHidden="1" w:unhideWhenUsed="1"/>
-    <w:lsdException w:name="Signature" w:semiHidden="1" w:unhideWhenUsed="1"/>
-    <w:lsdException w:name="Default Paragraph Font" w:semiHidden="1" w:uiPriority="1" w:unhideWhenUsed="1"/>
-    <w:lsdException w:name="Body Text" w:semiHidden="1" w:unhideWhenUsed="1"/>
-    <w:lsdException w:name="Body Text Indent" w:semiHidden="1" w:unhideWhenUsed="1"/>
-    <w:lsdException w:name="List Continue" w:semiHidden="1" w:unhideWhenUsed="1"/>
-    <w:lsdException w:name="List Continue 2" w:semiHidden="1" w:unhideWhenUsed="1"/>
-    <w:lsdException w:name="List Continue 3" w:semiHidden="1" w:unhideWhenUsed="1"/>
-    <w:lsdException w:name="List Continue 4" w:semiHidden="1" w:unhideWhenUsed="1"/>
-    <w:lsdException w:name="List Continue 5" w:semiHidden="1" w:unhideWhenUsed="1"/>
-    <w:lsdException w:name="Message Header" w:semiHidden="1" w:unhideWhenUsed="1"/>
-    <w:lsdException w:name="Subtitle" w:uiPriority="11" w:qFormat="1"/>
-    <w:lsdException w:name="Salutation" w:semiHidden="1" w:unhideWhenUsed="1"/>
-    <w:lsdException w:name="Date" w:semiHidden="1" w:unhideWhenUsed="1"/>
-    <w:lsdException w:name="Body Text First Indent" w:semiHidden="1" w:unhideWhenUsed="1"/>
-    <w:lsdException w:name="Body Text First Indent 2" w:semiHidden="1" w:unhideWhenUsed="1"/>
-    <w:lsdException w:name="Note Heading" w:semiHidden="1" w:unhideWhenUsed="1"/>
-    <w:lsdException w:name="Body Text 2" w:semiHidden="1" w:unhideWhenUsed="1"/>
-    <w:lsdException w:name="Body Text 3" w:semiHidden="1" w:unhideWhenUsed="1"/>
-    <w:lsdException w:name="Body Text Indent 2" w:semiHidden="1" w:unhideWhenUsed="1"/>
-    <w:lsdException w:name="Body Text Indent 3" w:semiHidden="1" w:unhideWhenUsed="1"/>
-    <w:lsdException w:name="Block Text" w:semiHidden="1" w:unhideWhenUsed="1"/>
-    <w:lsdException w:name="Hyperlink" w:semiHidden="1" w:unhideWhenUsed="1"/>
-    <w:lsdException w:name="FollowedHyperlink" w:semiHidden="1" w:unhideWhenUsed="1"/>
-    <w:lsdException w:name="Strong" w:uiPriority="22" w:qFormat="1"/>
-    <w:lsdException w:name="Emphasis" w:uiPriority="20" w:qFormat="1"/>
-    <w:lsdException w:name="Document Map" w:semiHidden="1" w:unhideWhenUsed="1"/>
-    <w:lsdException w:name="Plain Text" w:semiHidden="1" w:unhideWhenUsed="1"/>
-    <w:lsdException w:name="E-mail Signature" w:semiHidden="1" w:unhideWhenUsed="1"/>
-    <w:lsdException w:name="HTML Top of Form" w:semiHidden="1" w:unhideWhenUsed="1"/>
-    <w:lsdException w:name="HTML Bottom of Form" w:semiHidden="1" w:unhideWhenUsed="1"/>
-    <w:lsdException w:name="Normal (Web)" w:semiHidden="1" w:unhideWhenUsed="1"/>
-    <w:lsdException w:name="HTML Acronym" w:semiHidden="1" w:unhideWhenUsed="1"/>
-    <w:lsdException w:name="HTML Address" w:semiHidden="1" w:unhideWhenUsed="1"/>
-    <w:lsdException w:name="HTML Cite" w:semiHidden="1" w:unhideWhenUsed="1"/>
-    <w:lsdException w:name="HTML Code" w:semiHidden="1" w:unhideWhenUsed="1"/>
-    <w:lsdException w:name="HTML Definition" w:semiHidden="1" w:unhideWhenUsed="1"/>
-    <w:lsdException w:name="HTML Keyboard" w:semiHidden="1" w:unhideWhenUsed="1"/>
-    <w:lsdException w:name="HTML Preformatted" w:semiHidden="1" w:unhideWhenUsed="1"/>
-    <w:lsdException w:name="HTML Sample" w:semiHidden="1" w:unhideWhenUsed="1"/>
-    <w:lsdException w:name="HTML Typewriter" w:semiHidden="1" w:unhideWhenUsed="1"/>
-    <w:lsdException w:name="HTML Variable" w:semiHidden="1" w:unhideWhenUsed="1"/>
-    <w:lsdException w:name="Normal Table" w:semiHidden="1" w:unhideWhenUsed="1"/>
-    <w:lsdException w:name="annotation subject" w:semiHidden="1" w:unhideWhenUsed="1"/>
-    <w:lsdException w:name="No List" w:semiHidden="1" w:unhideWhenUsed="1"/>
-    <w:lsdException w:name="Outline List 1" w:semiHidden="1" w:unhideWhenUsed="1"/>
-    <w:lsdException w:name="Outline List 2" w:semiHidden="1" w:unhideWhenUsed="1"/>
-    <w:lsdException w:name="Outline List 3" w:semiHidden="1" w:unhideWhenUsed="1"/>
-    <w:lsdException w:name="Table Simple 1" w:semiHidden="1" w:unhideWhenUsed="1"/>
-    <w:lsdException w:name="Table Simple 2" w:semiHidden="1" w:unhideWhenUsed="1"/>
-    <w:lsdException w:name="Table Simple 3" w:semiHidden="1" w:unhideWhenUsed="1"/>
-    <w:lsdException w:name="Table Classic 1" w:semiHidden="1" w:unhideWhenUsed="1"/>
-    <w:lsdException w:name="Table Classic 2" w:semiHidden="1" w:unhideWhenUsed="1"/>
-    <w:lsdException w:name="Table Classic 3" w:semiHidden="1" w:unhideWhenUsed="1"/>
-    <w:lsdException w:name="Table Classic 4" w:semiHidden="1" w:unhideWhenUsed="1"/>
-    <w:lsdException w:name="Table Colorful 1" w:semiHidden="1" w:unhideWhenUsed="1"/>
-    <w:lsdException w:name="Table Colorful 2" w:semiHidden="1" w:unhideWhenUsed="1"/>
-    <w:lsdException w:name="Table Colorful 3" w:semiHidden="1" w:unhideWhenUsed="1"/>
-    <w:lsdException w:name="Table Columns 1" w:semiHidden="1" w:unhideWhenUsed="1"/>
-    <w:lsdException w:name="Table Columns 2" w:semiHidden="1" w:unhideWhenUsed="1"/>
-    <w:lsdException w:name="Table Columns 3" w:semiHidden="1" w:unhideWhenUsed="1"/>
-    <w:lsdException w:name="Table Columns 4" w:semiHidden="1" w:unhideWhenUsed="1"/>
-    <w:lsdException w:name="Table Columns 5" w:semiHidden="1" w:unhideWhenUsed="1"/>
-    <w:lsdException w:name="Table Grid 1" w:semiHidden="1" w:unhideWhenUsed="1"/>
-    <w:lsdException w:name="Table Grid 2" w:semiHidden="1" w:unhideWhenUsed="1"/>
-    <w:lsdException w:name="Table Grid 3" w:semiHidden="1" w:unhideWhenUsed="1"/>
-    <w:lsdException w:name="Table Grid 4" w:semiHidden="1" w:unhideWhenUsed="1"/>
-    <w:lsdException w:name="Table Grid 5" w:semiHidden="1" w:unhideWhenUsed="1"/>
-    <w:lsdException w:name="Table Grid 6" w:semiHidden="1" w:unhideWhenUsed="1"/>
-    <w:lsdException w:name="Table Grid 7" w:semiHidden="1" w:unhideWhenUsed="1"/>
-    <w:lsdException w:name="Table Grid 8" w:semiHidden="1" w:unhideWhenUsed="1"/>
-    <w:lsdException w:name="Table List 1" w:semiHidden="1" w:unhideWhenUsed="1"/>
-    <w:lsdException w:name="Table List 2" w:semiHidden="1" w:unhideWhenUsed="1"/>
-    <w:lsdException w:name="Table List 3" w:semiHidden="1" w:unhideWhenUsed="1"/>
-    <w:lsdException w:name="Table List 4" w:semiHidden="1" w:unhideWhenUsed="1"/>
-    <w:lsdException w:name="Table List 5" w:semiHidden="1" w:unhideWhenUsed="1"/>
-    <w:lsdException w:name="Table List 6" w:semiHidden="1" w:unhideWhenUsed="1"/>
-    <w:lsdException w:name="Table List 7" w:semiHidden="1" w:unhideWhenUsed="1"/>
-    <w:lsdException w:name="Table List 8" w:semiHidden="1" w:unhideWhenUsed="1"/>
-    <w:lsdException w:name="Table 3D effects 1" w:semiHidden="1" w:unhideWhenUsed="1"/>
-    <w:lsdException w:name="Table 3D effects 2" w:semiHidden="1" w:unhideWhenUsed="1"/>
-    <w:lsdException w:name="Table 3D effects 3" w:semiHidden="1" w:unhideWhenUsed="1"/>
-    <w:lsdException w:name="Table Contemporary" w:semiHidden="1" w:unhideWhenUsed="1"/>
-    <w:lsdException w:name="Table Elegant" w:semiHidden="1" w:unhideWhenUsed="1"/>
-    <w:lsdException w:name="Table Professional" w:semiHidden="1" w:unhideWhenUsed="1"/>
-    <w:lsdException w:name="Table Subtle 1" w:semiHidden="1" w:unhideWhenUsed="1"/>
-    <w:lsdException w:name="Table Subtle 2" w:semiHidden="1" w:unhideWhenUsed="1"/>
-    <w:lsdException w:name="Table Web 1" w:semiHidden="1" w:unhideWhenUsed="1"/>
-    <w:lsdException w:name="Table Web 2" w:semiHidden="1" w:unhideWhenUsed="1"/>
-    <w:lsdException w:name="Table Web 3" w:semiHidden="1" w:unhideWhenUsed="1"/>
-    <w:lsdException w:name="Balloon Text" w:semiHidden="1" w:unhideWhenUsed="1"/>
-    <w:lsdException w:name="Table Grid" w:uiPriority="39"/>
-    <w:lsdException w:name="Table Theme" w:semiHidden="1" w:unhideWhenUsed="1"/>
-    <w:lsdException w:name="Placeholder Text" w:semiHidden="1"/>
-    <w:lsdException w:name="No Spacing" w:uiPriority="1" w:qFormat="1"/>
-    <w:lsdException w:name="Light Shading" w:uiPriority="60"/>
-    <w:lsdException w:name="Light List" w:uiPriority="61"/>
-    <w:lsdException w:name="Light Grid" w:uiPriority="62"/>
-    <w:lsdException w:name="Medium Shading 1" w:uiPriority="63"/>
-    <w:lsdException w:name="Medium Shading 2" w:uiPriority="64"/>
-    <w:lsdException w:name="Medium List 1" w:uiPriority="65"/>
-    <w:lsdException w:name="Medium List 2" w:uiPriority="66"/>
-    <w:lsdException w:name="Medium Grid 1" w:uiPriority="67"/>
-    <w:lsdException w:name="Medium Grid 2" w:uiPriority="68"/>
-    <w:lsdException w:name="Medium Grid 3" w:uiPriority="69"/>
-    <w:lsdException w:name="Dark List" w:uiPriority="70"/>
-    <w:lsdException w:name="Colorful Shading" w:uiPriority="71"/>
-    <w:lsdException w:name="Colorful List" w:uiPriority="72"/>
-    <w:lsdException w:name="Colorful Grid" w:uiPriority="73"/>
-    <w:lsdException w:name="Light Shading Accent 1" w:uiPriority="60"/>
-    <w:lsdException w:name="Light List Accent 1" w:uiPriority="61"/>
-    <w:lsdException w:name="Light Grid Accent 1" w:uiPriority="62"/>
-    <w:lsdException w:name="Medium Shading 1 Accent 1" w:uiPriority="63"/>
-    <w:lsdException w:name="Medium Shading 2 Accent 1" w:uiPriority="64"/>
-    <w:lsdException w:name="Medium List 1 Accent 1" w:uiPriority="65"/>
-    <w:lsdException w:name="Revision" w:semiHidden="1"/>
-    <w:lsdException w:name="List Paragraph" w:uiPriority="34" w:qFormat="1"/>
-    <w:lsdException w:name="Quote" w:uiPriority="29" w:qFormat="1"/>
-    <w:lsdException w:name="Intense Quote" w:uiPriority="30" w:qFormat="1"/>
-    <w:lsdException w:name="Medium List 2 Accent 1" w:uiPriority="66"/>
-    <w:lsdException w:name="Medium Grid 1 Accent 1" w:uiPriority="67"/>
-    <w:lsdException w:name="Medium Grid 2 Accent 1" w:uiPriority="68"/>
-    <w:lsdException w:name="Medium Grid 3 Accent 1" w:uiPriority="69"/>
-    <w:lsdException w:name="Dark List Accent 1" w:uiPriority="70"/>
-    <w:lsdException w:name="Colorful Shading Accent 1" w:uiPriority="71"/>
-    <w:lsdException w:name="Colorful List Accent 1" w:uiPriority="72"/>
-    <w:lsdException w:name="Colorful Grid Accent 1" w:uiPriority="73"/>
-    <w:lsdException w:name="Light Shading Accent 2" w:uiPriority="60"/>
-    <w:lsdException w:name="Light List Accent 2" w:uiPriority="61"/>
-    <w:lsdException w:name="Light Grid Accent 2" w:uiPriority="62"/>
-    <w:lsdException w:name="Medium Shading 1 Accent 2" w:uiPriority="63"/>
-    <w:lsdException w:name="Medium Shading 2 Accent 2" w:uiPriority="64"/>
-    <w:lsdException w:name="Medium List 1 Accent 2" w:uiPriority="65"/>
-    <w:lsdException w:name="Medium List 2 Accent 2" w:uiPriority="66"/>
-    <w:lsdException w:name="Medium Grid 1 Accent 2" w:uiPriority="67"/>
-    <w:lsdException w:name="Medium Grid 2 Accent 2" w:uiPriority="68"/>
-    <w:lsdException w:name="Medium Grid 3 Accent 2" w:uiPriority="69"/>
-    <w:lsdException w:name="Dark List Accent 2" w:uiPriority="70"/>
-    <w:lsdException w:name="Colorful Shading Accent 2" w:uiPriority="71"/>
-    <w:lsdException w:name="Colorful List Accent 2" w:uiPriority="72"/>
-    <w:lsdException w:name="Colorful Grid Accent 2" w:uiPriority="73"/>
-    <w:lsdException w:name="Light Shading Accent 3" w:uiPriority="60"/>
-    <w:lsdException w:name="Light List Accent 3" w:uiPriority="61"/>
-    <w:lsdException w:name="Light Grid Accent 3" w:uiPriority="62"/>
-    <w:lsdException w:name="Medium Shading 1 Accent 3" w:uiPriority="63"/>
-    <w:lsdException w:name="Medium Shading 2 Accent 3" w:uiPriority="64"/>
-    <w:lsdException w:name="Medium List 1 Accent 3" w:uiPriority="65"/>
-    <w:lsdException w:name="Medium List 2 Accent 3" w:uiPriority="66"/>
-    <w:lsdException w:name="Medium Grid 1 Accent 3" w:uiPriority="67"/>
-    <w:lsdException w:name="Medium Grid 2 Accent 3" w:uiPriority="68"/>
-    <w:lsdException w:name="Medium Grid 3 Accent 3" w:uiPriority="69"/>
-    <w:lsdException w:name="Dark List Accent 3" w:uiPriority="70"/>
-    <w:lsdException w:name="Colorful Shading Accent 3" w:uiPriority="71"/>
-    <w:lsdException w:name="Colorful List Accent 3" w:uiPriority="72"/>
-    <w:lsdException w:name="Colorful Grid Accent 3" w:uiPriority="73"/>
-    <w:lsdException w:name="Light Shading Accent 4" w:uiPriority="60"/>
-    <w:lsdException w:name="Light List Accent 4" w:uiPriority="61"/>
-    <w:lsdException w:name="Light Grid Accent 4" w:uiPriority="62"/>
-    <w:lsdException w:name="Medium Shading 1 Accent 4" w:uiPriority="63"/>
-    <w:lsdException w:name="Medium Shading 2 Accent 4" w:uiPriority="64"/>
-    <w:lsdException w:name="Medium List 1 Accent 4" w:uiPriority="65"/>
-    <w:lsdException w:name="Medium List 2 Accent 4" w:uiPriority="66"/>
-    <w:lsdException w:name="Medium Grid 1 Accent 4" w:uiPriority="67"/>
-    <w:lsdException w:name="Medium Grid 2 Accent 4" w:uiPriority="68"/>
-    <w:lsdException w:name="Medium Grid 3 Accent 4" w:uiPriority="69"/>
-    <w:lsdException w:name="Dark List Accent 4" w:uiPriority="70"/>
-    <w:lsdException w:name="Colorful Shading Accent 4" w:uiPriority="71"/>
-    <w:lsdException w:name="Colorful List Accent 4" w:uiPriority="72"/>
-    <w:lsdException w:name="Colorful Grid Accent 4" w:uiPriority="73"/>
-    <w:lsdException w:name="Light Shading Accent 5" w:uiPriority="60"/>
-    <w:lsdException w:name="Light List Accent 5" w:uiPriority="61"/>
-    <w:lsdException w:name="Light Grid Accent 5" w:uiPriority="62"/>
-    <w:lsdException w:name="Medium Shading 1 Accent 5" w:uiPriority="63"/>
-    <w:lsdException w:name="Medium Shading 2 Accent 5" w:uiPriority="64"/>
-    <w:lsdException w:name="Medium List 1 Accent 5" w:uiPriority="65"/>
-    <w:lsdException w:name="Medium List 2 Accent 5" w:uiPriority="66"/>
-    <w:lsdException w:name="Medium Grid 1 Accent 5" w:uiPriority="67"/>
-    <w:lsdException w:name="Medium Grid 2 Accent 5" w:uiPriority="68"/>
-    <w:lsdException w:name="Medium Grid 3 Accent 5" w:uiPriority="69"/>
-    <w:lsdException w:name="Dark List Accent 5" w:uiPriority="70"/>
-    <w:lsdException w:name="Colorful Shading Accent 5" w:uiPriority="71"/>
-    <w:lsdException w:name="Colorful List Accent 5" w:uiPriority="72"/>
-    <w:lsdException w:name="Colorful Grid Accent 5" w:uiPriority="73"/>
-    <w:lsdException w:name="Light Shading Accent 6" w:uiPriority="60"/>
-    <w:lsdException w:name="Light List Accent 6" w:uiPriority="61"/>
-    <w:lsdException w:name="Light Grid Accent 6" w:uiPriority="62"/>
-    <w:lsdException w:name="Medium Shading 1 Accent 6" w:uiPriority="63"/>
-    <w:lsdException w:name="Medium Shading 2 Accent 6" w:uiPriority="64"/>
-    <w:lsdException w:name="Medium List 1 Accent 6" w:uiPriority="65"/>
-    <w:lsdException w:name="Medium List 2 Accent 6" w:uiPriority="66"/>
-    <w:lsdException w:name="Medium Grid 1 Accent 6" w:uiPriority="67"/>
-    <w:lsdException w:name="Medium Grid 2 Accent 6" w:uiPriority="68"/>
-    <w:lsdException w:name="Medium Grid 3 Accent 6" w:uiPriority="69"/>
-    <w:lsdException w:name="Dark List Accent 6" w:uiPriority="70"/>
-    <w:lsdException w:name="Colorful Shading Accent 6" w:uiPriority="71"/>
-    <w:lsdException w:name="Colorful List Accent 6" w:uiPriority="72"/>
-    <w:lsdException w:name="Colorful Grid Accent 6" w:uiPriority="73"/>
-    <w:lsdException w:name="Subtle Emphasis" w:uiPriority="19" w:qFormat="1"/>
-    <w:lsdException w:name="Intense Emphasis" w:uiPriority="21" w:qFormat="1"/>
-    <w:lsdException w:name="Subtle Reference" w:uiPriority="31" w:qFormat="1"/>
-    <w:lsdException w:name="Intense Reference" w:uiPriority="32" w:qFormat="1"/>
-    <w:lsdException w:name="Book Title" w:uiPriority="33" w:qFormat="1"/>
-    <w:lsdException w:name="Bibliography" w:semiHidden="1" w:uiPriority="37" w:unhideWhenUsed="1"/>
-    <w:lsdException w:name="TOC Heading" w:semiHidden="1" w:uiPriority="39" w:unhideWhenUsed="1" w:qFormat="1"/>
-    <w:lsdException w:name="Plain Table 1" w:uiPriority="41"/>
-    <w:lsdException w:name="Plain Table 2" w:uiPriority="42"/>
-    <w:lsdException w:name="Plain Table 3" w:uiPriority="43"/>
-    <w:lsdException w:name="Plain Table 4" w:uiPriority="44"/>
-    <w:lsdException w:name="Plain Table 5" w:uiPriority="45"/>
-    <w:lsdException w:name="Grid Table Light" w:uiPriority="40"/>
-    <w:lsdException w:name="Grid Table 1 Light" w:uiPriority="46"/>
-    <w:lsdException w:name="Grid Table 2" w:uiPriority="47"/>
-    <w:lsdException w:name="Grid Table 3" w:uiPriority="48"/>
-    <w:lsdException w:name="Grid Table 4" w:uiPriority="49"/>
-    <w:lsdException w:name="Grid Table 5 Dark" w:uiPriority="50"/>
-    <w:lsdException w:name="Grid Table 6 Colorful" w:uiPriority="51"/>
-    <w:lsdException w:name="Grid Table 7 Colorful" w:uiPriority="52"/>
-    <w:lsdException w:name="Grid Table 1 Light Accent 1" w:uiPriority="46"/>
-    <w:lsdException w:name="Grid Table 2 Accent 1" w:uiPriority="47"/>
-    <w:lsdException w:name="Grid Table 3 Accent 1" w:uiPriority="48"/>
-    <w:lsdException w:name="Grid Table 4 Accent 1" w:uiPriority="49"/>
-    <w:lsdException w:name="Grid Table 5 Dark Accent 1" w:uiPriority="50"/>
-    <w:lsdException w:name="Grid Table 6 Colorful Accent 1" w:uiPriority="51"/>
-    <w:lsdException w:name="Grid Table 7 Colorful Accent 1" w:uiPriority="52"/>
-    <w:lsdException w:name="Grid Table 1 Light Accent 2" w:uiPriority="46"/>
-    <w:lsdException w:name="Grid Table 2 Accent 2" w:uiPriority="47"/>
-    <w:lsdException w:name="Grid Table 3 Accent 2" w:uiPriority="48"/>
-    <w:lsdException w:name="Grid Table 4 Accent 2" w:uiPriority="49"/>
-    <w:lsdException w:name="Grid Table 5 Dark Accent 2" w:uiPriority="50"/>
-    <w:lsdException w:name="Grid Table 6 Colorful Accent 2" w:uiPriority="51"/>
-    <w:lsdException w:name="Grid Table 7 Colorful Accent 2" w:uiPriority="52"/>
-    <w:lsdException w:name="Grid Table 1 Light Accent 3" w:uiPriority="46"/>
-    <w:lsdException w:name="Grid Table 2 Accent 3" w:uiPriority="47"/>
-    <w:lsdException w:name="Grid Table 3 Accent 3" w:uiPriority="48"/>
-    <w:lsdException w:name="Grid Table 4 Accent 3" w:uiPriority="49"/>
-    <w:lsdException w:name="Grid Table 5 Dark Accent 3" w:uiPriority="50"/>
-    <w:lsdException w:name="Grid Table 6 Colorful Accent 3" w:uiPriority="51"/>
-    <w:lsdException w:name="Grid Table 7 Colorful Accent 3" w:uiPriority="52"/>
-    <w:lsdException w:name="Grid Table 1 Light Accent 4" w:uiPriority="46"/>
-    <w:lsdException w:name="Grid Table 2 Accent 4" w:uiPriority="47"/>
-    <w:lsdException w:name="Grid Table 3 Accent 4" w:uiPriority="48"/>
-    <w:lsdException w:name="Grid Table 4 Accent 4" w:uiPriority="49"/>
-    <w:lsdException w:name="Grid Table 5 Dark Accent 4" w:uiPriority="50"/>
-    <w:lsdException w:name="Grid Table 6 Colorful Accent 4" w:uiPriority="51"/>
-    <w:lsdException w:name="Grid Table 7 Colorful Accent 4" w:uiPriority="52"/>
-    <w:lsdException w:name="Grid Table 1 Light Accent 5" w:uiPriority="46"/>
-    <w:lsdException w:name="Grid Table 2 Accent 5" w:uiPriority="47"/>
-    <w:lsdException w:name="Grid Table 3 Accent 5" w:uiPriority="48"/>
-    <w:lsdException w:name="Grid Table 4 Accent 5" w:uiPriority="49"/>
-    <w:lsdException w:name="Grid Table 5 Dark Accent 5" w:uiPriority="50"/>
-    <w:lsdException w:name="Grid Table 6 Colorful Accent 5" w:uiPriority="51"/>
-    <w:lsdException w:name="Grid Table 7 Colorful Accent 5" w:uiPriority="52"/>
-    <w:lsdException w:name="Grid Table 1 Light Accent 6" w:uiPriority="46"/>
-    <w:lsdException w:name="Grid Table 2 Accent 6" w:uiPriority="47"/>
-    <w:lsdException w:name="Grid Table 3 Accent 6" w:uiPriority="48"/>
-    <w:lsdException w:name="Grid Table 4 Accent 6" w:uiPriority="49"/>
-    <w:lsdException w:name="Grid Table 5 Dark Accent 6" w:uiPriority="50"/>
-    <w:lsdException w:name="Grid Table 6 Colorful Accent 6" w:uiPriority="51"/>
-    <w:lsdException w:name="Grid Table 7 Colorful Accent 6" w:uiPriority="52"/>
-    <w:lsdException w:name="List Table 1 Light" w:uiPriority="46"/>
-    <w:lsdException w:name="List Table 2" w:uiPriority="47"/>
-    <w:lsdException w:name="List Table 3" w:uiPriority="48"/>
-    <w:lsdException w:name="List Table 4" w:uiPriority="49"/>
-    <w:lsdException w:name="List Table 5 Dark" w:uiPriority="50"/>
-    <w:lsdException w:name="List Table 6 Colorful" w:uiPriority="51"/>
-    <w:lsdException w:name="List Table 7 Colorful" w:uiPriority="52"/>
-    <w:lsdException w:name="List Table 1 Light Accent 1" w:uiPriority="46"/>
-    <w:lsdException w:name="List Table 2 Accent 1" w:uiPriority="47"/>
-    <w:lsdException w:name="List Table 3 Accent 1" w:uiPriority="48"/>
-    <w:lsdException w:name="List Table 4 Accent 1" w:uiPriority="49"/>
-    <w:lsdException w:name="List Table 5 Dark Accent 1" w:uiPriority="50"/>
-    <w:lsdException w:name="List Table 6 Colorful Accent 1" w:uiPriority="51"/>
-    <w:lsdException w:name="List Table 7 Colorful Accent 1" w:uiPriority="52"/>
-    <w:lsdException w:name="List Table 1 Light Accent 2" w:uiPriority="46"/>
-    <w:lsdException w:name="List Table 2 Accent 2" w:uiPriority="47"/>
-    <w:lsdException w:name="List Table 3 Accent 2" w:uiPriority="48"/>
-    <w:lsdException w:name="List Table 4 Accent 2" w:uiPriority="49"/>
-    <w:lsdException w:name="List Table 5 Dark Accent 2" w:uiPriority="50"/>
-    <w:lsdException w:name="List Table 6 Colorful Accent 2" w:uiPriority="51"/>
-    <w:lsdException w:name="List Table 7 Colorful Accent 2" w:uiPriority="52"/>
-    <w:lsdException w:name="List Table 1 Light Accent 3" w:uiPriority="46"/>
-    <w:lsdException w:name="List Table 2 Accent 3" w:uiPriority="47"/>
-    <w:lsdException w:name="List Table 3 Accent 3" w:uiPriority="48"/>
-    <w:lsdException w:name="List Table 4 Accent 3" w:uiPriority="49"/>
-    <w:lsdException w:name="List Table 5 Dark Accent 3" w:uiPriority="50"/>
-    <w:lsdException w:name="List Table 6 Colorful Accent 3" w:uiPriority="51"/>
-    <w:lsdException w:name="List Table 7 Colorful Accent 3" w:uiPriority="52"/>
-    <w:lsdException w:name="List Table 1 Light Accent 4" w:uiPriority="46"/>
-    <w:lsdException w:name="List Table 2 Accent 4" w:uiPriority="47"/>
-    <w:lsdException w:name="List Table 3 Accent 4" w:uiPriority="48"/>
-    <w:lsdException w:name="List Table 4 Accent 4" w:uiPriority="49"/>
-    <w:lsdException w:name="List Table 5 Dark Accent 4" w:uiPriority="50"/>
-    <w:lsdException w:name="List Table 6 Colorful Accent 4" w:uiPriority="51"/>
-    <w:lsdException w:name="List Table 7 Colorful Accent 4" w:uiPriority="52"/>
-    <w:lsdException w:name="List Table 1 Light Accent 5" w:uiPriority="46"/>
-    <w:lsdException w:name="List Table 2 Accent 5" w:uiPriority="47"/>
-    <w:lsdException w:name="List Table 3 Accent 5" w:uiPriority="48"/>
-    <w:lsdException w:name="List Table 4 Accent 5" w:uiPriority="49"/>
-    <w:lsdException w:name="List Table 5 Dark Accent 5" w:uiPriority="50"/>
-    <w:lsdException w:name="List Table 6 Colorful Accent 5" w:uiPriority="51"/>
-    <w:lsdException w:name="List Table 7 Colorful Accent 5" w:uiPriority="52"/>
-    <w:lsdException w:name="List Table 1 Light Accent 6" w:uiPriority="46"/>
-    <w:lsdException w:name="List Table 2 Accent 6" w:uiPriority="47"/>
-    <w:lsdException w:name="List Table 3 Accent 6" w:uiPriority="48"/>
-    <w:lsdException w:name="List Table 4 Accent 6" w:uiPriority="49"/>
-    <w:lsdException w:name="List Table 5 Dark Accent 6" w:uiPriority="50"/>
-    <w:lsdException w:name="List Table 6 Colorful Accent 6" w:uiPriority="51"/>
-    <w:lsdException w:name="List Table 7 Colorful Accent 6" w:uiPriority="52"/>
-    <w:lsdException w:name="Mention" w:semiHidden="1" w:unhideWhenUsed="1"/>
-    <w:lsdException w:name="Smart Hyperlink" w:semiHidden="1" w:unhideWhenUsed="1"/>
-    <w:lsdException w:name="Hashtag" w:semiHidden="1" w:unhideWhenUsed="1"/>
-    <w:lsdException w:name="Unresolved Mention" w:semiHidden="1" w:unhideWhenUsed="1"/>
-  </w:latentStyles>
-  <w:style w:type="paragraph" w:default="1" w:styleId="Binhthng">
-    <w:name w:val="Normal"/>
-    <w:qFormat/>
-  </w:style>
-  <w:style w:type="character" w:default="1" w:styleId="Phngmcinhcuaoanvn">
-    <w:name w:val="Default Paragraph Font"/>
-    <w:uiPriority w:val="1"/>
-    <w:semiHidden/>
-    <w:unhideWhenUsed/>
-  </w:style>
-  <w:style w:type="table" w:default="1" w:styleId="BangThngthng">
-    <w:name w:val="Normal Table"/>
-    <w:uiPriority w:val="99"/>
-    <w:semiHidden/>
-    <w:unhideWhenUsed/>
-    <w:tblPr>
-      <w:tblInd w:w="0" w:type="dxa"/>
-      <w:tblCellMar>
-        <w:top w:w="0" w:type="dxa"/>
-        <w:left w:w="108" w:type="dxa"/>
-        <w:bottom w:w="0" w:type="dxa"/>
-        <w:right w:w="108" w:type="dxa"/>
-      </w:tblCellMar>
-    </w:tblPr>
-  </w:style>
-  <w:style w:type="numbering" w:default="1" w:styleId="Khngco">
-    <w:name w:val="No List"/>
-    <w:uiPriority w:val="99"/>
-    <w:semiHidden/>
-    <w:unhideWhenUsed/>
-  </w:style>
-  <w:style w:type="paragraph" w:customStyle="1" w:styleId="F4685B7C89DB4902A8B4C5F66674958A">
-    <w:name w:val="F4685B7C89DB4902A8B4C5F66674958A"/>
-    <w:rsid w:val="00CC1DE4"/>
-  </w:style>
-  <w:style w:type="paragraph" w:customStyle="1" w:styleId="BA857880E1DF4B538C462ABC069EE917">
-    <w:name w:val="BA857880E1DF4B538C462ABC069EE917"/>
-    <w:rsid w:val="00CC1DE4"/>
-  </w:style>
-  <w:style w:type="paragraph" w:customStyle="1" w:styleId="A10429CE16484A389A69B3EEDC54F299">
-    <w:name w:val="A10429CE16484A389A69B3EEDC54F299"/>
-    <w:rsid w:val="00CC1DE4"/>
-  </w:style>
-</w:styles>
-</file>
-
-<file path=word/glossary/webSettings.xml><?xml version="1.0" encoding="utf-8"?>
-<w:webSettings xmlns:mc="http://schemas.openxmlformats.org/markup-compatibility/2006" xmlns:r="http://schemas.openxmlformats.org/officeDocument/2006/relationships" xmlns:w="http://schemas.openxmlformats.org/wordprocessingml/2006/main" xmlns:w14="http://schemas.microsoft.com/office/word/2010/wordml" xmlns:w15="http://schemas.microsoft.com/office/word/2012/wordml" xmlns:w16cid="http://schemas.microsoft.com/office/word/2016/wordml/cid" xmlns:w16se="http://schemas.microsoft.com/office/word/2015/wordml/symex" mc:Ignorable="w14 w15 w16se w16cid">
-  <w:optimizeForBrowser/>
-  <w:allowPNG/>
-</w:webSettings>
-</file>
-
 <file path=word/theme/theme1.xml><?xml version="1.0" encoding="utf-8"?>
 <a:theme xmlns:a="http://schemas.openxmlformats.org/drawingml/2006/main" name="Office Theme">
   <a:themeElements>
@@ -6884,7 +6674,7 @@
 </file>
 
 <file path=customXml/itemProps2.xml><?xml version="1.0" encoding="utf-8"?>
-<ds:datastoreItem xmlns:ds="http://schemas.openxmlformats.org/officeDocument/2006/customXml" ds:itemID="{D445C355-C69C-414B-861F-AECEB646B2E6}">
+<ds:datastoreItem xmlns:ds="http://schemas.openxmlformats.org/officeDocument/2006/customXml" ds:itemID="{EB45CC01-4489-4710-891D-C9903B51D9A4}">
   <ds:schemaRefs>
     <ds:schemaRef ds:uri="http://schemas.openxmlformats.org/officeDocument/2006/bibliography"/>
   </ds:schemaRefs>

</xml_diff>

<commit_message>
sua dau gach dau dong trong bao cao
</commit_message>
<xml_diff>
--- a/Báo_Cáo_Đồ _Án_I.docx
+++ b/Báo_Cáo_Đồ _Án_I.docx
@@ -2267,7 +2267,25 @@
           <w:sz w:val="26"/>
           <w:szCs w:val="26"/>
         </w:rPr>
-        <w:t xml:space="preserve">   + CircleF endCircle = </w:t>
+        <w:t xml:space="preserve"> </w:t>
+      </w:r>
+      <w:r>
+        <w:rPr>
+          <w:rFonts w:ascii="Times New Roman" w:hAnsi="Times New Roman" w:cs="Times New Roman"/>
+          <w:color w:val="000000"/>
+          <w:sz w:val="26"/>
+          <w:szCs w:val="26"/>
+        </w:rPr>
+        <w:t xml:space="preserve">     </w:t>
+      </w:r>
+      <w:r>
+        <w:rPr>
+          <w:rFonts w:ascii="Times New Roman" w:hAnsi="Times New Roman" w:cs="Times New Roman"/>
+          <w:color w:val="000000"/>
+          <w:sz w:val="26"/>
+          <w:szCs w:val="26"/>
+        </w:rPr>
+        <w:t xml:space="preserve">  + CircleF endCircle = </w:t>
       </w:r>
       <w:r>
         <w:rPr>
@@ -2337,6 +2355,8 @@
           <w:szCs w:val="26"/>
         </w:rPr>
       </w:pPr>
+      <w:bookmarkStart w:id="14" w:name="_GoBack"/>
+      <w:bookmarkEnd w:id="14"/>
       <w:r>
         <w:rPr>
           <w:rFonts w:ascii="Times New Roman" w:hAnsi="Times New Roman" w:cs="Times New Roman"/>
@@ -3028,7 +3048,7 @@
           <w:color w:val="000000" w:themeColor="text1"/>
         </w:rPr>
       </w:pPr>
-      <w:bookmarkStart w:id="14" w:name="_Toc510897006"/>
+      <w:bookmarkStart w:id="15" w:name="_Toc510897006"/>
       <w:r>
         <w:rPr>
           <w:rFonts w:ascii="Times New Roman" w:hAnsi="Times New Roman" w:cs="Times New Roman"/>
@@ -3112,7 +3132,7 @@
         </w:rPr>
         <w:t>ình</w:t>
       </w:r>
-      <w:bookmarkEnd w:id="14"/>
+      <w:bookmarkEnd w:id="15"/>
     </w:p>
     <w:p>
       <w:pPr>
@@ -3128,7 +3148,7 @@
           <w:szCs w:val="30"/>
         </w:rPr>
       </w:pPr>
-      <w:bookmarkStart w:id="15" w:name="_Toc510897007"/>
+      <w:bookmarkStart w:id="16" w:name="_Toc510897007"/>
       <w:r>
         <w:rPr>
           <w:rFonts w:ascii="Times New Roman" w:hAnsi="Times New Roman" w:cs="Times New Roman"/>
@@ -3201,7 +3221,7 @@
         </w:rPr>
         <w:t>ả</w:t>
       </w:r>
-      <w:bookmarkEnd w:id="15"/>
+      <w:bookmarkEnd w:id="16"/>
       <w:r>
         <w:rPr>
           <w:rFonts w:ascii="Times New Roman" w:hAnsi="Times New Roman" w:cs="Times New Roman"/>
@@ -3400,7 +3420,7 @@
           <w:szCs w:val="30"/>
         </w:rPr>
       </w:pPr>
-      <w:bookmarkStart w:id="16" w:name="_Toc510897008"/>
+      <w:bookmarkStart w:id="17" w:name="_Toc510897008"/>
       <w:r>
         <w:rPr>
           <w:rFonts w:ascii="Times New Roman" w:hAnsi="Times New Roman" w:cs="Times New Roman"/>
@@ -3528,7 +3548,7 @@
         </w:rPr>
         <w:t>ình</w:t>
       </w:r>
-      <w:bookmarkEnd w:id="16"/>
+      <w:bookmarkEnd w:id="17"/>
     </w:p>
     <w:p>
       <w:pPr>
@@ -3930,8 +3950,6 @@
         </w:rPr>
         <w:t xml:space="preserve"> ,Label</w:t>
       </w:r>
-      <w:bookmarkStart w:id="17" w:name="_GoBack"/>
-      <w:bookmarkEnd w:id="17"/>
     </w:p>
     <w:p>
       <w:pPr>
@@ -6899,7 +6917,7 @@
 </file>
 
 <file path=customXml/itemProps2.xml><?xml version="1.0" encoding="utf-8"?>
-<ds:datastoreItem xmlns:ds="http://schemas.openxmlformats.org/officeDocument/2006/customXml" ds:itemID="{0C0A71D6-DF25-4E6A-B347-708508148FF4}">
+<ds:datastoreItem xmlns:ds="http://schemas.openxmlformats.org/officeDocument/2006/customXml" ds:itemID="{498F2FFE-A472-4AF5-91F4-03305606591E}">
   <ds:schemaRefs>
     <ds:schemaRef ds:uri="http://schemas.openxmlformats.org/officeDocument/2006/bibliography"/>
   </ds:schemaRefs>

</xml_diff>

<commit_message>
replace picture of mine and picture of property
</commit_message>
<xml_diff>
--- a/Báo_Cáo_Đồ _Án_I.docx
+++ b/Báo_Cáo_Đồ _Án_I.docx
@@ -1693,10 +1693,10 @@
           <w:szCs w:val="26"/>
         </w:rPr>
         <w:drawing>
-          <wp:inline distT="0" distB="0" distL="0" distR="0" wp14:anchorId="03FE9DBB" wp14:editId="59F5BA9E">
-            <wp:extent cx="2924583" cy="2962688"/>
-            <wp:effectExtent l="0" t="0" r="9525" b="9525"/>
-            <wp:docPr id="4" name="Hình ảnh 4" descr="Ảnh có chứa quần vợt, quả bóng, trong nhà, người&#10;&#10;Mô tả được tạo với mức tin cậy cao"/>
+          <wp:inline distT="0" distB="0" distL="0" distR="0">
+            <wp:extent cx="3352800" cy="3305175"/>
+            <wp:effectExtent l="0" t="0" r="0" b="9525"/>
+            <wp:docPr id="5" name="Hình ảnh 5" descr="Ảnh có chứa tường, trong nhà, người&#10;&#10;Mô tả được tạo với mức tin cậy rất cao"/>
             <wp:cNvGraphicFramePr>
               <a:graphicFrameLocks xmlns:a="http://schemas.openxmlformats.org/drawingml/2006/main" noChangeAspect="1"/>
             </wp:cNvGraphicFramePr>
@@ -1704,7 +1704,7 @@
               <a:graphicData uri="http://schemas.openxmlformats.org/drawingml/2006/picture">
                 <pic:pic xmlns:pic="http://schemas.openxmlformats.org/drawingml/2006/picture">
                   <pic:nvPicPr>
-                    <pic:cNvPr id="4" name="Hand_YrcCb.PNG"/>
+                    <pic:cNvPr id="5" name="haohao.jpg"/>
                     <pic:cNvPicPr/>
                   </pic:nvPicPr>
                   <pic:blipFill>
@@ -1722,7 +1722,7 @@
                   <pic:spPr>
                     <a:xfrm>
                       <a:off x="0" y="0"/>
-                      <a:ext cx="2924583" cy="2962688"/>
+                      <a:ext cx="3352800" cy="3305175"/>
                     </a:xfrm>
                     <a:prstGeom prst="rect">
                       <a:avLst/>
@@ -1773,10 +1773,6 @@
     <w:p>
       <w:pPr>
         <w:pStyle w:val="oancuaDanhsach"/>
-        <w:numPr>
-          <w:ilvl w:val="0"/>
-          <w:numId w:val="7"/>
-        </w:numPr>
         <w:ind w:left="1305"/>
         <w:rPr>
           <w:rFonts w:ascii="Times New Roman" w:hAnsi="Times New Roman" w:cs="Times New Roman"/>
@@ -1795,10 +1791,10 @@
         </w:rPr>
         <w:lastRenderedPageBreak/>
         <w:drawing>
-          <wp:inline distT="0" distB="0" distL="0" distR="0" wp14:anchorId="43051544" wp14:editId="350DB1B0">
-            <wp:extent cx="3219899" cy="2896004"/>
-            <wp:effectExtent l="0" t="0" r="0" b="0"/>
-            <wp:docPr id="7" name="Hình ảnh 7"/>
+          <wp:inline distT="0" distB="0" distL="0" distR="0">
+            <wp:extent cx="3352800" cy="3152775"/>
+            <wp:effectExtent l="0" t="0" r="0" b="9525"/>
+            <wp:docPr id="11" name="Hình ảnh 11"/>
             <wp:cNvGraphicFramePr>
               <a:graphicFrameLocks xmlns:a="http://schemas.openxmlformats.org/drawingml/2006/main" noChangeAspect="1"/>
             </wp:cNvGraphicFramePr>
@@ -1806,7 +1802,7 @@
               <a:graphicData uri="http://schemas.openxmlformats.org/drawingml/2006/picture">
                 <pic:pic xmlns:pic="http://schemas.openxmlformats.org/drawingml/2006/picture">
                   <pic:nvPicPr>
-                    <pic:cNvPr id="5" name="hand_Hsv.PNG"/>
+                    <pic:cNvPr id="11" name="hh.jpg"/>
                     <pic:cNvPicPr/>
                   </pic:nvPicPr>
                   <pic:blipFill>
@@ -1824,7 +1820,7 @@
                   <pic:spPr>
                     <a:xfrm>
                       <a:off x="0" y="0"/>
-                      <a:ext cx="3219899" cy="2896004"/>
+                      <a:ext cx="3352800" cy="3152775"/>
                     </a:xfrm>
                     <a:prstGeom prst="rect">
                       <a:avLst/>
@@ -2355,8 +2351,6 @@
           <w:szCs w:val="26"/>
         </w:rPr>
       </w:pPr>
-      <w:bookmarkStart w:id="14" w:name="_GoBack"/>
-      <w:bookmarkEnd w:id="14"/>
       <w:r>
         <w:rPr>
           <w:rFonts w:ascii="Times New Roman" w:hAnsi="Times New Roman" w:cs="Times New Roman"/>
@@ -3048,7 +3042,7 @@
           <w:color w:val="000000" w:themeColor="text1"/>
         </w:rPr>
       </w:pPr>
-      <w:bookmarkStart w:id="15" w:name="_Toc510897006"/>
+      <w:bookmarkStart w:id="14" w:name="_Toc510897006"/>
       <w:r>
         <w:rPr>
           <w:rFonts w:ascii="Times New Roman" w:hAnsi="Times New Roman" w:cs="Times New Roman"/>
@@ -3132,7 +3126,7 @@
         </w:rPr>
         <w:t>ình</w:t>
       </w:r>
-      <w:bookmarkEnd w:id="15"/>
+      <w:bookmarkEnd w:id="14"/>
     </w:p>
     <w:p>
       <w:pPr>
@@ -3148,7 +3142,7 @@
           <w:szCs w:val="30"/>
         </w:rPr>
       </w:pPr>
-      <w:bookmarkStart w:id="16" w:name="_Toc510897007"/>
+      <w:bookmarkStart w:id="15" w:name="_Toc510897007"/>
       <w:r>
         <w:rPr>
           <w:rFonts w:ascii="Times New Roman" w:hAnsi="Times New Roman" w:cs="Times New Roman"/>
@@ -3221,7 +3215,7 @@
         </w:rPr>
         <w:t>ả</w:t>
       </w:r>
-      <w:bookmarkEnd w:id="16"/>
+      <w:bookmarkEnd w:id="15"/>
       <w:r>
         <w:rPr>
           <w:rFonts w:ascii="Times New Roman" w:hAnsi="Times New Roman" w:cs="Times New Roman"/>
@@ -3277,10 +3271,10 @@
           <w:szCs w:val="26"/>
         </w:rPr>
         <w:drawing>
-          <wp:inline distT="0" distB="0" distL="0" distR="0" wp14:anchorId="70D68432" wp14:editId="709A65B4">
-            <wp:extent cx="5800725" cy="2786380"/>
-            <wp:effectExtent l="0" t="0" r="9525" b="0"/>
-            <wp:docPr id="6" name="Hình ảnh 6"/>
+          <wp:inline distT="0" distB="0" distL="0" distR="0">
+            <wp:extent cx="5990590" cy="2596905"/>
+            <wp:effectExtent l="0" t="0" r="0" b="0"/>
+            <wp:docPr id="12" name="Hình ảnh 12" descr="Ảnh có chứa trong nhà&#10;&#10;Mô tả được tạo với mức tin cậy cao"/>
             <wp:cNvGraphicFramePr>
               <a:graphicFrameLocks xmlns:a="http://schemas.openxmlformats.org/drawingml/2006/main" noChangeAspect="1"/>
             </wp:cNvGraphicFramePr>
@@ -3288,7 +3282,7 @@
               <a:graphicData uri="http://schemas.openxmlformats.org/drawingml/2006/picture">
                 <pic:pic xmlns:pic="http://schemas.openxmlformats.org/drawingml/2006/picture">
                   <pic:nvPicPr>
-                    <pic:cNvPr id="6" name="convexity-detect.jpg"/>
+                    <pic:cNvPr id="12" name="interface.PNG"/>
                     <pic:cNvPicPr/>
                   </pic:nvPicPr>
                   <pic:blipFill>
@@ -3306,7 +3300,7 @@
                   <pic:spPr>
                     <a:xfrm>
                       <a:off x="0" y="0"/>
-                      <a:ext cx="5800725" cy="2786380"/>
+                      <a:ext cx="6027738" cy="2613008"/>
                     </a:xfrm>
                     <a:prstGeom prst="rect">
                       <a:avLst/>
@@ -3408,6 +3402,100 @@
     </w:p>
     <w:p>
       <w:pPr>
+        <w:pStyle w:val="oancuaDanhsach"/>
+        <w:numPr>
+          <w:ilvl w:val="0"/>
+          <w:numId w:val="6"/>
+        </w:numPr>
+        <w:rPr>
+          <w:rFonts w:ascii="Times New Roman" w:hAnsi="Times New Roman" w:cs="Times New Roman"/>
+          <w:sz w:val="26"/>
+          <w:szCs w:val="26"/>
+        </w:rPr>
+      </w:pPr>
+      <w:r>
+        <w:rPr>
+          <w:rFonts w:ascii="Times New Roman" w:hAnsi="Times New Roman" w:cs="Times New Roman"/>
+          <w:sz w:val="26"/>
+          <w:szCs w:val="26"/>
+        </w:rPr>
+        <w:t>Một số chăng năng khác để xem các thuộc tính của kết quả</w:t>
+      </w:r>
+      <w:bookmarkStart w:id="16" w:name="_GoBack"/>
+      <w:bookmarkEnd w:id="16"/>
+    </w:p>
+    <w:p>
+      <w:pPr>
+        <w:pStyle w:val="oancuaDanhsach"/>
+        <w:ind w:left="900"/>
+        <w:rPr>
+          <w:rFonts w:ascii="Times New Roman" w:hAnsi="Times New Roman" w:cs="Times New Roman"/>
+          <w:sz w:val="26"/>
+          <w:szCs w:val="26"/>
+        </w:rPr>
+      </w:pPr>
+      <w:r>
+        <w:rPr>
+          <w:noProof/>
+        </w:rPr>
+        <w:lastRenderedPageBreak/>
+        <w:drawing>
+          <wp:inline distT="0" distB="0" distL="0" distR="0" wp14:anchorId="170AB72F" wp14:editId="11224EE8">
+            <wp:extent cx="5943600" cy="2686050"/>
+            <wp:effectExtent l="0" t="0" r="0" b="0"/>
+            <wp:docPr id="4" name="Hình ảnh 4"/>
+            <wp:cNvGraphicFramePr>
+              <a:graphicFrameLocks xmlns:a="http://schemas.openxmlformats.org/drawingml/2006/main" noChangeAspect="1"/>
+            </wp:cNvGraphicFramePr>
+            <a:graphic xmlns:a="http://schemas.openxmlformats.org/drawingml/2006/main">
+              <a:graphicData uri="http://schemas.openxmlformats.org/drawingml/2006/picture">
+                <pic:pic xmlns:pic="http://schemas.openxmlformats.org/drawingml/2006/picture">
+                  <pic:nvPicPr>
+                    <pic:cNvPr id="1" name="property.PNG"/>
+                    <pic:cNvPicPr/>
+                  </pic:nvPicPr>
+                  <pic:blipFill>
+                    <a:blip r:embed="rId16">
+                      <a:extLst>
+                        <a:ext uri="{28A0092B-C50C-407E-A947-70E740481C1C}">
+                          <a14:useLocalDpi xmlns:a14="http://schemas.microsoft.com/office/drawing/2010/main" val="0"/>
+                        </a:ext>
+                      </a:extLst>
+                    </a:blip>
+                    <a:stretch>
+                      <a:fillRect/>
+                    </a:stretch>
+                  </pic:blipFill>
+                  <pic:spPr>
+                    <a:xfrm>
+                      <a:off x="0" y="0"/>
+                      <a:ext cx="5943600" cy="2686050"/>
+                    </a:xfrm>
+                    <a:prstGeom prst="rect">
+                      <a:avLst/>
+                    </a:prstGeom>
+                  </pic:spPr>
+                </pic:pic>
+              </a:graphicData>
+            </a:graphic>
+          </wp:inline>
+        </w:drawing>
+      </w:r>
+    </w:p>
+    <w:p>
+      <w:pPr>
+        <w:pStyle w:val="oancuaDanhsach"/>
+        <w:ind w:left="1305"/>
+        <w:rPr>
+          <w:rFonts w:ascii="Times New Roman" w:hAnsi="Times New Roman" w:cs="Times New Roman"/>
+          <w:color w:val="000000" w:themeColor="text1"/>
+          <w:sz w:val="26"/>
+          <w:szCs w:val="26"/>
+        </w:rPr>
+      </w:pPr>
+    </w:p>
+    <w:p>
+      <w:pPr>
         <w:numPr>
           <w:ilvl w:val="0"/>
           <w:numId w:val="4"/>
@@ -3428,7 +3516,6 @@
           <w:sz w:val="30"/>
           <w:szCs w:val="30"/>
         </w:rPr>
-        <w:lastRenderedPageBreak/>
         <w:t>M</w:t>
       </w:r>
       <w:r>
@@ -4056,6 +4143,7 @@
           <w:sz w:val="40"/>
           <w:szCs w:val="40"/>
         </w:rPr>
+        <w:lastRenderedPageBreak/>
         <w:t>Kết luận</w:t>
       </w:r>
       <w:bookmarkEnd w:id="18"/>
@@ -4484,7 +4572,6 @@
           <w:sz w:val="26"/>
           <w:szCs w:val="26"/>
         </w:rPr>
-        <w:lastRenderedPageBreak/>
         <w:t xml:space="preserve">Các giải pháp : </w:t>
       </w:r>
     </w:p>
@@ -4543,8 +4630,8 @@
       </w:pPr>
     </w:p>
     <w:sectPr>
-      <w:headerReference w:type="default" r:id="rId16"/>
-      <w:footerReference w:type="default" r:id="rId17"/>
+      <w:headerReference w:type="default" r:id="rId17"/>
+      <w:footerReference w:type="default" r:id="rId18"/>
       <w:pgSz w:w="12240" w:h="15840"/>
       <w:pgMar w:top="1440" w:right="1800" w:bottom="1440" w:left="1800" w:header="720" w:footer="720" w:gutter="0"/>
       <w:pgBorders w:display="firstPage">
@@ -5018,14 +5105,14 @@
   <w:abstractNum w:abstractNumId="2" w15:restartNumberingAfterBreak="0">
     <w:nsid w:val="458A78D4"/>
     <w:multiLevelType w:val="hybridMultilevel"/>
-    <w:tmpl w:val="8E1EA7CC"/>
+    <w:tmpl w:val="4A60A3DE"/>
     <w:lvl w:ilvl="0" w:tplc="04090001">
       <w:start w:val="1"/>
       <w:numFmt w:val="bullet"/>
       <w:lvlText w:val=""/>
       <w:lvlJc w:val="left"/>
       <w:pPr>
-        <w:ind w:left="900" w:hanging="360"/>
+        <w:ind w:left="1260" w:hanging="360"/>
       </w:pPr>
       <w:rPr>
         <w:rFonts w:ascii="Symbol" w:hAnsi="Symbol" w:hint="default"/>
@@ -6917,7 +7004,7 @@
 </file>
 
 <file path=customXml/itemProps2.xml><?xml version="1.0" encoding="utf-8"?>
-<ds:datastoreItem xmlns:ds="http://schemas.openxmlformats.org/officeDocument/2006/customXml" ds:itemID="{498F2FFE-A472-4AF5-91F4-03305606591E}">
+<ds:datastoreItem xmlns:ds="http://schemas.openxmlformats.org/officeDocument/2006/customXml" ds:itemID="{80805201-9A11-45B4-AC3D-D5EEF99C38C2}">
   <ds:schemaRefs>
     <ds:schemaRef ds:uri="http://schemas.openxmlformats.org/officeDocument/2006/bibliography"/>
   </ds:schemaRefs>

</xml_diff>

<commit_message>
add picture on baocao
</commit_message>
<xml_diff>
--- a/Báo_Cáo_Đồ _Án_I.docx
+++ b/Báo_Cáo_Đồ _Án_I.docx
@@ -1215,41 +1215,7 @@
                 <w:noProof/>
                 <w:webHidden/>
               </w:rPr>
-              <w:fldChar w:fldCharType="begin"/>
-            </w:r>
-            <w:r>
-              <w:rPr>
-                <w:noProof/>
-                <w:webHidden/>
-              </w:rPr>
-              <w:instrText xml:space="preserve"> PAGEREF _Toc510897009 \h </w:instrText>
-            </w:r>
-            <w:r>
-              <w:rPr>
-                <w:noProof/>
-                <w:webHidden/>
-              </w:rPr>
-            </w:r>
-            <w:r>
-              <w:rPr>
-                <w:noProof/>
-                <w:webHidden/>
-              </w:rPr>
-              <w:fldChar w:fldCharType="separate"/>
-            </w:r>
-            <w:r>
-              <w:rPr>
-                <w:noProof/>
-                <w:webHidden/>
-              </w:rPr>
-              <w:t>9</w:t>
-            </w:r>
-            <w:r>
-              <w:rPr>
-                <w:noProof/>
-                <w:webHidden/>
-              </w:rPr>
-              <w:fldChar w:fldCharType="end"/>
+              <w:t>10</w:t>
             </w:r>
           </w:hyperlink>
         </w:p>
@@ -1285,6 +1251,8 @@
         </w:rPr>
         <w:br w:type="page"/>
       </w:r>
+      <w:bookmarkStart w:id="0" w:name="_GoBack"/>
+      <w:bookmarkEnd w:id="0"/>
     </w:p>
     <w:p>
       <w:pPr>
@@ -1331,9 +1299,9 @@
           <w:szCs w:val="40"/>
         </w:rPr>
       </w:pPr>
-      <w:bookmarkStart w:id="0" w:name="_Toc25499"/>
-      <w:bookmarkStart w:id="1" w:name="_Toc8071"/>
-      <w:bookmarkStart w:id="2" w:name="_Toc510897001"/>
+      <w:bookmarkStart w:id="1" w:name="_Toc25499"/>
+      <w:bookmarkStart w:id="2" w:name="_Toc8071"/>
+      <w:bookmarkStart w:id="3" w:name="_Toc510897001"/>
       <w:r>
         <w:rPr>
           <w:rFonts w:ascii="Times New Roman" w:hAnsi="Times New Roman" w:cs="Times New Roman"/>
@@ -1344,9 +1312,9 @@
         </w:rPr>
         <w:t>Nội dung</w:t>
       </w:r>
-      <w:bookmarkEnd w:id="0"/>
       <w:bookmarkEnd w:id="1"/>
       <w:bookmarkEnd w:id="2"/>
+      <w:bookmarkEnd w:id="3"/>
     </w:p>
     <w:p>
       <w:pPr>
@@ -1356,9 +1324,9 @@
           <w:szCs w:val="36"/>
         </w:rPr>
       </w:pPr>
-      <w:bookmarkStart w:id="3" w:name="_Toc10779"/>
-      <w:bookmarkStart w:id="4" w:name="_Toc4564"/>
-      <w:bookmarkStart w:id="5" w:name="_Toc510897002"/>
+      <w:bookmarkStart w:id="4" w:name="_Toc10779"/>
+      <w:bookmarkStart w:id="5" w:name="_Toc4564"/>
+      <w:bookmarkStart w:id="6" w:name="_Toc510897002"/>
       <w:r>
         <w:rPr>
           <w:rFonts w:ascii="Times New Roman" w:hAnsi="Times New Roman" w:cs="Times New Roman"/>
@@ -1368,8 +1336,8 @@
         </w:rPr>
         <w:t xml:space="preserve">Phần 1: </w:t>
       </w:r>
-      <w:bookmarkEnd w:id="3"/>
       <w:bookmarkEnd w:id="4"/>
+      <w:bookmarkEnd w:id="5"/>
       <w:r>
         <w:rPr>
           <w:rFonts w:ascii="Times New Roman" w:hAnsi="Times New Roman" w:cs="Times New Roman"/>
@@ -1532,7 +1500,7 @@
         </w:rPr>
         <w:t>ệm</w:t>
       </w:r>
-      <w:bookmarkEnd w:id="5"/>
+      <w:bookmarkEnd w:id="6"/>
     </w:p>
     <w:p>
       <w:pPr>
@@ -1548,7 +1516,7 @@
           <w:szCs w:val="30"/>
         </w:rPr>
       </w:pPr>
-      <w:bookmarkStart w:id="6" w:name="_Toc510897003"/>
+      <w:bookmarkStart w:id="7" w:name="_Toc510897003"/>
       <w:r>
         <w:rPr>
           <w:rFonts w:ascii="Times New Roman" w:hAnsi="Times New Roman" w:cs="Times New Roman"/>
@@ -1576,7 +1544,7 @@
         </w:rPr>
         <w:t>ưởng</w:t>
       </w:r>
-      <w:bookmarkEnd w:id="6"/>
+      <w:bookmarkEnd w:id="7"/>
       <w:r>
         <w:rPr>
           <w:rFonts w:ascii="Times New Roman" w:hAnsi="Times New Roman" w:cs="Times New Roman"/>
@@ -1602,11 +1570,11 @@
           <w:szCs w:val="26"/>
         </w:rPr>
       </w:pPr>
-      <w:bookmarkStart w:id="7" w:name="_Toc510896758"/>
-      <w:bookmarkStart w:id="8" w:name="_Toc510896990"/>
-      <w:bookmarkStart w:id="9" w:name="_Toc510897004"/>
-      <w:bookmarkStart w:id="10" w:name="_Hlk510962461"/>
-      <w:bookmarkStart w:id="11" w:name="_Toc510897005"/>
+      <w:bookmarkStart w:id="8" w:name="_Toc510896758"/>
+      <w:bookmarkStart w:id="9" w:name="_Toc510896990"/>
+      <w:bookmarkStart w:id="10" w:name="_Toc510897004"/>
+      <w:bookmarkStart w:id="11" w:name="_Hlk510962461"/>
+      <w:bookmarkStart w:id="12" w:name="_Toc510897005"/>
       <w:r>
         <w:rPr>
           <w:rFonts w:ascii="Times New Roman" w:hAnsi="Times New Roman" w:cs="Times New Roman"/>
@@ -1616,9 +1584,9 @@
         </w:rPr>
         <w:t>sử dụng phân đoạn màu da của con người để phát hiện đường viền của bàn tay kết hợp với sự phát hiện lồi tay để nhận ra cử chỉ và đếm số lượng ngón tay. Gồm 2 phần</w:t>
       </w:r>
-      <w:bookmarkEnd w:id="7"/>
       <w:bookmarkEnd w:id="8"/>
       <w:bookmarkEnd w:id="9"/>
+      <w:bookmarkEnd w:id="10"/>
     </w:p>
     <w:p>
       <w:pPr>
@@ -1637,7 +1605,7 @@
           <w:szCs w:val="26"/>
         </w:rPr>
       </w:pPr>
-      <w:bookmarkStart w:id="12" w:name="_Toc5826"/>
+      <w:bookmarkStart w:id="13" w:name="_Toc5826"/>
       <w:r>
         <w:rPr>
           <w:rFonts w:ascii="Times New Roman" w:hAnsi="Times New Roman" w:cs="Times New Roman"/>
@@ -1918,7 +1886,7 @@
         </w:rPr>
         <w:t xml:space="preserve">Convexity defect : để nhận dạng chuyển động khi ta di chuyển bàn tay và đếm số ngon tay sử dụng 3 điểm : StartPoint,EndPoint </w:t>
       </w:r>
-      <w:bookmarkEnd w:id="10"/>
+      <w:bookmarkEnd w:id="11"/>
       <w:r>
         <w:rPr>
           <w:rFonts w:ascii="Times New Roman" w:hAnsi="Times New Roman" w:cs="Times New Roman"/>
@@ -1936,7 +1904,7 @@
         </w:rPr>
         <w:t xml:space="preserve"> </w:t>
       </w:r>
-      <w:bookmarkEnd w:id="12"/>
+      <w:bookmarkEnd w:id="13"/>
     </w:p>
     <w:p>
       <w:pPr>
@@ -2024,8 +1992,8 @@
         </w:rPr>
         <w:t>ệm</w:t>
       </w:r>
-      <w:bookmarkStart w:id="13" w:name="_Toc10029"/>
-      <w:bookmarkEnd w:id="11"/>
+      <w:bookmarkStart w:id="14" w:name="_Toc10029"/>
+      <w:bookmarkEnd w:id="12"/>
     </w:p>
     <w:p>
       <w:pPr>
@@ -3042,7 +3010,7 @@
           <w:color w:val="000000" w:themeColor="text1"/>
         </w:rPr>
       </w:pPr>
-      <w:bookmarkStart w:id="14" w:name="_Toc510897006"/>
+      <w:bookmarkStart w:id="15" w:name="_Toc510897006"/>
       <w:r>
         <w:rPr>
           <w:rFonts w:ascii="Times New Roman" w:hAnsi="Times New Roman" w:cs="Times New Roman"/>
@@ -3053,7 +3021,7 @@
         <w:lastRenderedPageBreak/>
         <w:t xml:space="preserve">Phần 2: </w:t>
       </w:r>
-      <w:bookmarkEnd w:id="13"/>
+      <w:bookmarkEnd w:id="14"/>
       <w:r>
         <w:rPr>
           <w:rFonts w:ascii="Times New Roman" w:hAnsi="Times New Roman" w:cs="Times New Roman"/>
@@ -3126,7 +3094,7 @@
         </w:rPr>
         <w:t>ình</w:t>
       </w:r>
-      <w:bookmarkEnd w:id="14"/>
+      <w:bookmarkEnd w:id="15"/>
     </w:p>
     <w:p>
       <w:pPr>
@@ -3142,7 +3110,7 @@
           <w:szCs w:val="30"/>
         </w:rPr>
       </w:pPr>
-      <w:bookmarkStart w:id="15" w:name="_Toc510897007"/>
+      <w:bookmarkStart w:id="16" w:name="_Toc510897007"/>
       <w:r>
         <w:rPr>
           <w:rFonts w:ascii="Times New Roman" w:hAnsi="Times New Roman" w:cs="Times New Roman"/>
@@ -3215,7 +3183,7 @@
         </w:rPr>
         <w:t>ả</w:t>
       </w:r>
-      <w:bookmarkEnd w:id="15"/>
+      <w:bookmarkEnd w:id="16"/>
       <w:r>
         <w:rPr>
           <w:rFonts w:ascii="Times New Roman" w:hAnsi="Times New Roman" w:cs="Times New Roman"/>
@@ -3233,7 +3201,115 @@
           <w:ilvl w:val="0"/>
           <w:numId w:val="10"/>
         </w:numPr>
-        <w:ind w:left="1300"/>
+        <w:rPr>
+          <w:rFonts w:ascii="Times New Roman" w:hAnsi="Times New Roman" w:cs="Times New Roman"/>
+          <w:sz w:val="26"/>
+          <w:szCs w:val="26"/>
+        </w:rPr>
+      </w:pPr>
+      <w:r>
+        <w:rPr>
+          <w:rFonts w:ascii="Times New Roman" w:hAnsi="Times New Roman" w:cs="Times New Roman"/>
+          <w:sz w:val="26"/>
+          <w:szCs w:val="26"/>
+        </w:rPr>
+        <w:t xml:space="preserve"> </w:t>
+      </w:r>
+      <w:r>
+        <w:rPr>
+          <w:rFonts w:ascii="Times New Roman" w:hAnsi="Times New Roman" w:cs="Times New Roman"/>
+          <w:sz w:val="26"/>
+          <w:szCs w:val="26"/>
+        </w:rPr>
+        <w:t xml:space="preserve">Giao diện khi nhấn nút Start : </w:t>
+      </w:r>
+    </w:p>
+    <w:p>
+      <w:pPr>
+        <w:pStyle w:val="oancuaDanhsach"/>
+        <w:ind w:left="425"/>
+        <w:rPr>
+          <w:rFonts w:ascii="Times New Roman" w:hAnsi="Times New Roman" w:cs="Times New Roman"/>
+          <w:sz w:val="26"/>
+          <w:szCs w:val="26"/>
+        </w:rPr>
+      </w:pPr>
+      <w:r>
+        <w:rPr>
+          <w:noProof/>
+        </w:rPr>
+        <w:drawing>
+          <wp:inline distT="0" distB="0" distL="0" distR="0" wp14:anchorId="08A52C44" wp14:editId="439FD64A">
+            <wp:extent cx="5105400" cy="2762250"/>
+            <wp:effectExtent l="0" t="0" r="0" b="0"/>
+            <wp:docPr id="6" name="Hình ảnh 6" descr="Ảnh có chứa ảnh chụp màn hình&#10;&#10;Mô tả được tạo với mức tin cậy rất cao"/>
+            <wp:cNvGraphicFramePr>
+              <a:graphicFrameLocks xmlns:a="http://schemas.openxmlformats.org/drawingml/2006/main" noChangeAspect="1"/>
+            </wp:cNvGraphicFramePr>
+            <a:graphic xmlns:a="http://schemas.openxmlformats.org/drawingml/2006/main">
+              <a:graphicData uri="http://schemas.openxmlformats.org/drawingml/2006/picture">
+                <pic:pic xmlns:pic="http://schemas.openxmlformats.org/drawingml/2006/picture">
+                  <pic:nvPicPr>
+                    <pic:cNvPr id="2" name="main.PNG"/>
+                    <pic:cNvPicPr/>
+                  </pic:nvPicPr>
+                  <pic:blipFill>
+                    <a:blip r:embed="rId15">
+                      <a:extLst>
+                        <a:ext uri="{28A0092B-C50C-407E-A947-70E740481C1C}">
+                          <a14:useLocalDpi xmlns:a14="http://schemas.microsoft.com/office/drawing/2010/main" val="0"/>
+                        </a:ext>
+                      </a:extLst>
+                    </a:blip>
+                    <a:stretch>
+                      <a:fillRect/>
+                    </a:stretch>
+                  </pic:blipFill>
+                  <pic:spPr>
+                    <a:xfrm>
+                      <a:off x="0" y="0"/>
+                      <a:ext cx="5106117" cy="2762638"/>
+                    </a:xfrm>
+                    <a:prstGeom prst="rect">
+                      <a:avLst/>
+                    </a:prstGeom>
+                  </pic:spPr>
+                </pic:pic>
+              </a:graphicData>
+            </a:graphic>
+          </wp:inline>
+        </w:drawing>
+      </w:r>
+    </w:p>
+    <w:p>
+      <w:pPr>
+        <w:pStyle w:val="oancuaDanhsach"/>
+        <w:numPr>
+          <w:ilvl w:val="0"/>
+          <w:numId w:val="10"/>
+        </w:numPr>
+        <w:rPr>
+          <w:rFonts w:ascii="Times New Roman" w:hAnsi="Times New Roman" w:cs="Times New Roman"/>
+          <w:sz w:val="26"/>
+          <w:szCs w:val="26"/>
+        </w:rPr>
+      </w:pPr>
+      <w:r>
+        <w:rPr>
+          <w:rFonts w:ascii="Times New Roman" w:hAnsi="Times New Roman" w:cs="Times New Roman"/>
+          <w:sz w:val="26"/>
+          <w:szCs w:val="26"/>
+        </w:rPr>
+        <w:t>Click vào hình ảnh video nếu  muốn chạy chương trình sử dụng video ,click vào hình ảnh camera nếu muốn chạy chương trình bằng camera</w:t>
+      </w:r>
+    </w:p>
+    <w:p>
+      <w:pPr>
+        <w:pStyle w:val="oancuaDanhsach"/>
+        <w:numPr>
+          <w:ilvl w:val="0"/>
+          <w:numId w:val="10"/>
+        </w:numPr>
         <w:rPr>
           <w:rFonts w:ascii="Times New Roman" w:hAnsi="Times New Roman" w:cs="Times New Roman"/>
           <w:color w:val="000000" w:themeColor="text1"/>
@@ -3286,7 +3362,7 @@
                     <pic:cNvPicPr/>
                   </pic:nvPicPr>
                   <pic:blipFill>
-                    <a:blip r:embed="rId15">
+                    <a:blip r:embed="rId16">
                       <a:extLst>
                         <a:ext uri="{28A0092B-C50C-407E-A947-70E740481C1C}">
                           <a14:useLocalDpi xmlns:a14="http://schemas.microsoft.com/office/drawing/2010/main" val="0"/>
@@ -3347,7 +3423,17 @@
           <w:sz w:val="26"/>
           <w:szCs w:val="26"/>
         </w:rPr>
-        <w:t>Đây là 2 khung tham chiếu của bàn tay,phía bên tay trái là khung tham chiếu có được từ camera hoặc là video file, còn khung bên phải là mặt nạ nhị phân của nó.Chúng ta sử dụng các hình thái như làm xói mòn và xóa để loại bỏ một số tiếng ồn từ video file nguồn để có được một mặt nạ mượt mà và sạch sẽ hơn .</w:t>
+        <w:t xml:space="preserve">Đây là 2 khung tham chiếu của bàn tay,phía bên tay trái là khung tham chiếu có được từ camera hoặc là video file, còn khung bên phải </w:t>
+      </w:r>
+      <w:r>
+        <w:rPr>
+          <w:rFonts w:ascii="Times New Roman" w:hAnsi="Times New Roman" w:cs="Times New Roman"/>
+          <w:color w:val="000000" w:themeColor="text1"/>
+          <w:sz w:val="26"/>
+          <w:szCs w:val="26"/>
+        </w:rPr>
+        <w:lastRenderedPageBreak/>
+        <w:t>là mặt nạ nhị phân của nó.Chúng ta sử dụng các hình thái như làm xói mòn và xóa để loại bỏ một số tiếng ồn từ video file nguồn để có được một mặt nạ mượt mà và sạch sẽ hơn .</w:t>
       </w:r>
     </w:p>
     <w:p>
@@ -3421,8 +3507,6 @@
         </w:rPr>
         <w:t>Một số chăng năng khác để xem các thuộc tính của kết quả</w:t>
       </w:r>
-      <w:bookmarkStart w:id="16" w:name="_GoBack"/>
-      <w:bookmarkEnd w:id="16"/>
     </w:p>
     <w:p>
       <w:pPr>
@@ -3438,7 +3522,6 @@
         <w:rPr>
           <w:noProof/>
         </w:rPr>
-        <w:lastRenderedPageBreak/>
         <w:drawing>
           <wp:inline distT="0" distB="0" distL="0" distR="0" wp14:anchorId="170AB72F" wp14:editId="11224EE8">
             <wp:extent cx="5943600" cy="2686050"/>
@@ -3455,7 +3538,7 @@
                     <pic:cNvPicPr/>
                   </pic:nvPicPr>
                   <pic:blipFill>
-                    <a:blip r:embed="rId16">
+                    <a:blip r:embed="rId17">
                       <a:extLst>
                         <a:ext uri="{28A0092B-C50C-407E-A947-70E740481C1C}">
                           <a14:useLocalDpi xmlns:a14="http://schemas.microsoft.com/office/drawing/2010/main" val="0"/>
@@ -4143,7 +4226,6 @@
           <w:sz w:val="40"/>
           <w:szCs w:val="40"/>
         </w:rPr>
-        <w:lastRenderedPageBreak/>
         <w:t>Kết luận</w:t>
       </w:r>
       <w:bookmarkEnd w:id="18"/>
@@ -4151,7 +4233,11 @@
     </w:p>
     <w:p>
       <w:pPr>
-        <w:ind w:left="720"/>
+        <w:pStyle w:val="oancuaDanhsach"/>
+        <w:numPr>
+          <w:ilvl w:val="0"/>
+          <w:numId w:val="3"/>
+        </w:numPr>
         <w:rPr>
           <w:rFonts w:ascii="Times New Roman" w:hAnsi="Times New Roman" w:cs="Times New Roman"/>
           <w:sz w:val="26"/>
@@ -4559,7 +4645,11 @@
     </w:p>
     <w:p>
       <w:pPr>
-        <w:ind w:left="720"/>
+        <w:pStyle w:val="oancuaDanhsach"/>
+        <w:numPr>
+          <w:ilvl w:val="0"/>
+          <w:numId w:val="3"/>
+        </w:numPr>
         <w:rPr>
           <w:rFonts w:ascii="Times New Roman" w:hAnsi="Times New Roman" w:cs="Times New Roman"/>
           <w:sz w:val="26"/>
@@ -4630,8 +4720,8 @@
       </w:pPr>
     </w:p>
     <w:sectPr>
-      <w:headerReference w:type="default" r:id="rId17"/>
-      <w:footerReference w:type="default" r:id="rId18"/>
+      <w:headerReference w:type="default" r:id="rId18"/>
+      <w:footerReference w:type="default" r:id="rId19"/>
       <w:pgSz w:w="12240" w:h="15840"/>
       <w:pgMar w:top="1440" w:right="1800" w:bottom="1440" w:left="1800" w:header="720" w:footer="720" w:gutter="0"/>
       <w:pgBorders w:display="firstPage">
@@ -5338,7 +5428,7 @@
       <w:lvlText w:val=""/>
       <w:lvlJc w:val="left"/>
       <w:pPr>
-        <w:ind w:left="420" w:hanging="360"/>
+        <w:ind w:left="1260" w:hanging="360"/>
       </w:pPr>
       <w:rPr>
         <w:rFonts w:ascii="Symbol" w:hAnsi="Symbol" w:hint="default"/>
@@ -5350,7 +5440,7 @@
       <w:lvlText w:val="%2."/>
       <w:lvlJc w:val="left"/>
       <w:pPr>
-        <w:ind w:left="1140" w:hanging="360"/>
+        <w:ind w:left="1980" w:hanging="360"/>
       </w:pPr>
     </w:lvl>
     <w:lvl w:ilvl="2" w:tplc="0409001B" w:tentative="1">
@@ -5359,7 +5449,7 @@
       <w:lvlText w:val="%3."/>
       <w:lvlJc w:val="right"/>
       <w:pPr>
-        <w:ind w:left="1860" w:hanging="180"/>
+        <w:ind w:left="2700" w:hanging="180"/>
       </w:pPr>
     </w:lvl>
     <w:lvl w:ilvl="3" w:tplc="0409000F" w:tentative="1">
@@ -5368,7 +5458,7 @@
       <w:lvlText w:val="%4."/>
       <w:lvlJc w:val="left"/>
       <w:pPr>
-        <w:ind w:left="2580" w:hanging="360"/>
+        <w:ind w:left="3420" w:hanging="360"/>
       </w:pPr>
     </w:lvl>
     <w:lvl w:ilvl="4" w:tplc="04090019" w:tentative="1">
@@ -5377,7 +5467,7 @@
       <w:lvlText w:val="%5."/>
       <w:lvlJc w:val="left"/>
       <w:pPr>
-        <w:ind w:left="3300" w:hanging="360"/>
+        <w:ind w:left="4140" w:hanging="360"/>
       </w:pPr>
     </w:lvl>
     <w:lvl w:ilvl="5" w:tplc="0409001B" w:tentative="1">
@@ -5386,7 +5476,7 @@
       <w:lvlText w:val="%6."/>
       <w:lvlJc w:val="right"/>
       <w:pPr>
-        <w:ind w:left="4020" w:hanging="180"/>
+        <w:ind w:left="4860" w:hanging="180"/>
       </w:pPr>
     </w:lvl>
     <w:lvl w:ilvl="6" w:tplc="0409000F" w:tentative="1">
@@ -5395,7 +5485,7 @@
       <w:lvlText w:val="%7."/>
       <w:lvlJc w:val="left"/>
       <w:pPr>
-        <w:ind w:left="4740" w:hanging="360"/>
+        <w:ind w:left="5580" w:hanging="360"/>
       </w:pPr>
     </w:lvl>
     <w:lvl w:ilvl="7" w:tplc="04090019" w:tentative="1">
@@ -5404,7 +5494,7 @@
       <w:lvlText w:val="%8."/>
       <w:lvlJc w:val="left"/>
       <w:pPr>
-        <w:ind w:left="5460" w:hanging="360"/>
+        <w:ind w:left="6300" w:hanging="360"/>
       </w:pPr>
     </w:lvl>
     <w:lvl w:ilvl="8" w:tplc="0409001B" w:tentative="1">
@@ -5413,7 +5503,7 @@
       <w:lvlText w:val="%9."/>
       <w:lvlJc w:val="right"/>
       <w:pPr>
-        <w:ind w:left="6180" w:hanging="180"/>
+        <w:ind w:left="7020" w:hanging="180"/>
       </w:pPr>
     </w:lvl>
   </w:abstractNum>
@@ -7004,7 +7094,7 @@
 </file>
 
 <file path=customXml/itemProps2.xml><?xml version="1.0" encoding="utf-8"?>
-<ds:datastoreItem xmlns:ds="http://schemas.openxmlformats.org/officeDocument/2006/customXml" ds:itemID="{80805201-9A11-45B4-AC3D-D5EEF99C38C2}">
+<ds:datastoreItem xmlns:ds="http://schemas.openxmlformats.org/officeDocument/2006/customXml" ds:itemID="{5F71B4B6-CE8F-4495-A45D-A76CE7E0BF34}">
   <ds:schemaRefs>
     <ds:schemaRef ds:uri="http://schemas.openxmlformats.org/officeDocument/2006/bibliography"/>
   </ds:schemaRefs>

</xml_diff>

<commit_message>
them comment va sua so 4 thanh so 1 trong bao cao
</commit_message>
<xml_diff>
--- a/Báo_Cáo_Đồ _Án_I.docx
+++ b/Báo_Cáo_Đồ _Án_I.docx
@@ -1251,8 +1251,6 @@
         </w:rPr>
         <w:br w:type="page"/>
       </w:r>
-      <w:bookmarkStart w:id="0" w:name="_GoBack"/>
-      <w:bookmarkEnd w:id="0"/>
     </w:p>
     <w:p>
       <w:pPr>
@@ -1299,9 +1297,9 @@
           <w:szCs w:val="40"/>
         </w:rPr>
       </w:pPr>
-      <w:bookmarkStart w:id="1" w:name="_Toc25499"/>
-      <w:bookmarkStart w:id="2" w:name="_Toc8071"/>
-      <w:bookmarkStart w:id="3" w:name="_Toc510897001"/>
+      <w:bookmarkStart w:id="0" w:name="_Toc25499"/>
+      <w:bookmarkStart w:id="1" w:name="_Toc8071"/>
+      <w:bookmarkStart w:id="2" w:name="_Toc510897001"/>
       <w:r>
         <w:rPr>
           <w:rFonts w:ascii="Times New Roman" w:hAnsi="Times New Roman" w:cs="Times New Roman"/>
@@ -1312,9 +1310,9 @@
         </w:rPr>
         <w:t>Nội dung</w:t>
       </w:r>
+      <w:bookmarkEnd w:id="0"/>
       <w:bookmarkEnd w:id="1"/>
       <w:bookmarkEnd w:id="2"/>
-      <w:bookmarkEnd w:id="3"/>
     </w:p>
     <w:p>
       <w:pPr>
@@ -1324,9 +1322,9 @@
           <w:szCs w:val="36"/>
         </w:rPr>
       </w:pPr>
-      <w:bookmarkStart w:id="4" w:name="_Toc10779"/>
-      <w:bookmarkStart w:id="5" w:name="_Toc4564"/>
-      <w:bookmarkStart w:id="6" w:name="_Toc510897002"/>
+      <w:bookmarkStart w:id="3" w:name="_Toc10779"/>
+      <w:bookmarkStart w:id="4" w:name="_Toc4564"/>
+      <w:bookmarkStart w:id="5" w:name="_Toc510897002"/>
       <w:r>
         <w:rPr>
           <w:rFonts w:ascii="Times New Roman" w:hAnsi="Times New Roman" w:cs="Times New Roman"/>
@@ -1336,8 +1334,8 @@
         </w:rPr>
         <w:t xml:space="preserve">Phần 1: </w:t>
       </w:r>
+      <w:bookmarkEnd w:id="3"/>
       <w:bookmarkEnd w:id="4"/>
-      <w:bookmarkEnd w:id="5"/>
       <w:r>
         <w:rPr>
           <w:rFonts w:ascii="Times New Roman" w:hAnsi="Times New Roman" w:cs="Times New Roman"/>
@@ -1500,7 +1498,7 @@
         </w:rPr>
         <w:t>ệm</w:t>
       </w:r>
-      <w:bookmarkEnd w:id="6"/>
+      <w:bookmarkEnd w:id="5"/>
     </w:p>
     <w:p>
       <w:pPr>
@@ -1516,7 +1514,7 @@
           <w:szCs w:val="30"/>
         </w:rPr>
       </w:pPr>
-      <w:bookmarkStart w:id="7" w:name="_Toc510897003"/>
+      <w:bookmarkStart w:id="6" w:name="_Toc510897003"/>
       <w:r>
         <w:rPr>
           <w:rFonts w:ascii="Times New Roman" w:hAnsi="Times New Roman" w:cs="Times New Roman"/>
@@ -1544,7 +1542,7 @@
         </w:rPr>
         <w:t>ưởng</w:t>
       </w:r>
-      <w:bookmarkEnd w:id="7"/>
+      <w:bookmarkEnd w:id="6"/>
       <w:r>
         <w:rPr>
           <w:rFonts w:ascii="Times New Roman" w:hAnsi="Times New Roman" w:cs="Times New Roman"/>
@@ -1570,11 +1568,11 @@
           <w:szCs w:val="26"/>
         </w:rPr>
       </w:pPr>
-      <w:bookmarkStart w:id="8" w:name="_Toc510896758"/>
-      <w:bookmarkStart w:id="9" w:name="_Toc510896990"/>
-      <w:bookmarkStart w:id="10" w:name="_Toc510897004"/>
-      <w:bookmarkStart w:id="11" w:name="_Hlk510962461"/>
-      <w:bookmarkStart w:id="12" w:name="_Toc510897005"/>
+      <w:bookmarkStart w:id="7" w:name="_Toc510896758"/>
+      <w:bookmarkStart w:id="8" w:name="_Toc510896990"/>
+      <w:bookmarkStart w:id="9" w:name="_Toc510897004"/>
+      <w:bookmarkStart w:id="10" w:name="_Hlk510962461"/>
+      <w:bookmarkStart w:id="11" w:name="_Toc510897005"/>
       <w:r>
         <w:rPr>
           <w:rFonts w:ascii="Times New Roman" w:hAnsi="Times New Roman" w:cs="Times New Roman"/>
@@ -1584,9 +1582,9 @@
         </w:rPr>
         <w:t>sử dụng phân đoạn màu da của con người để phát hiện đường viền của bàn tay kết hợp với sự phát hiện lồi tay để nhận ra cử chỉ và đếm số lượng ngón tay. Gồm 2 phần</w:t>
       </w:r>
+      <w:bookmarkEnd w:id="7"/>
       <w:bookmarkEnd w:id="8"/>
       <w:bookmarkEnd w:id="9"/>
-      <w:bookmarkEnd w:id="10"/>
     </w:p>
     <w:p>
       <w:pPr>
@@ -1605,7 +1603,7 @@
           <w:szCs w:val="26"/>
         </w:rPr>
       </w:pPr>
-      <w:bookmarkStart w:id="13" w:name="_Toc5826"/>
+      <w:bookmarkStart w:id="12" w:name="_Toc5826"/>
       <w:r>
         <w:rPr>
           <w:rFonts w:ascii="Times New Roman" w:hAnsi="Times New Roman" w:cs="Times New Roman"/>
@@ -1623,22 +1621,57 @@
           <w:ilvl w:val="0"/>
           <w:numId w:val="7"/>
         </w:numPr>
-        <w:ind w:left="1305"/>
-        <w:rPr>
-          <w:rFonts w:ascii="Times New Roman" w:hAnsi="Times New Roman" w:cs="Times New Roman"/>
-          <w:color w:val="000000" w:themeColor="text1"/>
-          <w:sz w:val="26"/>
-          <w:szCs w:val="26"/>
-        </w:rPr>
-      </w:pPr>
-      <w:r>
-        <w:rPr>
-          <w:rFonts w:ascii="Times New Roman" w:hAnsi="Times New Roman" w:cs="Times New Roman"/>
-          <w:color w:val="000000" w:themeColor="text1"/>
-          <w:sz w:val="26"/>
-          <w:szCs w:val="26"/>
-        </w:rPr>
-        <w:t xml:space="preserve"> khung tham chiếu thực từ file nguồn(video file) với class YCrCbSkinDetector ().</w:t>
+        <w:rPr>
+          <w:rFonts w:ascii="Times New Roman" w:hAnsi="Times New Roman" w:cs="Times New Roman"/>
+          <w:color w:val="000000" w:themeColor="text1"/>
+          <w:sz w:val="26"/>
+          <w:szCs w:val="26"/>
+        </w:rPr>
+      </w:pPr>
+      <w:r>
+        <w:rPr>
+          <w:rFonts w:ascii="Times New Roman" w:hAnsi="Times New Roman" w:cs="Times New Roman"/>
+          <w:color w:val="000000" w:themeColor="text1"/>
+          <w:sz w:val="26"/>
+          <w:szCs w:val="26"/>
+        </w:rPr>
+        <w:t xml:space="preserve"> khung tham chiếu thực từ file nguồn(video fil</w:t>
+      </w:r>
+      <w:r>
+        <w:rPr>
+          <w:rFonts w:ascii="Times New Roman" w:hAnsi="Times New Roman" w:cs="Times New Roman"/>
+          <w:color w:val="000000" w:themeColor="text1"/>
+          <w:sz w:val="26"/>
+          <w:szCs w:val="26"/>
+        </w:rPr>
+        <w:t>e ho</w:t>
+      </w:r>
+      <w:r>
+        <w:rPr>
+          <w:rFonts w:ascii="Times New Roman" w:hAnsi="Times New Roman" w:cs="Times New Roman"/>
+          <w:color w:val="000000" w:themeColor="text1"/>
+          <w:sz w:val="26"/>
+          <w:szCs w:val="26"/>
+        </w:rPr>
+        <w:t>ặc</w:t>
+      </w:r>
+      <w:r>
+        <w:rPr>
+          <w:rFonts w:ascii="Times New Roman" w:hAnsi="Times New Roman" w:cs="Times New Roman"/>
+          <w:color w:val="000000" w:themeColor="text1"/>
+          <w:sz w:val="26"/>
+          <w:szCs w:val="26"/>
+        </w:rPr>
+        <w:t xml:space="preserve"> camera)</w:t>
+      </w:r>
+      <w:r>
+        <w:rPr>
+          <w:rFonts w:ascii="Times New Roman" w:hAnsi="Times New Roman" w:cs="Times New Roman"/>
+          <w:color w:val="000000" w:themeColor="text1"/>
+          <w:sz w:val="26"/>
+          <w:szCs w:val="26"/>
+        </w:rPr>
+        <w:t xml:space="preserve"> với class YCrCbSkinDetector ().</w:t>
       </w:r>
     </w:p>
     <w:p>
@@ -1834,7 +1867,7 @@
           <w:sz w:val="26"/>
           <w:szCs w:val="26"/>
         </w:rPr>
-        <w:t>Phần thứ 2 là 1 thư viện gồm 1 số lớp để đếm số ngón tay dựa vào các khoảng không gian màu khác nhau .   YrcCb và Hsv  là 2 không gian màu khác nhau được sử dụng và được  xác định bằng các giới hạn trên và dưới.( YrcCb_min, YrcCb_max,Hsv_min,Hsv_max trong source code) trong đó</w:t>
+        <w:t>Phần thứ 2 là 1 thư viện gồm 1 số lớp để đếm số ngón tay dựa vào các khoảng không gian màu khác nhau . YrcCb và Hsv  là 2 không gian màu khác nhau được sử dụng và được  xác định bằng các giới hạn trên và dưới.( YrcCb_min, YrcCb_max,Hsv_min,Hsv_max trong source code) trong đó</w:t>
       </w:r>
     </w:p>
     <w:p>
@@ -1886,7 +1919,7 @@
         </w:rPr>
         <w:t xml:space="preserve">Convexity defect : để nhận dạng chuyển động khi ta di chuyển bàn tay và đếm số ngon tay sử dụng 3 điểm : StartPoint,EndPoint </w:t>
       </w:r>
-      <w:bookmarkEnd w:id="11"/>
+      <w:bookmarkEnd w:id="10"/>
       <w:r>
         <w:rPr>
           <w:rFonts w:ascii="Times New Roman" w:hAnsi="Times New Roman" w:cs="Times New Roman"/>
@@ -1904,7 +1937,7 @@
         </w:rPr>
         <w:t xml:space="preserve"> </w:t>
       </w:r>
-      <w:bookmarkEnd w:id="13"/>
+      <w:bookmarkEnd w:id="12"/>
     </w:p>
     <w:p>
       <w:pPr>
@@ -1992,8 +2025,69 @@
         </w:rPr>
         <w:t>ệm</w:t>
       </w:r>
-      <w:bookmarkStart w:id="14" w:name="_Toc10029"/>
-      <w:bookmarkEnd w:id="12"/>
+      <w:bookmarkStart w:id="13" w:name="_Toc10029"/>
+      <w:bookmarkEnd w:id="11"/>
+    </w:p>
+    <w:p>
+      <w:pPr>
+        <w:pStyle w:val="oancuaDanhsach"/>
+        <w:numPr>
+          <w:ilvl w:val="1"/>
+          <w:numId w:val="6"/>
+        </w:numPr>
+        <w:autoSpaceDE w:val="0"/>
+        <w:autoSpaceDN w:val="0"/>
+        <w:adjustRightInd w:val="0"/>
+        <w:spacing w:after="0" w:line="240" w:lineRule="auto"/>
+        <w:rPr>
+          <w:rFonts w:ascii="Times New Roman" w:hAnsi="Times New Roman" w:cs="Times New Roman"/>
+          <w:color w:val="000000"/>
+          <w:sz w:val="26"/>
+          <w:szCs w:val="26"/>
+        </w:rPr>
+      </w:pPr>
+      <w:r>
+        <w:rPr>
+          <w:rFonts w:ascii="Times New Roman" w:hAnsi="Times New Roman" w:cs="Times New Roman"/>
+          <w:color w:val="000000"/>
+          <w:sz w:val="26"/>
+          <w:szCs w:val="26"/>
+        </w:rPr>
+        <w:t xml:space="preserve"> </w:t>
+      </w:r>
+      <w:r>
+        <w:rPr>
+          <w:rFonts w:ascii="Times New Roman" w:hAnsi="Times New Roman" w:cs="Times New Roman"/>
+          <w:color w:val="000000"/>
+          <w:sz w:val="26"/>
+          <w:szCs w:val="26"/>
+        </w:rPr>
+        <w:t>Các đi</w:t>
+      </w:r>
+      <w:r>
+        <w:rPr>
+          <w:rFonts w:ascii="Times New Roman" w:hAnsi="Times New Roman" w:cs="Times New Roman"/>
+          <w:sz w:val="26"/>
+          <w:szCs w:val="26"/>
+        </w:rPr>
+        <w:t xml:space="preserve">ểm ảnh </w:t>
+      </w:r>
+      <w:r>
+        <w:rPr>
+          <w:rFonts w:ascii="Times New Roman" w:hAnsi="Times New Roman" w:cs="Times New Roman"/>
+          <w:sz w:val="26"/>
+          <w:szCs w:val="26"/>
+        </w:rPr>
+        <w:t>c</w:t>
+      </w:r>
+      <w:r>
+        <w:rPr>
+          <w:rFonts w:ascii="Times New Roman" w:hAnsi="Times New Roman" w:cs="Times New Roman"/>
+          <w:sz w:val="26"/>
+          <w:szCs w:val="26"/>
+        </w:rPr>
+        <w:t>ần lưu ý</w:t>
+      </w:r>
     </w:p>
     <w:p>
       <w:pPr>
@@ -3010,7 +3104,7 @@
           <w:color w:val="000000" w:themeColor="text1"/>
         </w:rPr>
       </w:pPr>
-      <w:bookmarkStart w:id="15" w:name="_Toc510897006"/>
+      <w:bookmarkStart w:id="14" w:name="_Toc510897006"/>
       <w:r>
         <w:rPr>
           <w:rFonts w:ascii="Times New Roman" w:hAnsi="Times New Roman" w:cs="Times New Roman"/>
@@ -3021,7 +3115,7 @@
         <w:lastRenderedPageBreak/>
         <w:t xml:space="preserve">Phần 2: </w:t>
       </w:r>
-      <w:bookmarkEnd w:id="14"/>
+      <w:bookmarkEnd w:id="13"/>
       <w:r>
         <w:rPr>
           <w:rFonts w:ascii="Times New Roman" w:hAnsi="Times New Roman" w:cs="Times New Roman"/>
@@ -3094,7 +3188,7 @@
         </w:rPr>
         <w:t>ình</w:t>
       </w:r>
-      <w:bookmarkEnd w:id="15"/>
+      <w:bookmarkEnd w:id="14"/>
     </w:p>
     <w:p>
       <w:pPr>
@@ -3110,7 +3204,7 @@
           <w:szCs w:val="30"/>
         </w:rPr>
       </w:pPr>
-      <w:bookmarkStart w:id="16" w:name="_Toc510897007"/>
+      <w:bookmarkStart w:id="15" w:name="_Toc510897007"/>
       <w:r>
         <w:rPr>
           <w:rFonts w:ascii="Times New Roman" w:hAnsi="Times New Roman" w:cs="Times New Roman"/>
@@ -3183,7 +3277,7 @@
         </w:rPr>
         <w:t>ả</w:t>
       </w:r>
-      <w:bookmarkEnd w:id="16"/>
+      <w:bookmarkEnd w:id="15"/>
       <w:r>
         <w:rPr>
           <w:rFonts w:ascii="Times New Roman" w:hAnsi="Times New Roman" w:cs="Times New Roman"/>
@@ -3213,15 +3307,7 @@
           <w:sz w:val="26"/>
           <w:szCs w:val="26"/>
         </w:rPr>
-        <w:t xml:space="preserve"> </w:t>
-      </w:r>
-      <w:r>
-        <w:rPr>
-          <w:rFonts w:ascii="Times New Roman" w:hAnsi="Times New Roman" w:cs="Times New Roman"/>
-          <w:sz w:val="26"/>
-          <w:szCs w:val="26"/>
-        </w:rPr>
-        <w:t xml:space="preserve">Giao diện khi nhấn nút Start : </w:t>
+        <w:t xml:space="preserve"> Giao diện khi nhấn nút Start : </w:t>
       </w:r>
     </w:p>
     <w:p>
@@ -3433,7 +3519,25 @@
           <w:szCs w:val="26"/>
         </w:rPr>
         <w:lastRenderedPageBreak/>
-        <w:t>là mặt nạ nhị phân của nó.Chúng ta sử dụng các hình thái như làm xói mòn và xóa để loại bỏ một số tiếng ồn từ video file nguồn để có được một mặt nạ mượt mà và sạch sẽ hơn .</w:t>
+        <w:t>là mặt nạ nhị phân của nó.Chúng ta sử dụng các hình thái như làm xói mòn và xóa để loại bỏ một số tiếng ồn từ video file</w:t>
+      </w:r>
+      <w:r>
+        <w:rPr>
+          <w:rFonts w:ascii="Times New Roman" w:hAnsi="Times New Roman" w:cs="Times New Roman"/>
+          <w:color w:val="000000" w:themeColor="text1"/>
+          <w:sz w:val="26"/>
+          <w:szCs w:val="26"/>
+        </w:rPr>
+        <w:t>,camera</w:t>
+      </w:r>
+      <w:r>
+        <w:rPr>
+          <w:rFonts w:ascii="Times New Roman" w:hAnsi="Times New Roman" w:cs="Times New Roman"/>
+          <w:color w:val="000000" w:themeColor="text1"/>
+          <w:sz w:val="26"/>
+          <w:szCs w:val="26"/>
+        </w:rPr>
+        <w:t xml:space="preserve"> nguồn để có được một mặt nạ mượt mà và sạch sẽ hơn .</w:t>
       </w:r>
     </w:p>
     <w:p>
@@ -3458,7 +3562,7 @@
           <w:sz w:val="26"/>
           <w:szCs w:val="26"/>
         </w:rPr>
-        <w:t>Trên hình thì các điểm startpoint được biểu diễn bằng hình tròn màu đỏ, depthPoint biểu diễn bằng chấm màu đỏ và không có điểm endPoint.Đường màu xanh da trời bao bọc quanh bàn tay là convex Hull, đường màu xanh là cây đậm hơn là đường nối giữa StartPoint và DepthPoint và đường màu xanh lá cây nhạt là contour.</w:t>
+        <w:t>Trên hình thì các điểm startpoint được biểu diễn bằng hình tròn màu đỏ, depthPoint biểu diễn bằng chấm màu đỏ và không có điểm endPoint.Đường màu xanh da trời bao bọc quanh bàn tay là convex Hull, đường màu xanh là cây đậm là đường nối giữa StartPoint và DepthPoint và đường màu xanh lá cây nhạt là contour.</w:t>
       </w:r>
     </w:p>
     <w:p>
@@ -3483,7 +3587,25 @@
           <w:sz w:val="26"/>
           <w:szCs w:val="26"/>
         </w:rPr>
-        <w:t>Khi chúng ta di chuyển tay làm cho số ngón tay ít hơn hoặc nhiều hơn thì ngay lập tức đường màu xanh lá cây đậm sẽ thay đổi tương ứng và số lượng ngón tay sẽ được hiển thị ở bên góc trái phía trên của màn hình(trong trường hợp này là 4).Đồng thời Convex Hull cũng thay đổi kích thước của nó so với ban đầu để phù hợp với trạng thái hiện tại của bàn tay.</w:t>
+        <w:t xml:space="preserve">Khi chúng ta di chuyển tay làm cho số ngón tay ít hơn hoặc nhiều hơn thì ngay lập tức đường màu xanh lá cây đậm sẽ thay đổi tương ứng và số lượng ngón tay sẽ được hiển thị ở bên góc trái phía trên của màn hình(trong trường hợp này là </w:t>
+      </w:r>
+      <w:r>
+        <w:rPr>
+          <w:rFonts w:ascii="Times New Roman" w:hAnsi="Times New Roman" w:cs="Times New Roman"/>
+          <w:color w:val="000000" w:themeColor="text1"/>
+          <w:sz w:val="26"/>
+          <w:szCs w:val="26"/>
+        </w:rPr>
+        <w:t>1</w:t>
+      </w:r>
+      <w:r>
+        <w:rPr>
+          <w:rFonts w:ascii="Times New Roman" w:hAnsi="Times New Roman" w:cs="Times New Roman"/>
+          <w:color w:val="000000" w:themeColor="text1"/>
+          <w:sz w:val="26"/>
+          <w:szCs w:val="26"/>
+        </w:rPr>
+        <w:t>).Đồng thời Convex Hull cũng thay đổi kích thước của nó so với ban đầu để phù hợp với trạng thái hiện tại của bàn tay.</w:t>
       </w:r>
     </w:p>
     <w:p>
@@ -3505,8 +3627,34 @@
           <w:sz w:val="26"/>
           <w:szCs w:val="26"/>
         </w:rPr>
-        <w:t>Một số chăng năng khác để xem các thuộc tính của kết quả</w:t>
-      </w:r>
+        <w:t xml:space="preserve">Một số </w:t>
+      </w:r>
+      <w:r>
+        <w:rPr>
+          <w:rFonts w:ascii="Times New Roman" w:hAnsi="Times New Roman" w:cs="Times New Roman"/>
+          <w:sz w:val="26"/>
+          <w:szCs w:val="26"/>
+        </w:rPr>
+        <w:t>ch</w:t>
+      </w:r>
+      <w:r>
+        <w:rPr>
+          <w:rFonts w:ascii="Times New Roman" w:hAnsi="Times New Roman" w:cs="Times New Roman"/>
+          <w:sz w:val="26"/>
+          <w:szCs w:val="26"/>
+        </w:rPr>
+        <w:t>ức</w:t>
+      </w:r>
+      <w:r>
+        <w:rPr>
+          <w:rFonts w:ascii="Times New Roman" w:hAnsi="Times New Roman" w:cs="Times New Roman"/>
+          <w:sz w:val="26"/>
+          <w:szCs w:val="26"/>
+        </w:rPr>
+        <w:t xml:space="preserve"> năng khác để xem các thuộc tính của kết quả</w:t>
+      </w:r>
+      <w:bookmarkStart w:id="16" w:name="_GoBack"/>
+      <w:bookmarkEnd w:id="16"/>
     </w:p>
     <w:p>
       <w:pPr>
@@ -5195,7 +5343,7 @@
   <w:abstractNum w:abstractNumId="2" w15:restartNumberingAfterBreak="0">
     <w:nsid w:val="458A78D4"/>
     <w:multiLevelType w:val="hybridMultilevel"/>
-    <w:tmpl w:val="4A60A3DE"/>
+    <w:tmpl w:val="B2E8EEFC"/>
     <w:lvl w:ilvl="0" w:tplc="04090001">
       <w:start w:val="1"/>
       <w:numFmt w:val="bullet"/>
@@ -5208,16 +5356,15 @@
         <w:rFonts w:ascii="Symbol" w:hAnsi="Symbol" w:hint="default"/>
       </w:rPr>
     </w:lvl>
-    <w:lvl w:ilvl="1" w:tplc="04090003" w:tentative="1">
-      <w:start w:val="1"/>
+    <w:lvl w:ilvl="1" w:tplc="D638CD84">
       <w:numFmt w:val="bullet"/>
-      <w:lvlText w:val="o"/>
+      <w:lvlText w:val="-"/>
       <w:lvlJc w:val="left"/>
       <w:pPr>
         <w:ind w:left="1440" w:hanging="360"/>
       </w:pPr>
       <w:rPr>
-        <w:rFonts w:ascii="Courier New" w:hAnsi="Courier New" w:cs="Courier New" w:hint="default"/>
+        <w:rFonts w:ascii="Times New Roman" w:eastAsiaTheme="minorHAnsi" w:hAnsi="Times New Roman" w:cs="Times New Roman" w:hint="default"/>
       </w:rPr>
     </w:lvl>
     <w:lvl w:ilvl="2" w:tplc="04090005" w:tentative="1">
@@ -5419,6 +5566,118 @@
     </w:lvl>
   </w:abstractNum>
   <w:abstractNum w:abstractNumId="4" w15:restartNumberingAfterBreak="0">
+    <w:nsid w:val="49934C23"/>
+    <w:multiLevelType w:val="hybridMultilevel"/>
+    <w:tmpl w:val="DD48BC5A"/>
+    <w:lvl w:ilvl="0" w:tplc="091A8B70">
+      <w:numFmt w:val="bullet"/>
+      <w:lvlText w:val="-"/>
+      <w:lvlJc w:val="left"/>
+      <w:pPr>
+        <w:ind w:left="720" w:hanging="360"/>
+      </w:pPr>
+      <w:rPr>
+        <w:rFonts w:ascii="Times New Roman" w:eastAsiaTheme="minorHAnsi" w:hAnsi="Times New Roman" w:cs="Times New Roman" w:hint="default"/>
+      </w:rPr>
+    </w:lvl>
+    <w:lvl w:ilvl="1" w:tplc="04090003" w:tentative="1">
+      <w:start w:val="1"/>
+      <w:numFmt w:val="bullet"/>
+      <w:lvlText w:val="o"/>
+      <w:lvlJc w:val="left"/>
+      <w:pPr>
+        <w:ind w:left="1440" w:hanging="360"/>
+      </w:pPr>
+      <w:rPr>
+        <w:rFonts w:ascii="Courier New" w:hAnsi="Courier New" w:cs="Courier New" w:hint="default"/>
+      </w:rPr>
+    </w:lvl>
+    <w:lvl w:ilvl="2" w:tplc="04090005" w:tentative="1">
+      <w:start w:val="1"/>
+      <w:numFmt w:val="bullet"/>
+      <w:lvlText w:val=""/>
+      <w:lvlJc w:val="left"/>
+      <w:pPr>
+        <w:ind w:left="2160" w:hanging="360"/>
+      </w:pPr>
+      <w:rPr>
+        <w:rFonts w:ascii="Wingdings" w:hAnsi="Wingdings" w:hint="default"/>
+      </w:rPr>
+    </w:lvl>
+    <w:lvl w:ilvl="3" w:tplc="04090001" w:tentative="1">
+      <w:start w:val="1"/>
+      <w:numFmt w:val="bullet"/>
+      <w:lvlText w:val=""/>
+      <w:lvlJc w:val="left"/>
+      <w:pPr>
+        <w:ind w:left="2880" w:hanging="360"/>
+      </w:pPr>
+      <w:rPr>
+        <w:rFonts w:ascii="Symbol" w:hAnsi="Symbol" w:hint="default"/>
+      </w:rPr>
+    </w:lvl>
+    <w:lvl w:ilvl="4" w:tplc="04090003" w:tentative="1">
+      <w:start w:val="1"/>
+      <w:numFmt w:val="bullet"/>
+      <w:lvlText w:val="o"/>
+      <w:lvlJc w:val="left"/>
+      <w:pPr>
+        <w:ind w:left="3600" w:hanging="360"/>
+      </w:pPr>
+      <w:rPr>
+        <w:rFonts w:ascii="Courier New" w:hAnsi="Courier New" w:cs="Courier New" w:hint="default"/>
+      </w:rPr>
+    </w:lvl>
+    <w:lvl w:ilvl="5" w:tplc="04090005" w:tentative="1">
+      <w:start w:val="1"/>
+      <w:numFmt w:val="bullet"/>
+      <w:lvlText w:val=""/>
+      <w:lvlJc w:val="left"/>
+      <w:pPr>
+        <w:ind w:left="4320" w:hanging="360"/>
+      </w:pPr>
+      <w:rPr>
+        <w:rFonts w:ascii="Wingdings" w:hAnsi="Wingdings" w:hint="default"/>
+      </w:rPr>
+    </w:lvl>
+    <w:lvl w:ilvl="6" w:tplc="04090001" w:tentative="1">
+      <w:start w:val="1"/>
+      <w:numFmt w:val="bullet"/>
+      <w:lvlText w:val=""/>
+      <w:lvlJc w:val="left"/>
+      <w:pPr>
+        <w:ind w:left="5040" w:hanging="360"/>
+      </w:pPr>
+      <w:rPr>
+        <w:rFonts w:ascii="Symbol" w:hAnsi="Symbol" w:hint="default"/>
+      </w:rPr>
+    </w:lvl>
+    <w:lvl w:ilvl="7" w:tplc="04090003" w:tentative="1">
+      <w:start w:val="1"/>
+      <w:numFmt w:val="bullet"/>
+      <w:lvlText w:val="o"/>
+      <w:lvlJc w:val="left"/>
+      <w:pPr>
+        <w:ind w:left="5760" w:hanging="360"/>
+      </w:pPr>
+      <w:rPr>
+        <w:rFonts w:ascii="Courier New" w:hAnsi="Courier New" w:cs="Courier New" w:hint="default"/>
+      </w:rPr>
+    </w:lvl>
+    <w:lvl w:ilvl="8" w:tplc="04090005" w:tentative="1">
+      <w:start w:val="1"/>
+      <w:numFmt w:val="bullet"/>
+      <w:lvlText w:val=""/>
+      <w:lvlJc w:val="left"/>
+      <w:pPr>
+        <w:ind w:left="6480" w:hanging="360"/>
+      </w:pPr>
+      <w:rPr>
+        <w:rFonts w:ascii="Wingdings" w:hAnsi="Wingdings" w:hint="default"/>
+      </w:rPr>
+    </w:lvl>
+  </w:abstractNum>
+  <w:abstractNum w:abstractNumId="5" w15:restartNumberingAfterBreak="0">
     <w:nsid w:val="541565D1"/>
     <w:multiLevelType w:val="hybridMultilevel"/>
     <w:tmpl w:val="A96AC906"/>
@@ -5507,7 +5766,7 @@
       </w:pPr>
     </w:lvl>
   </w:abstractNum>
-  <w:abstractNum w:abstractNumId="5" w15:restartNumberingAfterBreak="0">
+  <w:abstractNum w:abstractNumId="6" w15:restartNumberingAfterBreak="0">
     <w:nsid w:val="55061295"/>
     <w:multiLevelType w:val="hybridMultilevel"/>
     <w:tmpl w:val="A68491F6"/>
@@ -5620,7 +5879,7 @@
       </w:rPr>
     </w:lvl>
   </w:abstractNum>
-  <w:abstractNum w:abstractNumId="6" w15:restartNumberingAfterBreak="0">
+  <w:abstractNum w:abstractNumId="7" w15:restartNumberingAfterBreak="0">
     <w:nsid w:val="591349CE"/>
     <w:multiLevelType w:val="multilevel"/>
     <w:tmpl w:val="591349CE"/>
@@ -5757,7 +6016,7 @@
       </w:rPr>
     </w:lvl>
   </w:abstractNum>
-  <w:abstractNum w:abstractNumId="7" w15:restartNumberingAfterBreak="0">
+  <w:abstractNum w:abstractNumId="8" w15:restartNumberingAfterBreak="0">
     <w:nsid w:val="59134E43"/>
     <w:multiLevelType w:val="singleLevel"/>
     <w:tmpl w:val="59134E43"/>
@@ -5774,7 +6033,7 @@
       </w:rPr>
     </w:lvl>
   </w:abstractNum>
-  <w:abstractNum w:abstractNumId="8" w15:restartNumberingAfterBreak="0">
+  <w:abstractNum w:abstractNumId="9" w15:restartNumberingAfterBreak="0">
     <w:nsid w:val="59135400"/>
     <w:multiLevelType w:val="singleLevel"/>
     <w:tmpl w:val="59135400"/>
@@ -5791,7 +6050,7 @@
       </w:rPr>
     </w:lvl>
   </w:abstractNum>
-  <w:abstractNum w:abstractNumId="9" w15:restartNumberingAfterBreak="0">
+  <w:abstractNum w:abstractNumId="10" w15:restartNumberingAfterBreak="0">
     <w:nsid w:val="5913543A"/>
     <w:multiLevelType w:val="singleLevel"/>
     <w:tmpl w:val="5913543A"/>
@@ -5808,7 +6067,7 @@
       </w:rPr>
     </w:lvl>
   </w:abstractNum>
-  <w:abstractNum w:abstractNumId="10" w15:restartNumberingAfterBreak="0">
+  <w:abstractNum w:abstractNumId="11" w15:restartNumberingAfterBreak="0">
     <w:nsid w:val="6C23493D"/>
     <w:multiLevelType w:val="hybridMultilevel"/>
     <w:tmpl w:val="EDCE7BFE"/>
@@ -5921,7 +6180,7 @@
       </w:rPr>
     </w:lvl>
   </w:abstractNum>
-  <w:abstractNum w:abstractNumId="11" w15:restartNumberingAfterBreak="0">
+  <w:abstractNum w:abstractNumId="12" w15:restartNumberingAfterBreak="0">
     <w:nsid w:val="7EC81CDE"/>
     <w:multiLevelType w:val="hybridMultilevel"/>
     <w:tmpl w:val="540A5D86"/>
@@ -6035,40 +6294,43 @@
     </w:lvl>
   </w:abstractNum>
   <w:num w:numId="1">
-    <w:abstractNumId w:val="6"/>
+    <w:abstractNumId w:val="7"/>
   </w:num>
   <w:num w:numId="2">
-    <w:abstractNumId w:val="8"/>
+    <w:abstractNumId w:val="9"/>
   </w:num>
   <w:num w:numId="3">
     <w:abstractNumId w:val="3"/>
   </w:num>
   <w:num w:numId="4">
-    <w:abstractNumId w:val="9"/>
+    <w:abstractNumId w:val="10"/>
   </w:num>
   <w:num w:numId="5">
-    <w:abstractNumId w:val="7"/>
+    <w:abstractNumId w:val="8"/>
   </w:num>
   <w:num w:numId="6">
     <w:abstractNumId w:val="2"/>
   </w:num>
   <w:num w:numId="7">
-    <w:abstractNumId w:val="5"/>
+    <w:abstractNumId w:val="6"/>
   </w:num>
   <w:num w:numId="8">
-    <w:abstractNumId w:val="11"/>
+    <w:abstractNumId w:val="12"/>
   </w:num>
   <w:num w:numId="9">
-    <w:abstractNumId w:val="10"/>
+    <w:abstractNumId w:val="11"/>
   </w:num>
   <w:num w:numId="10">
     <w:abstractNumId w:val="0"/>
   </w:num>
   <w:num w:numId="11">
-    <w:abstractNumId w:val="4"/>
+    <w:abstractNumId w:val="5"/>
   </w:num>
   <w:num w:numId="12">
     <w:abstractNumId w:val="1"/>
+  </w:num>
+  <w:num w:numId="13">
+    <w:abstractNumId w:val="4"/>
   </w:num>
 </w:numbering>
 </file>
@@ -7094,7 +7356,7 @@
 </file>
 
 <file path=customXml/itemProps2.xml><?xml version="1.0" encoding="utf-8"?>
-<ds:datastoreItem xmlns:ds="http://schemas.openxmlformats.org/officeDocument/2006/customXml" ds:itemID="{5F71B4B6-CE8F-4495-A45D-A76CE7E0BF34}">
+<ds:datastoreItem xmlns:ds="http://schemas.openxmlformats.org/officeDocument/2006/customXml" ds:itemID="{CC48171F-1165-463F-B66B-5F2094E2D422}">
   <ds:schemaRefs>
     <ds:schemaRef ds:uri="http://schemas.openxmlformats.org/officeDocument/2006/bibliography"/>
   </ds:schemaRefs>

</xml_diff>

<commit_message>
them hinh anh ve cau truc chuong trinh HandGetureRecognition.SkinDetector
</commit_message>
<xml_diff>
--- a/Báo_Cáo_Đồ _Án_I.docx
+++ b/Báo_Cáo_Đồ _Án_I.docx
@@ -1941,6 +1941,256 @@
     </w:p>
     <w:p>
       <w:pPr>
+        <w:pStyle w:val="oancuaDanhsach"/>
+        <w:numPr>
+          <w:ilvl w:val="0"/>
+          <w:numId w:val="8"/>
+        </w:numPr>
+        <w:rPr>
+          <w:rFonts w:ascii="Times New Roman" w:hAnsi="Times New Roman" w:cs="Times New Roman"/>
+          <w:color w:val="000000" w:themeColor="text1"/>
+          <w:sz w:val="26"/>
+          <w:szCs w:val="26"/>
+        </w:rPr>
+      </w:pPr>
+      <w:bookmarkStart w:id="13" w:name="_GoBack"/>
+      <w:bookmarkEnd w:id="13"/>
+      <w:r>
+        <w:rPr>
+          <w:rFonts w:ascii="Times New Roman" w:hAnsi="Times New Roman" w:cs="Times New Roman"/>
+          <w:color w:val="000000" w:themeColor="text1"/>
+          <w:sz w:val="26"/>
+          <w:szCs w:val="26"/>
+        </w:rPr>
+        <w:t>C</w:t>
+      </w:r>
+      <w:r>
+        <w:rPr>
+          <w:rFonts w:ascii="Times New Roman" w:hAnsi="Times New Roman" w:cs="Times New Roman"/>
+          <w:color w:val="000000" w:themeColor="text1"/>
+          <w:sz w:val="26"/>
+          <w:szCs w:val="26"/>
+        </w:rPr>
+        <w:t>ấu</w:t>
+      </w:r>
+      <w:r>
+        <w:rPr>
+          <w:rFonts w:ascii="Times New Roman" w:hAnsi="Times New Roman" w:cs="Times New Roman"/>
+          <w:color w:val="000000" w:themeColor="text1"/>
+          <w:sz w:val="26"/>
+          <w:szCs w:val="26"/>
+        </w:rPr>
+        <w:t xml:space="preserve"> tr</w:t>
+      </w:r>
+      <w:r>
+        <w:rPr>
+          <w:rFonts w:ascii="Times New Roman" w:hAnsi="Times New Roman" w:cs="Times New Roman"/>
+          <w:color w:val="000000" w:themeColor="text1"/>
+          <w:sz w:val="26"/>
+          <w:szCs w:val="26"/>
+        </w:rPr>
+        <w:t>úc</w:t>
+      </w:r>
+      <w:r>
+        <w:rPr>
+          <w:rFonts w:ascii="Times New Roman" w:hAnsi="Times New Roman" w:cs="Times New Roman"/>
+          <w:color w:val="000000" w:themeColor="text1"/>
+          <w:sz w:val="26"/>
+          <w:szCs w:val="26"/>
+        </w:rPr>
+        <w:t xml:space="preserve"> c</w:t>
+      </w:r>
+      <w:r>
+        <w:rPr>
+          <w:rFonts w:ascii="Times New Roman" w:hAnsi="Times New Roman" w:cs="Times New Roman"/>
+          <w:color w:val="000000" w:themeColor="text1"/>
+          <w:sz w:val="26"/>
+          <w:szCs w:val="26"/>
+        </w:rPr>
+        <w:t>ủa</w:t>
+      </w:r>
+      <w:r>
+        <w:rPr>
+          <w:rFonts w:ascii="Times New Roman" w:hAnsi="Times New Roman" w:cs="Times New Roman"/>
+          <w:color w:val="000000" w:themeColor="text1"/>
+          <w:sz w:val="26"/>
+          <w:szCs w:val="26"/>
+        </w:rPr>
+        <w:t xml:space="preserve"> ch</w:t>
+      </w:r>
+      <w:r>
+        <w:rPr>
+          <w:rFonts w:ascii="Times New Roman" w:hAnsi="Times New Roman" w:cs="Times New Roman"/>
+          <w:color w:val="000000" w:themeColor="text1"/>
+          <w:sz w:val="26"/>
+          <w:szCs w:val="26"/>
+        </w:rPr>
+        <w:t>ươ</w:t>
+      </w:r>
+      <w:r>
+        <w:rPr>
+          <w:rFonts w:ascii="Times New Roman" w:hAnsi="Times New Roman" w:cs="Times New Roman"/>
+          <w:color w:val="000000" w:themeColor="text1"/>
+          <w:sz w:val="26"/>
+          <w:szCs w:val="26"/>
+        </w:rPr>
+        <w:t>ng tr</w:t>
+      </w:r>
+      <w:r>
+        <w:rPr>
+          <w:rFonts w:ascii="Times New Roman" w:hAnsi="Times New Roman" w:cs="Times New Roman"/>
+          <w:color w:val="000000" w:themeColor="text1"/>
+          <w:sz w:val="26"/>
+          <w:szCs w:val="26"/>
+        </w:rPr>
+        <w:t>ình</w:t>
+      </w:r>
+      <w:r>
+        <w:rPr>
+          <w:rFonts w:ascii="Times New Roman" w:hAnsi="Times New Roman" w:cs="Times New Roman"/>
+          <w:color w:val="000000" w:themeColor="text1"/>
+          <w:sz w:val="26"/>
+          <w:szCs w:val="26"/>
+        </w:rPr>
+        <w:t xml:space="preserve"> nh</w:t>
+      </w:r>
+      <w:r>
+        <w:rPr>
+          <w:rFonts w:ascii="Times New Roman" w:hAnsi="Times New Roman" w:cs="Times New Roman"/>
+          <w:color w:val="000000" w:themeColor="text1"/>
+          <w:sz w:val="26"/>
+          <w:szCs w:val="26"/>
+        </w:rPr>
+        <w:t>ận</w:t>
+      </w:r>
+      <w:r>
+        <w:rPr>
+          <w:rFonts w:ascii="Times New Roman" w:hAnsi="Times New Roman" w:cs="Times New Roman"/>
+          <w:color w:val="000000" w:themeColor="text1"/>
+          <w:sz w:val="26"/>
+          <w:szCs w:val="26"/>
+        </w:rPr>
+        <w:t xml:space="preserve"> bi</w:t>
+      </w:r>
+      <w:r>
+        <w:rPr>
+          <w:rFonts w:ascii="Times New Roman" w:hAnsi="Times New Roman" w:cs="Times New Roman"/>
+          <w:color w:val="000000" w:themeColor="text1"/>
+          <w:sz w:val="26"/>
+          <w:szCs w:val="26"/>
+        </w:rPr>
+        <w:t>ết</w:t>
+      </w:r>
+      <w:r>
+        <w:rPr>
+          <w:rFonts w:ascii="Times New Roman" w:hAnsi="Times New Roman" w:cs="Times New Roman"/>
+          <w:color w:val="000000" w:themeColor="text1"/>
+          <w:sz w:val="26"/>
+          <w:szCs w:val="26"/>
+        </w:rPr>
+        <w:t xml:space="preserve"> HandGestureRecognition.SkinDetector trong ch</w:t>
+      </w:r>
+      <w:r>
+        <w:rPr>
+          <w:rFonts w:ascii="Times New Roman" w:hAnsi="Times New Roman" w:cs="Times New Roman"/>
+          <w:color w:val="000000" w:themeColor="text1"/>
+          <w:sz w:val="26"/>
+          <w:szCs w:val="26"/>
+        </w:rPr>
+        <w:t>ươ</w:t>
+      </w:r>
+      <w:r>
+        <w:rPr>
+          <w:rFonts w:ascii="Times New Roman" w:hAnsi="Times New Roman" w:cs="Times New Roman"/>
+          <w:color w:val="000000" w:themeColor="text1"/>
+          <w:sz w:val="26"/>
+          <w:szCs w:val="26"/>
+        </w:rPr>
+        <w:t>ng tr</w:t>
+      </w:r>
+      <w:r>
+        <w:rPr>
+          <w:rFonts w:ascii="Times New Roman" w:hAnsi="Times New Roman" w:cs="Times New Roman"/>
+          <w:color w:val="000000" w:themeColor="text1"/>
+          <w:sz w:val="26"/>
+          <w:szCs w:val="26"/>
+        </w:rPr>
+        <w:t>ình</w:t>
+      </w:r>
+      <w:r>
+        <w:rPr>
+          <w:rFonts w:ascii="Times New Roman" w:hAnsi="Times New Roman" w:cs="Times New Roman"/>
+          <w:color w:val="000000" w:themeColor="text1"/>
+          <w:sz w:val="26"/>
+          <w:szCs w:val="26"/>
+        </w:rPr>
+        <w:t>.</w:t>
+      </w:r>
+    </w:p>
+    <w:p>
+      <w:pPr>
+        <w:pStyle w:val="oancuaDanhsach"/>
+        <w:ind w:left="1240"/>
+        <w:rPr>
+          <w:rFonts w:ascii="Times New Roman" w:hAnsi="Times New Roman" w:cs="Times New Roman"/>
+          <w:color w:val="000000" w:themeColor="text1"/>
+          <w:sz w:val="26"/>
+          <w:szCs w:val="26"/>
+        </w:rPr>
+      </w:pPr>
+      <w:r>
+        <w:rPr>
+          <w:rFonts w:ascii="Times New Roman" w:hAnsi="Times New Roman" w:cs="Times New Roman"/>
+          <w:noProof/>
+          <w:color w:val="000000" w:themeColor="text1"/>
+          <w:sz w:val="26"/>
+          <w:szCs w:val="26"/>
+        </w:rPr>
+        <w:drawing>
+          <wp:inline distT="0" distB="0" distL="0" distR="0">
+            <wp:extent cx="5486400" cy="1080135"/>
+            <wp:effectExtent l="0" t="0" r="0" b="5715"/>
+            <wp:docPr id="7" name="Hình ảnh 7" descr="Ảnh có chứa ảnh chụp màn hình&#10;&#10;Mô tả được tạo với mức tin cậy rất cao"/>
+            <wp:cNvGraphicFramePr>
+              <a:graphicFrameLocks xmlns:a="http://schemas.openxmlformats.org/drawingml/2006/main" noChangeAspect="1"/>
+            </wp:cNvGraphicFramePr>
+            <a:graphic xmlns:a="http://schemas.openxmlformats.org/drawingml/2006/main">
+              <a:graphicData uri="http://schemas.openxmlformats.org/drawingml/2006/picture">
+                <pic:pic xmlns:pic="http://schemas.openxmlformats.org/drawingml/2006/picture">
+                  <pic:nvPicPr>
+                    <pic:cNvPr id="7" name="Da1.PNG"/>
+                    <pic:cNvPicPr/>
+                  </pic:nvPicPr>
+                  <pic:blipFill>
+                    <a:blip r:embed="rId12">
+                      <a:extLst>
+                        <a:ext uri="{28A0092B-C50C-407E-A947-70E740481C1C}">
+                          <a14:useLocalDpi xmlns:a14="http://schemas.microsoft.com/office/drawing/2010/main" val="0"/>
+                        </a:ext>
+                      </a:extLst>
+                    </a:blip>
+                    <a:stretch>
+                      <a:fillRect/>
+                    </a:stretch>
+                  </pic:blipFill>
+                  <pic:spPr>
+                    <a:xfrm>
+                      <a:off x="0" y="0"/>
+                      <a:ext cx="5486400" cy="1080135"/>
+                    </a:xfrm>
+                    <a:prstGeom prst="rect">
+                      <a:avLst/>
+                    </a:prstGeom>
+                  </pic:spPr>
+                </pic:pic>
+              </a:graphicData>
+            </a:graphic>
+          </wp:inline>
+        </w:drawing>
+      </w:r>
+    </w:p>
+    <w:p>
+      <w:pPr>
         <w:numPr>
           <w:ilvl w:val="0"/>
           <w:numId w:val="2"/>
@@ -2025,7 +2275,7 @@
         </w:rPr>
         <w:t>ệm</w:t>
       </w:r>
-      <w:bookmarkStart w:id="13" w:name="_Toc10029"/>
+      <w:bookmarkStart w:id="14" w:name="_Toc10029"/>
       <w:bookmarkEnd w:id="11"/>
     </w:p>
     <w:p>
@@ -2123,7 +2373,7 @@
                     <pic:cNvPicPr/>
                   </pic:nvPicPr>
                   <pic:blipFill>
-                    <a:blip r:embed="rId12">
+                    <a:blip r:embed="rId13">
                       <a:extLst>
                         <a:ext uri="{28A0092B-C50C-407E-A947-70E740481C1C}">
                           <a14:useLocalDpi xmlns:a14="http://schemas.microsoft.com/office/drawing/2010/main" val="0"/>
@@ -2716,7 +2966,7 @@
                     <pic:cNvPicPr/>
                   </pic:nvPicPr>
                   <pic:blipFill>
-                    <a:blip r:embed="rId13">
+                    <a:blip r:embed="rId14">
                       <a:extLst>
                         <a:ext uri="{28A0092B-C50C-407E-A947-70E740481C1C}">
                           <a14:useLocalDpi xmlns:a14="http://schemas.microsoft.com/office/drawing/2010/main" val="0"/>
@@ -2879,7 +3129,7 @@
                     <pic:cNvPicPr/>
                   </pic:nvPicPr>
                   <pic:blipFill>
-                    <a:blip r:embed="rId14">
+                    <a:blip r:embed="rId15">
                       <a:extLst>
                         <a:ext uri="{28A0092B-C50C-407E-A947-70E740481C1C}">
                           <a14:useLocalDpi xmlns:a14="http://schemas.microsoft.com/office/drawing/2010/main" val="0"/>
@@ -3104,7 +3354,7 @@
           <w:color w:val="000000" w:themeColor="text1"/>
         </w:rPr>
       </w:pPr>
-      <w:bookmarkStart w:id="14" w:name="_Toc510897006"/>
+      <w:bookmarkStart w:id="15" w:name="_Toc510897006"/>
       <w:r>
         <w:rPr>
           <w:rFonts w:ascii="Times New Roman" w:hAnsi="Times New Roman" w:cs="Times New Roman"/>
@@ -3115,7 +3365,7 @@
         <w:lastRenderedPageBreak/>
         <w:t xml:space="preserve">Phần 2: </w:t>
       </w:r>
-      <w:bookmarkEnd w:id="13"/>
+      <w:bookmarkEnd w:id="14"/>
       <w:r>
         <w:rPr>
           <w:rFonts w:ascii="Times New Roman" w:hAnsi="Times New Roman" w:cs="Times New Roman"/>
@@ -3188,7 +3438,7 @@
         </w:rPr>
         <w:t>ình</w:t>
       </w:r>
-      <w:bookmarkEnd w:id="14"/>
+      <w:bookmarkEnd w:id="15"/>
     </w:p>
     <w:p>
       <w:pPr>
@@ -3204,7 +3454,7 @@
           <w:szCs w:val="30"/>
         </w:rPr>
       </w:pPr>
-      <w:bookmarkStart w:id="15" w:name="_Toc510897007"/>
+      <w:bookmarkStart w:id="16" w:name="_Toc510897007"/>
       <w:r>
         <w:rPr>
           <w:rFonts w:ascii="Times New Roman" w:hAnsi="Times New Roman" w:cs="Times New Roman"/>
@@ -3277,7 +3527,7 @@
         </w:rPr>
         <w:t>ả</w:t>
       </w:r>
-      <w:bookmarkEnd w:id="15"/>
+      <w:bookmarkEnd w:id="16"/>
       <w:r>
         <w:rPr>
           <w:rFonts w:ascii="Times New Roman" w:hAnsi="Times New Roman" w:cs="Times New Roman"/>
@@ -3340,7 +3590,7 @@
                     <pic:cNvPicPr/>
                   </pic:nvPicPr>
                   <pic:blipFill>
-                    <a:blip r:embed="rId15">
+                    <a:blip r:embed="rId16">
                       <a:extLst>
                         <a:ext uri="{28A0092B-C50C-407E-A947-70E740481C1C}">
                           <a14:useLocalDpi xmlns:a14="http://schemas.microsoft.com/office/drawing/2010/main" val="0"/>
@@ -3448,7 +3698,7 @@
                     <pic:cNvPicPr/>
                   </pic:nvPicPr>
                   <pic:blipFill>
-                    <a:blip r:embed="rId16">
+                    <a:blip r:embed="rId17">
                       <a:extLst>
                         <a:ext uri="{28A0092B-C50C-407E-A947-70E740481C1C}">
                           <a14:useLocalDpi xmlns:a14="http://schemas.microsoft.com/office/drawing/2010/main" val="0"/>
@@ -3653,8 +3903,6 @@
         </w:rPr>
         <w:t xml:space="preserve"> năng khác để xem các thuộc tính của kết quả</w:t>
       </w:r>
-      <w:bookmarkStart w:id="16" w:name="_GoBack"/>
-      <w:bookmarkEnd w:id="16"/>
     </w:p>
     <w:p>
       <w:pPr>
@@ -3686,7 +3934,7 @@
                     <pic:cNvPicPr/>
                   </pic:nvPicPr>
                   <pic:blipFill>
-                    <a:blip r:embed="rId17">
+                    <a:blip r:embed="rId18">
                       <a:extLst>
                         <a:ext uri="{28A0092B-C50C-407E-A947-70E740481C1C}">
                           <a14:useLocalDpi xmlns:a14="http://schemas.microsoft.com/office/drawing/2010/main" val="0"/>
@@ -4868,8 +5116,8 @@
       </w:pPr>
     </w:p>
     <w:sectPr>
-      <w:headerReference w:type="default" r:id="rId18"/>
-      <w:footerReference w:type="default" r:id="rId19"/>
+      <w:headerReference w:type="default" r:id="rId19"/>
+      <w:footerReference w:type="default" r:id="rId20"/>
       <w:pgSz w:w="12240" w:h="15840"/>
       <w:pgMar w:top="1440" w:right="1800" w:bottom="1440" w:left="1800" w:header="720" w:footer="720" w:gutter="0"/>
       <w:pgBorders w:display="firstPage">
@@ -6190,7 +6438,7 @@
       <w:lvlText w:val=""/>
       <w:lvlJc w:val="left"/>
       <w:pPr>
-        <w:ind w:left="1440" w:hanging="360"/>
+        <w:ind w:left="1260" w:hanging="360"/>
       </w:pPr>
       <w:rPr>
         <w:rFonts w:ascii="Wingdings" w:hAnsi="Wingdings" w:hint="default"/>
@@ -7356,7 +7604,7 @@
 </file>
 
 <file path=customXml/itemProps2.xml><?xml version="1.0" encoding="utf-8"?>
-<ds:datastoreItem xmlns:ds="http://schemas.openxmlformats.org/officeDocument/2006/customXml" ds:itemID="{CC48171F-1165-463F-B66B-5F2094E2D422}">
+<ds:datastoreItem xmlns:ds="http://schemas.openxmlformats.org/officeDocument/2006/customXml" ds:itemID="{36B7836D-FC31-483A-97D5-B8F02C2C6BF7}">
   <ds:schemaRefs>
     <ds:schemaRef ds:uri="http://schemas.openxmlformats.org/officeDocument/2006/bibliography"/>
   </ds:schemaRefs>

</xml_diff>

<commit_message>
thay doi lan cuoi
</commit_message>
<xml_diff>
--- a/Báo_Cáo_Đồ _Án_I.docx
+++ b/Báo_Cáo_Đồ _Án_I.docx
@@ -5,6 +5,9 @@
     <w:p>
       <w:pPr>
         <w:pStyle w:val="uMucluc"/>
+        <w:rPr>
+          <w:rFonts w:ascii="Times New Roman" w:hAnsi="Times New Roman" w:cs="Times New Roman"/>
+        </w:rPr>
       </w:pPr>
     </w:p>
     <w:p>
@@ -149,37 +152,7 @@
           <w:sz w:val="56"/>
           <w:szCs w:val="56"/>
         </w:rPr>
-        <w:t>Đồ</w:t>
-      </w:r>
-      <w:r>
-        <w:rPr>
-          <w:rFonts w:ascii="Times New Roman" w:hAnsi="Times New Roman" w:cs="Times New Roman"/>
-          <w:b/>
-          <w:bCs/>
-          <w:sz w:val="56"/>
-          <w:szCs w:val="56"/>
-        </w:rPr>
-        <w:t xml:space="preserve"> </w:t>
-      </w:r>
-      <w:r>
-        <w:rPr>
-          <w:rFonts w:ascii="Times New Roman" w:hAnsi="Times New Roman" w:cs="Times New Roman"/>
-          <w:b/>
-          <w:bCs/>
-          <w:sz w:val="56"/>
-          <w:szCs w:val="56"/>
-        </w:rPr>
-        <w:t>án</w:t>
-      </w:r>
-      <w:r>
-        <w:rPr>
-          <w:rFonts w:ascii="Times New Roman" w:hAnsi="Times New Roman" w:cs="Times New Roman"/>
-          <w:b/>
-          <w:bCs/>
-          <w:sz w:val="56"/>
-          <w:szCs w:val="56"/>
-        </w:rPr>
-        <w:t xml:space="preserve"> I</w:t>
+        <w:t>Đồ án I</w:t>
       </w:r>
     </w:p>
     <w:p>
@@ -229,119 +202,7 @@
           <w:sz w:val="50"/>
           <w:szCs w:val="50"/>
         </w:rPr>
-        <w:t>Nh</w:t>
-      </w:r>
-      <w:r>
-        <w:rPr>
-          <w:rFonts w:ascii="Times New Roman" w:hAnsi="Times New Roman" w:cs="Times New Roman"/>
-          <w:sz w:val="50"/>
-          <w:szCs w:val="50"/>
-        </w:rPr>
-        <w:t>ận</w:t>
-      </w:r>
-      <w:r>
-        <w:rPr>
-          <w:rFonts w:ascii="Times New Roman" w:hAnsi="Times New Roman" w:cs="Times New Roman"/>
-          <w:sz w:val="50"/>
-          <w:szCs w:val="50"/>
-        </w:rPr>
-        <w:t xml:space="preserve"> d</w:t>
-      </w:r>
-      <w:r>
-        <w:rPr>
-          <w:rFonts w:ascii="Times New Roman" w:hAnsi="Times New Roman" w:cs="Times New Roman"/>
-          <w:sz w:val="50"/>
-          <w:szCs w:val="50"/>
-        </w:rPr>
-        <w:t>ạng</w:t>
-      </w:r>
-      <w:r>
-        <w:rPr>
-          <w:rFonts w:ascii="Times New Roman" w:hAnsi="Times New Roman" w:cs="Times New Roman"/>
-          <w:sz w:val="50"/>
-          <w:szCs w:val="50"/>
-        </w:rPr>
-        <w:t xml:space="preserve"> b</w:t>
-      </w:r>
-      <w:r>
-        <w:rPr>
-          <w:rFonts w:ascii="Times New Roman" w:hAnsi="Times New Roman" w:cs="Times New Roman"/>
-          <w:sz w:val="50"/>
-          <w:szCs w:val="50"/>
-        </w:rPr>
-        <w:t>àn</w:t>
-      </w:r>
-      <w:r>
-        <w:rPr>
-          <w:rFonts w:ascii="Times New Roman" w:hAnsi="Times New Roman" w:cs="Times New Roman"/>
-          <w:sz w:val="50"/>
-          <w:szCs w:val="50"/>
-        </w:rPr>
-        <w:t xml:space="preserve"> tay v</w:t>
-      </w:r>
-      <w:r>
-        <w:rPr>
-          <w:rFonts w:ascii="Times New Roman" w:hAnsi="Times New Roman" w:cs="Times New Roman"/>
-          <w:sz w:val="50"/>
-          <w:szCs w:val="50"/>
-        </w:rPr>
-        <w:t>à</w:t>
-      </w:r>
-      <w:r>
-        <w:rPr>
-          <w:rFonts w:ascii="Times New Roman" w:hAnsi="Times New Roman" w:cs="Times New Roman"/>
-          <w:sz w:val="50"/>
-          <w:szCs w:val="50"/>
-        </w:rPr>
-        <w:t xml:space="preserve"> </w:t>
-      </w:r>
-      <w:r>
-        <w:rPr>
-          <w:rFonts w:ascii="Times New Roman" w:hAnsi="Times New Roman" w:cs="Times New Roman"/>
-          <w:sz w:val="50"/>
-          <w:szCs w:val="50"/>
-        </w:rPr>
-        <w:t>đếm</w:t>
-      </w:r>
-      <w:r>
-        <w:rPr>
-          <w:rFonts w:ascii="Times New Roman" w:hAnsi="Times New Roman" w:cs="Times New Roman"/>
-          <w:sz w:val="50"/>
-          <w:szCs w:val="50"/>
-        </w:rPr>
-        <w:t xml:space="preserve"> s</w:t>
-      </w:r>
-      <w:r>
-        <w:rPr>
-          <w:rFonts w:ascii="Times New Roman" w:hAnsi="Times New Roman" w:cs="Times New Roman"/>
-          <w:sz w:val="50"/>
-          <w:szCs w:val="50"/>
-        </w:rPr>
-        <w:t>ố</w:t>
-      </w:r>
-      <w:r>
-        <w:rPr>
-          <w:rFonts w:ascii="Times New Roman" w:hAnsi="Times New Roman" w:cs="Times New Roman"/>
-          <w:sz w:val="50"/>
-          <w:szCs w:val="50"/>
-        </w:rPr>
-        <w:t xml:space="preserve"> ng</w:t>
-      </w:r>
-      <w:r>
-        <w:rPr>
-          <w:rFonts w:ascii="Times New Roman" w:hAnsi="Times New Roman" w:cs="Times New Roman"/>
-          <w:sz w:val="50"/>
-          <w:szCs w:val="50"/>
-        </w:rPr>
-        <w:t>ón</w:t>
-      </w:r>
-      <w:r>
-        <w:rPr>
-          <w:rFonts w:ascii="Times New Roman" w:hAnsi="Times New Roman" w:cs="Times New Roman"/>
-          <w:sz w:val="50"/>
-          <w:szCs w:val="50"/>
-        </w:rPr>
-        <w:t xml:space="preserve"> tay</w:t>
+        <w:t>Nhận dạng bàn tay và đếm số ngón tay</w:t>
       </w:r>
     </w:p>
     <w:p>
@@ -417,47 +278,7 @@
           <w:sz w:val="30"/>
           <w:szCs w:val="30"/>
         </w:rPr>
-        <w:t>Nguy</w:t>
-      </w:r>
-      <w:r>
-        <w:rPr>
-          <w:rFonts w:ascii="Times New Roman" w:hAnsi="Times New Roman" w:cs="Times New Roman"/>
-          <w:sz w:val="30"/>
-          <w:szCs w:val="30"/>
-        </w:rPr>
-        <w:t>ễn</w:t>
-      </w:r>
-      <w:r>
-        <w:rPr>
-          <w:rFonts w:ascii="Times New Roman" w:hAnsi="Times New Roman" w:cs="Times New Roman"/>
-          <w:sz w:val="30"/>
-          <w:szCs w:val="30"/>
-        </w:rPr>
-        <w:t xml:space="preserve"> Tr</w:t>
-      </w:r>
-      <w:r>
-        <w:rPr>
-          <w:rFonts w:ascii="Times New Roman" w:hAnsi="Times New Roman" w:cs="Times New Roman"/>
-          <w:sz w:val="30"/>
-          <w:szCs w:val="30"/>
-        </w:rPr>
-        <w:t>ọng</w:t>
-      </w:r>
-      <w:r>
-        <w:rPr>
-          <w:rFonts w:ascii="Times New Roman" w:hAnsi="Times New Roman" w:cs="Times New Roman"/>
-          <w:sz w:val="30"/>
-          <w:szCs w:val="30"/>
-        </w:rPr>
-        <w:t xml:space="preserve"> H</w:t>
-      </w:r>
-      <w:r>
-        <w:rPr>
-          <w:rFonts w:ascii="Times New Roman" w:hAnsi="Times New Roman" w:cs="Times New Roman"/>
-          <w:sz w:val="30"/>
-          <w:szCs w:val="30"/>
-        </w:rPr>
-        <w:t>ảo</w:t>
+        <w:t>Nguyễn Trọng Hảo</w:t>
       </w:r>
     </w:p>
     <w:p>
@@ -526,7 +347,7 @@
     <w:sdt>
       <w:sdtPr>
         <w:rPr>
-          <w:rFonts w:asciiTheme="minorHAnsi" w:eastAsiaTheme="minorHAnsi" w:hAnsiTheme="minorHAnsi" w:cstheme="minorBidi"/>
+          <w:rFonts w:ascii="Times New Roman" w:eastAsiaTheme="minorHAnsi" w:hAnsi="Times New Roman" w:cs="Times New Roman"/>
           <w:color w:val="auto"/>
           <w:sz w:val="22"/>
           <w:szCs w:val="22"/>
@@ -574,17 +395,26 @@
               <w:tab w:val="right" w:leader="dot" w:pos="8630"/>
             </w:tabs>
             <w:rPr>
-              <w:rFonts w:eastAsiaTheme="minorEastAsia"/>
+              <w:rFonts w:ascii="Times New Roman" w:eastAsiaTheme="minorEastAsia" w:hAnsi="Times New Roman" w:cs="Times New Roman"/>
               <w:noProof/>
             </w:rPr>
           </w:pPr>
           <w:r>
+            <w:rPr>
+              <w:rFonts w:ascii="Times New Roman" w:hAnsi="Times New Roman" w:cs="Times New Roman"/>
+            </w:rPr>
             <w:fldChar w:fldCharType="begin"/>
           </w:r>
           <w:r>
+            <w:rPr>
+              <w:rFonts w:ascii="Times New Roman" w:hAnsi="Times New Roman" w:cs="Times New Roman"/>
+            </w:rPr>
             <w:instrText xml:space="preserve"> TOC \o "1-3" \h \z \u </w:instrText>
           </w:r>
           <w:r>
+            <w:rPr>
+              <w:rFonts w:ascii="Times New Roman" w:hAnsi="Times New Roman" w:cs="Times New Roman"/>
+            </w:rPr>
             <w:fldChar w:fldCharType="separate"/>
           </w:r>
           <w:hyperlink w:anchor="_Toc510897001" w:history="1">
@@ -600,7 +430,7 @@
             </w:r>
             <w:r>
               <w:rPr>
-                <w:rFonts w:eastAsiaTheme="minorEastAsia"/>
+                <w:rFonts w:ascii="Times New Roman" w:eastAsiaTheme="minorEastAsia" w:hAnsi="Times New Roman" w:cs="Times New Roman"/>
                 <w:noProof/>
               </w:rPr>
               <w:tab/>
@@ -617,6 +447,7 @@
             </w:r>
             <w:r>
               <w:rPr>
+                <w:rFonts w:ascii="Times New Roman" w:hAnsi="Times New Roman" w:cs="Times New Roman"/>
                 <w:noProof/>
                 <w:webHidden/>
               </w:rPr>
@@ -624,6 +455,7 @@
             </w:r>
             <w:r>
               <w:rPr>
+                <w:rFonts w:ascii="Times New Roman" w:hAnsi="Times New Roman" w:cs="Times New Roman"/>
                 <w:noProof/>
                 <w:webHidden/>
               </w:rPr>
@@ -631,6 +463,7 @@
             </w:r>
             <w:r>
               <w:rPr>
+                <w:rFonts w:ascii="Times New Roman" w:hAnsi="Times New Roman" w:cs="Times New Roman"/>
                 <w:noProof/>
                 <w:webHidden/>
               </w:rPr>
@@ -638,12 +471,14 @@
             </w:r>
             <w:r>
               <w:rPr>
+                <w:rFonts w:ascii="Times New Roman" w:hAnsi="Times New Roman" w:cs="Times New Roman"/>
                 <w:noProof/>
                 <w:webHidden/>
               </w:rPr>
             </w:r>
             <w:r>
               <w:rPr>
+                <w:rFonts w:ascii="Times New Roman" w:hAnsi="Times New Roman" w:cs="Times New Roman"/>
                 <w:noProof/>
                 <w:webHidden/>
               </w:rPr>
@@ -651,6 +486,7 @@
             </w:r>
             <w:r>
               <w:rPr>
+                <w:rFonts w:ascii="Times New Roman" w:hAnsi="Times New Roman" w:cs="Times New Roman"/>
                 <w:noProof/>
                 <w:webHidden/>
               </w:rPr>
@@ -658,6 +494,7 @@
             </w:r>
             <w:r>
               <w:rPr>
+                <w:rFonts w:ascii="Times New Roman" w:hAnsi="Times New Roman" w:cs="Times New Roman"/>
                 <w:noProof/>
                 <w:webHidden/>
               </w:rPr>
@@ -673,7 +510,7 @@
             </w:tabs>
             <w:ind w:left="440"/>
             <w:rPr>
-              <w:rFonts w:eastAsiaTheme="minorEastAsia"/>
+              <w:rFonts w:ascii="Times New Roman" w:eastAsiaTheme="minorEastAsia" w:hAnsi="Times New Roman" w:cs="Times New Roman"/>
               <w:noProof/>
             </w:rPr>
           </w:pPr>
@@ -688,6 +525,7 @@
             </w:r>
             <w:r>
               <w:rPr>
+                <w:rFonts w:ascii="Times New Roman" w:hAnsi="Times New Roman" w:cs="Times New Roman"/>
                 <w:noProof/>
                 <w:webHidden/>
               </w:rPr>
@@ -695,6 +533,7 @@
             </w:r>
             <w:r>
               <w:rPr>
+                <w:rFonts w:ascii="Times New Roman" w:hAnsi="Times New Roman" w:cs="Times New Roman"/>
                 <w:noProof/>
                 <w:webHidden/>
               </w:rPr>
@@ -702,6 +541,7 @@
             </w:r>
             <w:r>
               <w:rPr>
+                <w:rFonts w:ascii="Times New Roman" w:hAnsi="Times New Roman" w:cs="Times New Roman"/>
                 <w:noProof/>
                 <w:webHidden/>
               </w:rPr>
@@ -709,12 +549,14 @@
             </w:r>
             <w:r>
               <w:rPr>
+                <w:rFonts w:ascii="Times New Roman" w:hAnsi="Times New Roman" w:cs="Times New Roman"/>
                 <w:noProof/>
                 <w:webHidden/>
               </w:rPr>
             </w:r>
             <w:r>
               <w:rPr>
+                <w:rFonts w:ascii="Times New Roman" w:hAnsi="Times New Roman" w:cs="Times New Roman"/>
                 <w:noProof/>
                 <w:webHidden/>
               </w:rPr>
@@ -722,6 +564,7 @@
             </w:r>
             <w:r>
               <w:rPr>
+                <w:rFonts w:ascii="Times New Roman" w:hAnsi="Times New Roman" w:cs="Times New Roman"/>
                 <w:noProof/>
                 <w:webHidden/>
               </w:rPr>
@@ -729,6 +572,7 @@
             </w:r>
             <w:r>
               <w:rPr>
+                <w:rFonts w:ascii="Times New Roman" w:hAnsi="Times New Roman" w:cs="Times New Roman"/>
                 <w:noProof/>
                 <w:webHidden/>
               </w:rPr>
@@ -745,7 +589,7 @@
             </w:tabs>
             <w:ind w:left="880"/>
             <w:rPr>
-              <w:rFonts w:eastAsiaTheme="minorEastAsia"/>
+              <w:rFonts w:ascii="Times New Roman" w:eastAsiaTheme="minorEastAsia" w:hAnsi="Times New Roman" w:cs="Times New Roman"/>
               <w:noProof/>
             </w:rPr>
           </w:pPr>
@@ -761,7 +605,7 @@
             </w:r>
             <w:r>
               <w:rPr>
-                <w:rFonts w:eastAsiaTheme="minorEastAsia"/>
+                <w:rFonts w:ascii="Times New Roman" w:eastAsiaTheme="minorEastAsia" w:hAnsi="Times New Roman" w:cs="Times New Roman"/>
                 <w:noProof/>
               </w:rPr>
               <w:tab/>
@@ -777,6 +621,7 @@
             </w:r>
             <w:r>
               <w:rPr>
+                <w:rFonts w:ascii="Times New Roman" w:hAnsi="Times New Roman" w:cs="Times New Roman"/>
                 <w:noProof/>
                 <w:webHidden/>
               </w:rPr>
@@ -784,6 +629,7 @@
             </w:r>
             <w:r>
               <w:rPr>
+                <w:rFonts w:ascii="Times New Roman" w:hAnsi="Times New Roman" w:cs="Times New Roman"/>
                 <w:noProof/>
                 <w:webHidden/>
               </w:rPr>
@@ -791,6 +637,7 @@
             </w:r>
             <w:r>
               <w:rPr>
+                <w:rFonts w:ascii="Times New Roman" w:hAnsi="Times New Roman" w:cs="Times New Roman"/>
                 <w:noProof/>
                 <w:webHidden/>
               </w:rPr>
@@ -798,12 +645,14 @@
             </w:r>
             <w:r>
               <w:rPr>
+                <w:rFonts w:ascii="Times New Roman" w:hAnsi="Times New Roman" w:cs="Times New Roman"/>
                 <w:noProof/>
                 <w:webHidden/>
               </w:rPr>
             </w:r>
             <w:r>
               <w:rPr>
+                <w:rFonts w:ascii="Times New Roman" w:hAnsi="Times New Roman" w:cs="Times New Roman"/>
                 <w:noProof/>
                 <w:webHidden/>
               </w:rPr>
@@ -811,6 +660,7 @@
             </w:r>
             <w:r>
               <w:rPr>
+                <w:rFonts w:ascii="Times New Roman" w:hAnsi="Times New Roman" w:cs="Times New Roman"/>
                 <w:noProof/>
                 <w:webHidden/>
               </w:rPr>
@@ -818,6 +668,7 @@
             </w:r>
             <w:r>
               <w:rPr>
+                <w:rFonts w:ascii="Times New Roman" w:hAnsi="Times New Roman" w:cs="Times New Roman"/>
                 <w:noProof/>
                 <w:webHidden/>
               </w:rPr>
@@ -834,7 +685,7 @@
             </w:tabs>
             <w:ind w:left="880"/>
             <w:rPr>
-              <w:rFonts w:eastAsiaTheme="minorEastAsia"/>
+              <w:rFonts w:ascii="Times New Roman" w:eastAsiaTheme="minorEastAsia" w:hAnsi="Times New Roman" w:cs="Times New Roman"/>
               <w:noProof/>
             </w:rPr>
           </w:pPr>
@@ -850,7 +701,7 @@
             </w:r>
             <w:r>
               <w:rPr>
-                <w:rFonts w:eastAsiaTheme="minorEastAsia"/>
+                <w:rFonts w:ascii="Times New Roman" w:eastAsiaTheme="minorEastAsia" w:hAnsi="Times New Roman" w:cs="Times New Roman"/>
                 <w:noProof/>
               </w:rPr>
               <w:tab/>
@@ -866,6 +717,7 @@
             </w:r>
             <w:r>
               <w:rPr>
+                <w:rFonts w:ascii="Times New Roman" w:hAnsi="Times New Roman" w:cs="Times New Roman"/>
                 <w:noProof/>
                 <w:webHidden/>
               </w:rPr>
@@ -873,6 +725,7 @@
             </w:r>
             <w:r>
               <w:rPr>
+                <w:rFonts w:ascii="Times New Roman" w:hAnsi="Times New Roman" w:cs="Times New Roman"/>
                 <w:noProof/>
                 <w:webHidden/>
               </w:rPr>
@@ -880,6 +733,7 @@
             </w:r>
             <w:r>
               <w:rPr>
+                <w:rFonts w:ascii="Times New Roman" w:hAnsi="Times New Roman" w:cs="Times New Roman"/>
                 <w:noProof/>
                 <w:webHidden/>
               </w:rPr>
@@ -887,12 +741,14 @@
             </w:r>
             <w:r>
               <w:rPr>
+                <w:rFonts w:ascii="Times New Roman" w:hAnsi="Times New Roman" w:cs="Times New Roman"/>
                 <w:noProof/>
                 <w:webHidden/>
               </w:rPr>
             </w:r>
             <w:r>
               <w:rPr>
+                <w:rFonts w:ascii="Times New Roman" w:hAnsi="Times New Roman" w:cs="Times New Roman"/>
                 <w:noProof/>
                 <w:webHidden/>
               </w:rPr>
@@ -900,6 +756,7 @@
             </w:r>
             <w:r>
               <w:rPr>
+                <w:rFonts w:ascii="Times New Roman" w:hAnsi="Times New Roman" w:cs="Times New Roman"/>
                 <w:noProof/>
                 <w:webHidden/>
               </w:rPr>
@@ -907,6 +764,7 @@
             </w:r>
             <w:r>
               <w:rPr>
+                <w:rFonts w:ascii="Times New Roman" w:hAnsi="Times New Roman" w:cs="Times New Roman"/>
                 <w:noProof/>
                 <w:webHidden/>
               </w:rPr>
@@ -922,7 +780,7 @@
             </w:tabs>
             <w:ind w:left="440"/>
             <w:rPr>
-              <w:rFonts w:eastAsiaTheme="minorEastAsia"/>
+              <w:rFonts w:ascii="Times New Roman" w:eastAsiaTheme="minorEastAsia" w:hAnsi="Times New Roman" w:cs="Times New Roman"/>
               <w:noProof/>
             </w:rPr>
           </w:pPr>
@@ -937,6 +795,7 @@
             </w:r>
             <w:r>
               <w:rPr>
+                <w:rFonts w:ascii="Times New Roman" w:hAnsi="Times New Roman" w:cs="Times New Roman"/>
                 <w:noProof/>
                 <w:webHidden/>
               </w:rPr>
@@ -944,6 +803,7 @@
             </w:r>
             <w:r>
               <w:rPr>
+                <w:rFonts w:ascii="Times New Roman" w:hAnsi="Times New Roman" w:cs="Times New Roman"/>
                 <w:noProof/>
                 <w:webHidden/>
               </w:rPr>
@@ -951,6 +811,7 @@
             </w:r>
             <w:r>
               <w:rPr>
+                <w:rFonts w:ascii="Times New Roman" w:hAnsi="Times New Roman" w:cs="Times New Roman"/>
                 <w:noProof/>
                 <w:webHidden/>
               </w:rPr>
@@ -958,12 +819,14 @@
             </w:r>
             <w:r>
               <w:rPr>
+                <w:rFonts w:ascii="Times New Roman" w:hAnsi="Times New Roman" w:cs="Times New Roman"/>
                 <w:noProof/>
                 <w:webHidden/>
               </w:rPr>
             </w:r>
             <w:r>
               <w:rPr>
+                <w:rFonts w:ascii="Times New Roman" w:hAnsi="Times New Roman" w:cs="Times New Roman"/>
                 <w:noProof/>
                 <w:webHidden/>
               </w:rPr>
@@ -971,6 +834,7 @@
             </w:r>
             <w:r>
               <w:rPr>
+                <w:rFonts w:ascii="Times New Roman" w:hAnsi="Times New Roman" w:cs="Times New Roman"/>
                 <w:noProof/>
                 <w:webHidden/>
               </w:rPr>
@@ -978,6 +842,7 @@
             </w:r>
             <w:r>
               <w:rPr>
+                <w:rFonts w:ascii="Times New Roman" w:hAnsi="Times New Roman" w:cs="Times New Roman"/>
                 <w:noProof/>
                 <w:webHidden/>
               </w:rPr>
@@ -994,7 +859,7 @@
             </w:tabs>
             <w:ind w:left="880"/>
             <w:rPr>
-              <w:rFonts w:eastAsiaTheme="minorEastAsia"/>
+              <w:rFonts w:ascii="Times New Roman" w:eastAsiaTheme="minorEastAsia" w:hAnsi="Times New Roman" w:cs="Times New Roman"/>
               <w:noProof/>
             </w:rPr>
           </w:pPr>
@@ -1010,7 +875,7 @@
             </w:r>
             <w:r>
               <w:rPr>
-                <w:rFonts w:eastAsiaTheme="minorEastAsia"/>
+                <w:rFonts w:ascii="Times New Roman" w:eastAsiaTheme="minorEastAsia" w:hAnsi="Times New Roman" w:cs="Times New Roman"/>
                 <w:noProof/>
               </w:rPr>
               <w:tab/>
@@ -1026,6 +891,7 @@
             </w:r>
             <w:r>
               <w:rPr>
+                <w:rFonts w:ascii="Times New Roman" w:hAnsi="Times New Roman" w:cs="Times New Roman"/>
                 <w:noProof/>
                 <w:webHidden/>
               </w:rPr>
@@ -1033,6 +899,7 @@
             </w:r>
             <w:r>
               <w:rPr>
+                <w:rFonts w:ascii="Times New Roman" w:hAnsi="Times New Roman" w:cs="Times New Roman"/>
                 <w:noProof/>
                 <w:webHidden/>
               </w:rPr>
@@ -1040,6 +907,7 @@
             </w:r>
             <w:r>
               <w:rPr>
+                <w:rFonts w:ascii="Times New Roman" w:hAnsi="Times New Roman" w:cs="Times New Roman"/>
                 <w:noProof/>
                 <w:webHidden/>
               </w:rPr>
@@ -1047,12 +915,14 @@
             </w:r>
             <w:r>
               <w:rPr>
+                <w:rFonts w:ascii="Times New Roman" w:hAnsi="Times New Roman" w:cs="Times New Roman"/>
                 <w:noProof/>
                 <w:webHidden/>
               </w:rPr>
             </w:r>
             <w:r>
               <w:rPr>
+                <w:rFonts w:ascii="Times New Roman" w:hAnsi="Times New Roman" w:cs="Times New Roman"/>
                 <w:noProof/>
                 <w:webHidden/>
               </w:rPr>
@@ -1060,6 +930,7 @@
             </w:r>
             <w:r>
               <w:rPr>
+                <w:rFonts w:ascii="Times New Roman" w:hAnsi="Times New Roman" w:cs="Times New Roman"/>
                 <w:noProof/>
                 <w:webHidden/>
               </w:rPr>
@@ -1067,6 +938,7 @@
             </w:r>
             <w:r>
               <w:rPr>
+                <w:rFonts w:ascii="Times New Roman" w:hAnsi="Times New Roman" w:cs="Times New Roman"/>
                 <w:noProof/>
                 <w:webHidden/>
               </w:rPr>
@@ -1083,7 +955,7 @@
             </w:tabs>
             <w:ind w:left="880"/>
             <w:rPr>
-              <w:rFonts w:eastAsiaTheme="minorEastAsia"/>
+              <w:rFonts w:ascii="Times New Roman" w:eastAsiaTheme="minorEastAsia" w:hAnsi="Times New Roman" w:cs="Times New Roman"/>
               <w:noProof/>
             </w:rPr>
           </w:pPr>
@@ -1099,7 +971,7 @@
             </w:r>
             <w:r>
               <w:rPr>
-                <w:rFonts w:eastAsiaTheme="minorEastAsia"/>
+                <w:rFonts w:ascii="Times New Roman" w:eastAsiaTheme="minorEastAsia" w:hAnsi="Times New Roman" w:cs="Times New Roman"/>
                 <w:noProof/>
               </w:rPr>
               <w:tab/>
@@ -1115,6 +987,7 @@
             </w:r>
             <w:r>
               <w:rPr>
+                <w:rFonts w:ascii="Times New Roman" w:hAnsi="Times New Roman" w:cs="Times New Roman"/>
                 <w:noProof/>
                 <w:webHidden/>
               </w:rPr>
@@ -1122,6 +995,7 @@
             </w:r>
             <w:r>
               <w:rPr>
+                <w:rFonts w:ascii="Times New Roman" w:hAnsi="Times New Roman" w:cs="Times New Roman"/>
                 <w:noProof/>
                 <w:webHidden/>
               </w:rPr>
@@ -1129,6 +1003,7 @@
             </w:r>
             <w:r>
               <w:rPr>
+                <w:rFonts w:ascii="Times New Roman" w:hAnsi="Times New Roman" w:cs="Times New Roman"/>
                 <w:noProof/>
                 <w:webHidden/>
               </w:rPr>
@@ -1136,12 +1011,14 @@
             </w:r>
             <w:r>
               <w:rPr>
+                <w:rFonts w:ascii="Times New Roman" w:hAnsi="Times New Roman" w:cs="Times New Roman"/>
                 <w:noProof/>
                 <w:webHidden/>
               </w:rPr>
             </w:r>
             <w:r>
               <w:rPr>
+                <w:rFonts w:ascii="Times New Roman" w:hAnsi="Times New Roman" w:cs="Times New Roman"/>
                 <w:noProof/>
                 <w:webHidden/>
               </w:rPr>
@@ -1149,6 +1026,7 @@
             </w:r>
             <w:r>
               <w:rPr>
+                <w:rFonts w:ascii="Times New Roman" w:hAnsi="Times New Roman" w:cs="Times New Roman"/>
                 <w:noProof/>
                 <w:webHidden/>
               </w:rPr>
@@ -1156,6 +1034,7 @@
             </w:r>
             <w:r>
               <w:rPr>
+                <w:rFonts w:ascii="Times New Roman" w:hAnsi="Times New Roman" w:cs="Times New Roman"/>
                 <w:noProof/>
                 <w:webHidden/>
               </w:rPr>
@@ -1171,7 +1050,7 @@
               <w:tab w:val="right" w:leader="dot" w:pos="8630"/>
             </w:tabs>
             <w:rPr>
-              <w:rFonts w:eastAsiaTheme="minorEastAsia"/>
+              <w:rFonts w:ascii="Times New Roman" w:eastAsiaTheme="minorEastAsia" w:hAnsi="Times New Roman" w:cs="Times New Roman"/>
               <w:noProof/>
             </w:rPr>
           </w:pPr>
@@ -1188,7 +1067,7 @@
             </w:r>
             <w:r>
               <w:rPr>
-                <w:rFonts w:eastAsiaTheme="minorEastAsia"/>
+                <w:rFonts w:ascii="Times New Roman" w:eastAsiaTheme="minorEastAsia" w:hAnsi="Times New Roman" w:cs="Times New Roman"/>
                 <w:noProof/>
               </w:rPr>
               <w:tab/>
@@ -1205,6 +1084,7 @@
             </w:r>
             <w:r>
               <w:rPr>
+                <w:rFonts w:ascii="Times New Roman" w:hAnsi="Times New Roman" w:cs="Times New Roman"/>
                 <w:noProof/>
                 <w:webHidden/>
               </w:rPr>
@@ -1212,6 +1092,7 @@
             </w:r>
             <w:r>
               <w:rPr>
+                <w:rFonts w:ascii="Times New Roman" w:hAnsi="Times New Roman" w:cs="Times New Roman"/>
                 <w:noProof/>
                 <w:webHidden/>
               </w:rPr>
@@ -1220,8 +1101,14 @@
           </w:hyperlink>
         </w:p>
         <w:p>
+          <w:pPr>
+            <w:rPr>
+              <w:rFonts w:ascii="Times New Roman" w:hAnsi="Times New Roman" w:cs="Times New Roman"/>
+            </w:rPr>
+          </w:pPr>
           <w:r>
             <w:rPr>
+              <w:rFonts w:ascii="Times New Roman" w:hAnsi="Times New Roman" w:cs="Times New Roman"/>
               <w:b/>
               <w:bCs/>
               <w:lang w:val="vi-VN"/>
@@ -1328,7 +1215,6 @@
       <w:r>
         <w:rPr>
           <w:rFonts w:ascii="Times New Roman" w:hAnsi="Times New Roman" w:cs="Times New Roman"/>
-          <w:b w:val="0"/>
           <w:bCs w:val="0"/>
           <w:color w:val="000000" w:themeColor="text1"/>
         </w:rPr>
@@ -1339,164 +1225,10 @@
       <w:r>
         <w:rPr>
           <w:rFonts w:ascii="Times New Roman" w:hAnsi="Times New Roman" w:cs="Times New Roman"/>
-          <w:b w:val="0"/>
           <w:bCs w:val="0"/>
           <w:color w:val="000000" w:themeColor="text1"/>
         </w:rPr>
-        <w:t>T</w:t>
-      </w:r>
-      <w:r>
-        <w:rPr>
-          <w:rFonts w:ascii="Times New Roman" w:hAnsi="Times New Roman" w:cs="Times New Roman"/>
-          <w:b w:val="0"/>
-          <w:bCs w:val="0"/>
-          <w:color w:val="000000" w:themeColor="text1"/>
-        </w:rPr>
-        <w:t>ổng</w:t>
-      </w:r>
-      <w:r>
-        <w:rPr>
-          <w:rFonts w:ascii="Times New Roman" w:hAnsi="Times New Roman" w:cs="Times New Roman"/>
-          <w:b w:val="0"/>
-          <w:bCs w:val="0"/>
-          <w:color w:val="000000" w:themeColor="text1"/>
-        </w:rPr>
-        <w:t xml:space="preserve"> quan v</w:t>
-      </w:r>
-      <w:r>
-        <w:rPr>
-          <w:rFonts w:ascii="Times New Roman" w:hAnsi="Times New Roman" w:cs="Times New Roman"/>
-          <w:b w:val="0"/>
-          <w:bCs w:val="0"/>
-          <w:color w:val="000000" w:themeColor="text1"/>
-        </w:rPr>
-        <w:t>ề</w:t>
-      </w:r>
-      <w:r>
-        <w:rPr>
-          <w:rFonts w:ascii="Times New Roman" w:hAnsi="Times New Roman" w:cs="Times New Roman"/>
-          <w:b w:val="0"/>
-          <w:bCs w:val="0"/>
-          <w:color w:val="000000" w:themeColor="text1"/>
-        </w:rPr>
-        <w:t xml:space="preserve"> </w:t>
-      </w:r>
-      <w:r>
-        <w:rPr>
-          <w:rFonts w:ascii="Times New Roman" w:hAnsi="Times New Roman" w:cs="Times New Roman"/>
-          <w:b w:val="0"/>
-          <w:bCs w:val="0"/>
-          <w:color w:val="000000" w:themeColor="text1"/>
-        </w:rPr>
-        <w:t>đề</w:t>
-      </w:r>
-      <w:r>
-        <w:rPr>
-          <w:rFonts w:ascii="Times New Roman" w:hAnsi="Times New Roman" w:cs="Times New Roman"/>
-          <w:b w:val="0"/>
-          <w:bCs w:val="0"/>
-          <w:color w:val="000000" w:themeColor="text1"/>
-        </w:rPr>
-        <w:t xml:space="preserve"> t</w:t>
-      </w:r>
-      <w:r>
-        <w:rPr>
-          <w:rFonts w:ascii="Times New Roman" w:hAnsi="Times New Roman" w:cs="Times New Roman"/>
-          <w:b w:val="0"/>
-          <w:bCs w:val="0"/>
-          <w:color w:val="000000" w:themeColor="text1"/>
-        </w:rPr>
-        <w:t>ài</w:t>
-      </w:r>
-      <w:r>
-        <w:rPr>
-          <w:rFonts w:ascii="Times New Roman" w:hAnsi="Times New Roman" w:cs="Times New Roman"/>
-          <w:b w:val="0"/>
-          <w:bCs w:val="0"/>
-          <w:color w:val="000000" w:themeColor="text1"/>
-        </w:rPr>
-        <w:t xml:space="preserve"> v</w:t>
-      </w:r>
-      <w:r>
-        <w:rPr>
-          <w:rFonts w:ascii="Times New Roman" w:hAnsi="Times New Roman" w:cs="Times New Roman"/>
-          <w:b w:val="0"/>
-          <w:bCs w:val="0"/>
-          <w:color w:val="000000" w:themeColor="text1"/>
-        </w:rPr>
-        <w:t>à</w:t>
-      </w:r>
-      <w:r>
-        <w:rPr>
-          <w:rFonts w:ascii="Times New Roman" w:hAnsi="Times New Roman" w:cs="Times New Roman"/>
-          <w:b w:val="0"/>
-          <w:bCs w:val="0"/>
-          <w:color w:val="000000" w:themeColor="text1"/>
-        </w:rPr>
-        <w:t xml:space="preserve"> m</w:t>
-      </w:r>
-      <w:r>
-        <w:rPr>
-          <w:rFonts w:ascii="Times New Roman" w:hAnsi="Times New Roman" w:cs="Times New Roman"/>
-          <w:b w:val="0"/>
-          <w:bCs w:val="0"/>
-          <w:color w:val="000000" w:themeColor="text1"/>
-        </w:rPr>
-        <w:t>ột</w:t>
-      </w:r>
-      <w:r>
-        <w:rPr>
-          <w:rFonts w:ascii="Times New Roman" w:hAnsi="Times New Roman" w:cs="Times New Roman"/>
-          <w:b w:val="0"/>
-          <w:bCs w:val="0"/>
-          <w:color w:val="000000" w:themeColor="text1"/>
-        </w:rPr>
-        <w:t xml:space="preserve"> s</w:t>
-      </w:r>
-      <w:r>
-        <w:rPr>
-          <w:rFonts w:ascii="Times New Roman" w:hAnsi="Times New Roman" w:cs="Times New Roman"/>
-          <w:b w:val="0"/>
-          <w:bCs w:val="0"/>
-          <w:color w:val="000000" w:themeColor="text1"/>
-        </w:rPr>
-        <w:t>ố</w:t>
-      </w:r>
-      <w:r>
-        <w:rPr>
-          <w:rFonts w:ascii="Times New Roman" w:hAnsi="Times New Roman" w:cs="Times New Roman"/>
-          <w:b w:val="0"/>
-          <w:bCs w:val="0"/>
-          <w:color w:val="000000" w:themeColor="text1"/>
-        </w:rPr>
-        <w:t xml:space="preserve"> kh</w:t>
-      </w:r>
-      <w:r>
-        <w:rPr>
-          <w:rFonts w:ascii="Times New Roman" w:hAnsi="Times New Roman" w:cs="Times New Roman"/>
-          <w:b w:val="0"/>
-          <w:bCs w:val="0"/>
-          <w:color w:val="000000" w:themeColor="text1"/>
-        </w:rPr>
-        <w:t>ái</w:t>
-      </w:r>
-      <w:r>
-        <w:rPr>
-          <w:rFonts w:ascii="Times New Roman" w:hAnsi="Times New Roman" w:cs="Times New Roman"/>
-          <w:b w:val="0"/>
-          <w:bCs w:val="0"/>
-          <w:color w:val="000000" w:themeColor="text1"/>
-        </w:rPr>
-        <w:t xml:space="preserve"> ni</w:t>
-      </w:r>
-      <w:r>
-        <w:rPr>
-          <w:rFonts w:ascii="Times New Roman" w:hAnsi="Times New Roman" w:cs="Times New Roman"/>
-          <w:b w:val="0"/>
-          <w:bCs w:val="0"/>
-          <w:color w:val="000000" w:themeColor="text1"/>
-        </w:rPr>
-        <w:t>ệm</w:t>
+        <w:t>Tổng quan về đề tài và một số khái niệm</w:t>
       </w:r>
       <w:bookmarkEnd w:id="5"/>
     </w:p>
@@ -1522,25 +1254,7 @@
           <w:sz w:val="30"/>
           <w:szCs w:val="30"/>
         </w:rPr>
-        <w:t>Ý</w:t>
-      </w:r>
-      <w:r>
-        <w:rPr>
-          <w:rFonts w:ascii="Times New Roman" w:hAnsi="Times New Roman" w:cs="Times New Roman"/>
-          <w:b/>
-          <w:sz w:val="30"/>
-          <w:szCs w:val="30"/>
-        </w:rPr>
-        <w:t xml:space="preserve">  t</w:t>
-      </w:r>
-      <w:r>
-        <w:rPr>
-          <w:rFonts w:ascii="Times New Roman" w:hAnsi="Times New Roman" w:cs="Times New Roman"/>
-          <w:b/>
-          <w:sz w:val="30"/>
-          <w:szCs w:val="30"/>
-        </w:rPr>
-        <w:t>ưởng</w:t>
+        <w:t>Ý  tưởng</w:t>
       </w:r>
       <w:bookmarkEnd w:id="6"/>
       <w:r>
@@ -1644,25 +1358,7 @@
           <w:sz w:val="26"/>
           <w:szCs w:val="26"/>
         </w:rPr>
-        <w:t>e ho</w:t>
-      </w:r>
-      <w:r>
-        <w:rPr>
-          <w:rFonts w:ascii="Times New Roman" w:hAnsi="Times New Roman" w:cs="Times New Roman"/>
-          <w:color w:val="000000" w:themeColor="text1"/>
-          <w:sz w:val="26"/>
-          <w:szCs w:val="26"/>
-        </w:rPr>
-        <w:t>ặc</w:t>
-      </w:r>
-      <w:r>
-        <w:rPr>
-          <w:rFonts w:ascii="Times New Roman" w:hAnsi="Times New Roman" w:cs="Times New Roman"/>
-          <w:color w:val="000000" w:themeColor="text1"/>
-          <w:sz w:val="26"/>
-          <w:szCs w:val="26"/>
-        </w:rPr>
-        <w:t xml:space="preserve"> camera)</w:t>
+        <w:t>e hoặc camera)</w:t>
       </w:r>
       <w:r>
         <w:rPr>
@@ -1851,7 +1547,7 @@
         <w:pStyle w:val="oancuaDanhsach"/>
         <w:numPr>
           <w:ilvl w:val="0"/>
-          <w:numId w:val="9"/>
+          <w:numId w:val="7"/>
         </w:numPr>
         <w:rPr>
           <w:rFonts w:ascii="Times New Roman" w:hAnsi="Times New Roman" w:cs="Times New Roman"/>
@@ -1867,7 +1563,7 @@
           <w:sz w:val="26"/>
           <w:szCs w:val="26"/>
         </w:rPr>
-        <w:t>Phần thứ 2 là 1 thư viện gồm 1 số lớp để đếm số ngón tay dựa vào các khoảng không gian màu khác nhau . YrcCb và Hsv  là 2 không gian màu khác nhau được sử dụng và được  xác định bằng các giới hạn trên và dưới.( YrcCb_min, YrcCb_max,Hsv_min,Hsv_max trong source code) trong đó</w:t>
+        <w:t>1 thư viện gồm 1 số lớp để đếm số ngón tay dựa vào các khoảng không gian màu khác nhau . YrcCb và Hsv  là 2 không gian màu khác nhau được sử dụng và được  xác định bằng các giới hạn trên và dưới.( YrcCb_min, YrcCb_max,Hsv_min,Hsv_max trong source code) trong đó</w:t>
       </w:r>
     </w:p>
     <w:p>
@@ -1944,200 +1640,85 @@
         <w:pStyle w:val="oancuaDanhsach"/>
         <w:numPr>
           <w:ilvl w:val="0"/>
-          <w:numId w:val="8"/>
+          <w:numId w:val="14"/>
         </w:numPr>
         <w:rPr>
           <w:rFonts w:ascii="Times New Roman" w:hAnsi="Times New Roman" w:cs="Times New Roman"/>
+          <w:sz w:val="26"/>
+          <w:szCs w:val="26"/>
+        </w:rPr>
+      </w:pPr>
+      <w:r>
+        <w:rPr>
+          <w:rFonts w:ascii="Times New Roman" w:hAnsi="Times New Roman" w:cs="Times New Roman"/>
+          <w:sz w:val="26"/>
+          <w:szCs w:val="26"/>
+        </w:rPr>
+        <w:t>phần thứ 2 là chương trình đếm số ngón tay</w:t>
+      </w:r>
+      <w:r>
+        <w:rPr>
+          <w:rFonts w:ascii="Times New Roman" w:hAnsi="Times New Roman" w:cs="Times New Roman"/>
+          <w:sz w:val="26"/>
+          <w:szCs w:val="26"/>
+        </w:rPr>
+        <w:t>(FingerCount)</w:t>
+      </w:r>
+      <w:r>
+        <w:rPr>
+          <w:rFonts w:ascii="Times New Roman" w:hAnsi="Times New Roman" w:cs="Times New Roman"/>
+          <w:sz w:val="26"/>
+          <w:szCs w:val="26"/>
+        </w:rPr>
+        <w:t>sử dụng video hoặc camera gồm 3 chương trình con là camera,video và main.Khi thực hiện chương trình thì main sẽ gọi đến camera và video.</w:t>
+      </w:r>
+    </w:p>
+    <w:p>
+      <w:pPr>
+        <w:pStyle w:val="oancuaDanhsach"/>
+        <w:ind w:left="900"/>
+        <w:rPr>
+          <w:rFonts w:ascii="Times New Roman" w:hAnsi="Times New Roman" w:cs="Times New Roman"/>
+          <w:color w:val="000000" w:themeColor="text1"/>
+          <w:sz w:val="26"/>
+          <w:szCs w:val="26"/>
+        </w:rPr>
+      </w:pPr>
+    </w:p>
+    <w:p>
+      <w:pPr>
+        <w:pStyle w:val="oancuaDanhsach"/>
+        <w:numPr>
+          <w:ilvl w:val="0"/>
+          <w:numId w:val="9"/>
+        </w:numPr>
+        <w:rPr>
+          <w:rFonts w:ascii="Times New Roman" w:hAnsi="Times New Roman" w:cs="Times New Roman"/>
+          <w:color w:val="000000" w:themeColor="text1"/>
+          <w:sz w:val="26"/>
+          <w:szCs w:val="26"/>
+        </w:rPr>
+      </w:pPr>
+      <w:r>
+        <w:rPr>
+          <w:rFonts w:ascii="Times New Roman" w:hAnsi="Times New Roman" w:cs="Times New Roman"/>
+          <w:color w:val="000000" w:themeColor="text1"/>
+          <w:sz w:val="26"/>
+          <w:szCs w:val="26"/>
+        </w:rPr>
+        <w:t>Cấu trúc của chương trình:</w:t>
+      </w:r>
+    </w:p>
+    <w:p>
+      <w:pPr>
+        <w:rPr>
+          <w:rFonts w:ascii="Times New Roman" w:hAnsi="Times New Roman" w:cs="Times New Roman"/>
           <w:color w:val="000000" w:themeColor="text1"/>
           <w:sz w:val="26"/>
           <w:szCs w:val="26"/>
         </w:rPr>
       </w:pPr>
       <w:bookmarkStart w:id="13" w:name="_GoBack"/>
-      <w:bookmarkEnd w:id="13"/>
-      <w:r>
-        <w:rPr>
-          <w:rFonts w:ascii="Times New Roman" w:hAnsi="Times New Roman" w:cs="Times New Roman"/>
-          <w:color w:val="000000" w:themeColor="text1"/>
-          <w:sz w:val="26"/>
-          <w:szCs w:val="26"/>
-        </w:rPr>
-        <w:t>C</w:t>
-      </w:r>
-      <w:r>
-        <w:rPr>
-          <w:rFonts w:ascii="Times New Roman" w:hAnsi="Times New Roman" w:cs="Times New Roman"/>
-          <w:color w:val="000000" w:themeColor="text1"/>
-          <w:sz w:val="26"/>
-          <w:szCs w:val="26"/>
-        </w:rPr>
-        <w:t>ấu</w:t>
-      </w:r>
-      <w:r>
-        <w:rPr>
-          <w:rFonts w:ascii="Times New Roman" w:hAnsi="Times New Roman" w:cs="Times New Roman"/>
-          <w:color w:val="000000" w:themeColor="text1"/>
-          <w:sz w:val="26"/>
-          <w:szCs w:val="26"/>
-        </w:rPr>
-        <w:t xml:space="preserve"> tr</w:t>
-      </w:r>
-      <w:r>
-        <w:rPr>
-          <w:rFonts w:ascii="Times New Roman" w:hAnsi="Times New Roman" w:cs="Times New Roman"/>
-          <w:color w:val="000000" w:themeColor="text1"/>
-          <w:sz w:val="26"/>
-          <w:szCs w:val="26"/>
-        </w:rPr>
-        <w:t>úc</w:t>
-      </w:r>
-      <w:r>
-        <w:rPr>
-          <w:rFonts w:ascii="Times New Roman" w:hAnsi="Times New Roman" w:cs="Times New Roman"/>
-          <w:color w:val="000000" w:themeColor="text1"/>
-          <w:sz w:val="26"/>
-          <w:szCs w:val="26"/>
-        </w:rPr>
-        <w:t xml:space="preserve"> c</w:t>
-      </w:r>
-      <w:r>
-        <w:rPr>
-          <w:rFonts w:ascii="Times New Roman" w:hAnsi="Times New Roman" w:cs="Times New Roman"/>
-          <w:color w:val="000000" w:themeColor="text1"/>
-          <w:sz w:val="26"/>
-          <w:szCs w:val="26"/>
-        </w:rPr>
-        <w:t>ủa</w:t>
-      </w:r>
-      <w:r>
-        <w:rPr>
-          <w:rFonts w:ascii="Times New Roman" w:hAnsi="Times New Roman" w:cs="Times New Roman"/>
-          <w:color w:val="000000" w:themeColor="text1"/>
-          <w:sz w:val="26"/>
-          <w:szCs w:val="26"/>
-        </w:rPr>
-        <w:t xml:space="preserve"> ch</w:t>
-      </w:r>
-      <w:r>
-        <w:rPr>
-          <w:rFonts w:ascii="Times New Roman" w:hAnsi="Times New Roman" w:cs="Times New Roman"/>
-          <w:color w:val="000000" w:themeColor="text1"/>
-          <w:sz w:val="26"/>
-          <w:szCs w:val="26"/>
-        </w:rPr>
-        <w:t>ươ</w:t>
-      </w:r>
-      <w:r>
-        <w:rPr>
-          <w:rFonts w:ascii="Times New Roman" w:hAnsi="Times New Roman" w:cs="Times New Roman"/>
-          <w:color w:val="000000" w:themeColor="text1"/>
-          <w:sz w:val="26"/>
-          <w:szCs w:val="26"/>
-        </w:rPr>
-        <w:t>ng tr</w:t>
-      </w:r>
-      <w:r>
-        <w:rPr>
-          <w:rFonts w:ascii="Times New Roman" w:hAnsi="Times New Roman" w:cs="Times New Roman"/>
-          <w:color w:val="000000" w:themeColor="text1"/>
-          <w:sz w:val="26"/>
-          <w:szCs w:val="26"/>
-        </w:rPr>
-        <w:t>ình</w:t>
-      </w:r>
-      <w:r>
-        <w:rPr>
-          <w:rFonts w:ascii="Times New Roman" w:hAnsi="Times New Roman" w:cs="Times New Roman"/>
-          <w:color w:val="000000" w:themeColor="text1"/>
-          <w:sz w:val="26"/>
-          <w:szCs w:val="26"/>
-        </w:rPr>
-        <w:t xml:space="preserve"> nh</w:t>
-      </w:r>
-      <w:r>
-        <w:rPr>
-          <w:rFonts w:ascii="Times New Roman" w:hAnsi="Times New Roman" w:cs="Times New Roman"/>
-          <w:color w:val="000000" w:themeColor="text1"/>
-          <w:sz w:val="26"/>
-          <w:szCs w:val="26"/>
-        </w:rPr>
-        <w:t>ận</w:t>
-      </w:r>
-      <w:r>
-        <w:rPr>
-          <w:rFonts w:ascii="Times New Roman" w:hAnsi="Times New Roman" w:cs="Times New Roman"/>
-          <w:color w:val="000000" w:themeColor="text1"/>
-          <w:sz w:val="26"/>
-          <w:szCs w:val="26"/>
-        </w:rPr>
-        <w:t xml:space="preserve"> bi</w:t>
-      </w:r>
-      <w:r>
-        <w:rPr>
-          <w:rFonts w:ascii="Times New Roman" w:hAnsi="Times New Roman" w:cs="Times New Roman"/>
-          <w:color w:val="000000" w:themeColor="text1"/>
-          <w:sz w:val="26"/>
-          <w:szCs w:val="26"/>
-        </w:rPr>
-        <w:t>ết</w:t>
-      </w:r>
-      <w:r>
-        <w:rPr>
-          <w:rFonts w:ascii="Times New Roman" w:hAnsi="Times New Roman" w:cs="Times New Roman"/>
-          <w:color w:val="000000" w:themeColor="text1"/>
-          <w:sz w:val="26"/>
-          <w:szCs w:val="26"/>
-        </w:rPr>
-        <w:t xml:space="preserve"> HandGestureRecognition.SkinDetector trong ch</w:t>
-      </w:r>
-      <w:r>
-        <w:rPr>
-          <w:rFonts w:ascii="Times New Roman" w:hAnsi="Times New Roman" w:cs="Times New Roman"/>
-          <w:color w:val="000000" w:themeColor="text1"/>
-          <w:sz w:val="26"/>
-          <w:szCs w:val="26"/>
-        </w:rPr>
-        <w:t>ươ</w:t>
-      </w:r>
-      <w:r>
-        <w:rPr>
-          <w:rFonts w:ascii="Times New Roman" w:hAnsi="Times New Roman" w:cs="Times New Roman"/>
-          <w:color w:val="000000" w:themeColor="text1"/>
-          <w:sz w:val="26"/>
-          <w:szCs w:val="26"/>
-        </w:rPr>
-        <w:t>ng tr</w:t>
-      </w:r>
-      <w:r>
-        <w:rPr>
-          <w:rFonts w:ascii="Times New Roman" w:hAnsi="Times New Roman" w:cs="Times New Roman"/>
-          <w:color w:val="000000" w:themeColor="text1"/>
-          <w:sz w:val="26"/>
-          <w:szCs w:val="26"/>
-        </w:rPr>
-        <w:t>ình</w:t>
-      </w:r>
-      <w:r>
-        <w:rPr>
-          <w:rFonts w:ascii="Times New Roman" w:hAnsi="Times New Roman" w:cs="Times New Roman"/>
-          <w:color w:val="000000" w:themeColor="text1"/>
-          <w:sz w:val="26"/>
-          <w:szCs w:val="26"/>
-        </w:rPr>
-        <w:t>.</w:t>
-      </w:r>
-    </w:p>
-    <w:p>
-      <w:pPr>
-        <w:pStyle w:val="oancuaDanhsach"/>
-        <w:ind w:left="1240"/>
-        <w:rPr>
-          <w:rFonts w:ascii="Times New Roman" w:hAnsi="Times New Roman" w:cs="Times New Roman"/>
-          <w:color w:val="000000" w:themeColor="text1"/>
-          <w:sz w:val="26"/>
-          <w:szCs w:val="26"/>
-        </w:rPr>
-      </w:pPr>
       <w:r>
         <w:rPr>
           <w:rFonts w:ascii="Times New Roman" w:hAnsi="Times New Roman" w:cs="Times New Roman"/>
@@ -2146,11 +1727,12 @@
           <w:sz w:val="26"/>
           <w:szCs w:val="26"/>
         </w:rPr>
+        <w:lastRenderedPageBreak/>
         <w:drawing>
           <wp:inline distT="0" distB="0" distL="0" distR="0">
-            <wp:extent cx="5486400" cy="1080135"/>
-            <wp:effectExtent l="0" t="0" r="0" b="5715"/>
-            <wp:docPr id="7" name="Hình ảnh 7" descr="Ảnh có chứa ảnh chụp màn hình&#10;&#10;Mô tả được tạo với mức tin cậy rất cao"/>
+            <wp:extent cx="6607197" cy="4196055"/>
+            <wp:effectExtent l="0" t="0" r="3175" b="0"/>
+            <wp:docPr id="30" name="Hình ảnh 30" descr="Ảnh có chứa ảnh chụp màn hình&#10;&#10;Mô tả được tạo với mức tin cậy rất cao"/>
             <wp:cNvGraphicFramePr>
               <a:graphicFrameLocks xmlns:a="http://schemas.openxmlformats.org/drawingml/2006/main" noChangeAspect="1"/>
             </wp:cNvGraphicFramePr>
@@ -2158,7 +1740,7 @@
               <a:graphicData uri="http://schemas.openxmlformats.org/drawingml/2006/picture">
                 <pic:pic xmlns:pic="http://schemas.openxmlformats.org/drawingml/2006/picture">
                   <pic:nvPicPr>
-                    <pic:cNvPr id="7" name="Da1.PNG"/>
+                    <pic:cNvPr id="30" name="Doan_picture.PNG"/>
                     <pic:cNvPicPr/>
                   </pic:nvPicPr>
                   <pic:blipFill>
@@ -2176,7 +1758,7 @@
                   <pic:spPr>
                     <a:xfrm>
                       <a:off x="0" y="0"/>
-                      <a:ext cx="5486400" cy="1080135"/>
+                      <a:ext cx="6889456" cy="4375310"/>
                     </a:xfrm>
                     <a:prstGeom prst="rect">
                       <a:avLst/>
@@ -2188,6 +1770,17 @@
           </wp:inline>
         </w:drawing>
       </w:r>
+      <w:bookmarkEnd w:id="13"/>
+    </w:p>
+    <w:p>
+      <w:pPr>
+        <w:rPr>
+          <w:rFonts w:ascii="Times New Roman" w:hAnsi="Times New Roman" w:cs="Times New Roman"/>
+          <w:color w:val="000000" w:themeColor="text1"/>
+          <w:sz w:val="26"/>
+          <w:szCs w:val="26"/>
+        </w:rPr>
+      </w:pPr>
     </w:p>
     <w:p>
       <w:pPr>
@@ -2210,70 +1803,7 @@
           <w:sz w:val="30"/>
           <w:szCs w:val="30"/>
         </w:rPr>
-        <w:t>M</w:t>
-      </w:r>
-      <w:r>
-        <w:rPr>
-          <w:rFonts w:ascii="Times New Roman" w:hAnsi="Times New Roman" w:cs="Times New Roman"/>
-          <w:b/>
-          <w:sz w:val="30"/>
-          <w:szCs w:val="30"/>
-        </w:rPr>
-        <w:t>ột</w:t>
-      </w:r>
-      <w:r>
-        <w:rPr>
-          <w:rFonts w:ascii="Times New Roman" w:hAnsi="Times New Roman" w:cs="Times New Roman"/>
-          <w:b/>
-          <w:sz w:val="30"/>
-          <w:szCs w:val="30"/>
-        </w:rPr>
-        <w:t xml:space="preserve"> s</w:t>
-      </w:r>
-      <w:r>
-        <w:rPr>
-          <w:rFonts w:ascii="Times New Roman" w:hAnsi="Times New Roman" w:cs="Times New Roman"/>
-          <w:b/>
-          <w:sz w:val="30"/>
-          <w:szCs w:val="30"/>
-        </w:rPr>
-        <w:t>ố</w:t>
-      </w:r>
-      <w:r>
-        <w:rPr>
-          <w:rFonts w:ascii="Times New Roman" w:hAnsi="Times New Roman" w:cs="Times New Roman"/>
-          <w:b/>
-          <w:sz w:val="30"/>
-          <w:szCs w:val="30"/>
-        </w:rPr>
-        <w:t xml:space="preserve"> kh</w:t>
-      </w:r>
-      <w:r>
-        <w:rPr>
-          <w:rFonts w:ascii="Times New Roman" w:hAnsi="Times New Roman" w:cs="Times New Roman"/>
-          <w:b/>
-          <w:sz w:val="30"/>
-          <w:szCs w:val="30"/>
-        </w:rPr>
-        <w:t>ái</w:t>
-      </w:r>
-      <w:r>
-        <w:rPr>
-          <w:rFonts w:ascii="Times New Roman" w:hAnsi="Times New Roman" w:cs="Times New Roman"/>
-          <w:b/>
-          <w:sz w:val="30"/>
-          <w:szCs w:val="30"/>
-        </w:rPr>
-        <w:t xml:space="preserve"> ni</w:t>
-      </w:r>
-      <w:r>
-        <w:rPr>
-          <w:rFonts w:ascii="Times New Roman" w:hAnsi="Times New Roman" w:cs="Times New Roman"/>
-          <w:b/>
-          <w:sz w:val="30"/>
-          <w:szCs w:val="30"/>
-        </w:rPr>
-        <w:t>ệm</w:t>
+        <w:t>Một số khái niệm</w:t>
       </w:r>
       <w:bookmarkStart w:id="14" w:name="_Toc10029"/>
       <w:bookmarkEnd w:id="11"/>
@@ -2320,23 +1850,7 @@
           <w:sz w:val="26"/>
           <w:szCs w:val="26"/>
         </w:rPr>
-        <w:t xml:space="preserve">ểm ảnh </w:t>
-      </w:r>
-      <w:r>
-        <w:rPr>
-          <w:rFonts w:ascii="Times New Roman" w:hAnsi="Times New Roman" w:cs="Times New Roman"/>
-          <w:sz w:val="26"/>
-          <w:szCs w:val="26"/>
-        </w:rPr>
-        <w:t>c</w:t>
-      </w:r>
-      <w:r>
-        <w:rPr>
-          <w:rFonts w:ascii="Times New Roman" w:hAnsi="Times New Roman" w:cs="Times New Roman"/>
-          <w:sz w:val="26"/>
-          <w:szCs w:val="26"/>
-        </w:rPr>
-        <w:t>ần lưu ý</w:t>
+        <w:t>ểm ảnh cần lưu ý</w:t>
       </w:r>
     </w:p>
     <w:p>
@@ -2356,7 +1870,6 @@
           <w:sz w:val="26"/>
           <w:szCs w:val="26"/>
         </w:rPr>
-        <w:lastRenderedPageBreak/>
         <w:drawing>
           <wp:inline distT="0" distB="0" distL="0" distR="0" wp14:anchorId="5EEDF674" wp14:editId="6A14B5ED">
             <wp:extent cx="5943600" cy="2780665"/>
@@ -2420,6 +1933,7 @@
           <w:sz w:val="26"/>
           <w:szCs w:val="26"/>
         </w:rPr>
+        <w:lastRenderedPageBreak/>
         <w:t xml:space="preserve">            </w:t>
       </w:r>
     </w:p>
@@ -2490,6 +2004,15 @@
           <w:sz w:val="26"/>
           <w:szCs w:val="26"/>
         </w:rPr>
+        <w:t xml:space="preserve">         </w:t>
+      </w:r>
+      <w:r>
+        <w:rPr>
+          <w:rFonts w:ascii="Times New Roman" w:hAnsi="Times New Roman" w:cs="Times New Roman"/>
+          <w:color w:val="000000"/>
+          <w:sz w:val="26"/>
+          <w:szCs w:val="26"/>
+        </w:rPr>
         <w:t xml:space="preserve">+ CircleF startCircle = </w:t>
       </w:r>
       <w:r>
@@ -2533,6 +2056,15 @@
           <w:sz w:val="26"/>
           <w:szCs w:val="26"/>
         </w:rPr>
+        <w:t xml:space="preserve">         </w:t>
+      </w:r>
+      <w:r>
+        <w:rPr>
+          <w:rFonts w:ascii="Times New Roman" w:hAnsi="Times New Roman" w:cs="Times New Roman"/>
+          <w:color w:val="000000"/>
+          <w:sz w:val="26"/>
+          <w:szCs w:val="26"/>
+        </w:rPr>
         <w:t xml:space="preserve">+ CircleF depthCircle = </w:t>
       </w:r>
       <w:r>
@@ -2593,7 +2125,25 @@
           <w:sz w:val="26"/>
           <w:szCs w:val="26"/>
         </w:rPr>
-        <w:t xml:space="preserve">  + CircleF endCircle = </w:t>
+        <w:t xml:space="preserve"> </w:t>
+      </w:r>
+      <w:r>
+        <w:rPr>
+          <w:rFonts w:ascii="Times New Roman" w:hAnsi="Times New Roman" w:cs="Times New Roman"/>
+          <w:color w:val="000000"/>
+          <w:sz w:val="26"/>
+          <w:szCs w:val="26"/>
+        </w:rPr>
+        <w:t xml:space="preserve">         </w:t>
+      </w:r>
+      <w:r>
+        <w:rPr>
+          <w:rFonts w:ascii="Times New Roman" w:hAnsi="Times New Roman" w:cs="Times New Roman"/>
+          <w:color w:val="000000"/>
+          <w:sz w:val="26"/>
+          <w:szCs w:val="26"/>
+        </w:rPr>
+        <w:t xml:space="preserve"> + CircleF endCircle = </w:t>
       </w:r>
       <w:r>
         <w:rPr>
@@ -2709,7 +2259,25 @@
           <w:sz w:val="26"/>
           <w:szCs w:val="26"/>
         </w:rPr>
-        <w:t xml:space="preserve">               + currentFrame.Draw(startCircle, </w:t>
+        <w:t xml:space="preserve">               </w:t>
+      </w:r>
+      <w:r>
+        <w:rPr>
+          <w:rFonts w:ascii="Times New Roman" w:hAnsi="Times New Roman" w:cs="Times New Roman"/>
+          <w:color w:val="000000"/>
+          <w:sz w:val="26"/>
+          <w:szCs w:val="26"/>
+        </w:rPr>
+        <w:t xml:space="preserve">         </w:t>
+      </w:r>
+      <w:r>
+        <w:rPr>
+          <w:rFonts w:ascii="Times New Roman" w:hAnsi="Times New Roman" w:cs="Times New Roman"/>
+          <w:color w:val="000000"/>
+          <w:sz w:val="26"/>
+          <w:szCs w:val="26"/>
+        </w:rPr>
+        <w:t xml:space="preserve">+ currentFrame.Draw(startCircle, </w:t>
       </w:r>
       <w:r>
         <w:rPr>
@@ -2750,7 +2318,25 @@
           <w:sz w:val="26"/>
           <w:szCs w:val="26"/>
         </w:rPr>
-        <w:t xml:space="preserve">               + currentFrame.Draw(depthCircle, </w:t>
+        <w:t xml:space="preserve">              </w:t>
+      </w:r>
+      <w:r>
+        <w:rPr>
+          <w:rFonts w:ascii="Times New Roman" w:hAnsi="Times New Roman" w:cs="Times New Roman"/>
+          <w:color w:val="000000"/>
+          <w:sz w:val="26"/>
+          <w:szCs w:val="26"/>
+        </w:rPr>
+        <w:t xml:space="preserve">         </w:t>
+      </w:r>
+      <w:r>
+        <w:rPr>
+          <w:rFonts w:ascii="Times New Roman" w:hAnsi="Times New Roman" w:cs="Times New Roman"/>
+          <w:color w:val="000000"/>
+          <w:sz w:val="26"/>
+          <w:szCs w:val="26"/>
+        </w:rPr>
+        <w:t xml:space="preserve"> + currentFrame.Draw(depthCircle, </w:t>
       </w:r>
       <w:r>
         <w:rPr>
@@ -2787,7 +2373,25 @@
           <w:sz w:val="26"/>
           <w:szCs w:val="26"/>
         </w:rPr>
-        <w:t xml:space="preserve">               + currentFrame.Draw(endCircle, </w:t>
+        <w:t xml:space="preserve">              </w:t>
+      </w:r>
+      <w:r>
+        <w:rPr>
+          <w:rFonts w:ascii="Times New Roman" w:hAnsi="Times New Roman" w:cs="Times New Roman"/>
+          <w:color w:val="000000"/>
+          <w:sz w:val="26"/>
+          <w:szCs w:val="26"/>
+        </w:rPr>
+        <w:t xml:space="preserve">         </w:t>
+      </w:r>
+      <w:r>
+        <w:rPr>
+          <w:rFonts w:ascii="Times New Roman" w:hAnsi="Times New Roman" w:cs="Times New Roman"/>
+          <w:color w:val="000000"/>
+          <w:sz w:val="26"/>
+          <w:szCs w:val="26"/>
+        </w:rPr>
+        <w:t xml:space="preserve"> + currentFrame.Draw(endCircle, </w:t>
       </w:r>
       <w:r>
         <w:rPr>
@@ -2810,93 +2414,21 @@
     </w:p>
     <w:p>
       <w:pPr>
-        <w:pStyle w:val="oancuaDanhsach"/>
-        <w:ind w:left="880"/>
-        <w:rPr>
-          <w:rFonts w:ascii="Times New Roman" w:hAnsi="Times New Roman" w:cs="Times New Roman"/>
-          <w:color w:val="000000" w:themeColor="text1"/>
-          <w:sz w:val="26"/>
-          <w:szCs w:val="26"/>
-        </w:rPr>
-      </w:pPr>
-    </w:p>
-    <w:p>
-      <w:pPr>
-        <w:pStyle w:val="oancuaDanhsach"/>
-        <w:ind w:left="880"/>
-        <w:rPr>
-          <w:rFonts w:ascii="Times New Roman" w:hAnsi="Times New Roman" w:cs="Times New Roman"/>
-          <w:color w:val="000000" w:themeColor="text1"/>
-          <w:sz w:val="26"/>
-          <w:szCs w:val="26"/>
-        </w:rPr>
-      </w:pPr>
-    </w:p>
-    <w:p>
-      <w:pPr>
-        <w:pStyle w:val="oancuaDanhsach"/>
-        <w:ind w:left="880"/>
-        <w:rPr>
-          <w:rFonts w:ascii="Times New Roman" w:hAnsi="Times New Roman" w:cs="Times New Roman"/>
-          <w:color w:val="000000" w:themeColor="text1"/>
-          <w:sz w:val="26"/>
-          <w:szCs w:val="26"/>
-        </w:rPr>
-      </w:pPr>
-    </w:p>
-    <w:p>
-      <w:pPr>
-        <w:pStyle w:val="oancuaDanhsach"/>
-        <w:ind w:left="880"/>
-        <w:rPr>
-          <w:rFonts w:ascii="Times New Roman" w:hAnsi="Times New Roman" w:cs="Times New Roman"/>
-          <w:color w:val="000000" w:themeColor="text1"/>
-          <w:sz w:val="26"/>
-          <w:szCs w:val="26"/>
-        </w:rPr>
-      </w:pPr>
-    </w:p>
-    <w:p>
-      <w:pPr>
-        <w:pStyle w:val="oancuaDanhsach"/>
-        <w:ind w:left="880"/>
-        <w:rPr>
-          <w:rFonts w:ascii="Times New Roman" w:hAnsi="Times New Roman" w:cs="Times New Roman"/>
-          <w:color w:val="000000" w:themeColor="text1"/>
-          <w:sz w:val="26"/>
-          <w:szCs w:val="26"/>
-        </w:rPr>
-      </w:pPr>
-    </w:p>
-    <w:p>
-      <w:pPr>
-        <w:pStyle w:val="oancuaDanhsach"/>
-        <w:ind w:left="880"/>
-        <w:rPr>
-          <w:rFonts w:ascii="Times New Roman" w:hAnsi="Times New Roman" w:cs="Times New Roman"/>
-          <w:color w:val="000000" w:themeColor="text1"/>
-          <w:sz w:val="26"/>
-          <w:szCs w:val="26"/>
-        </w:rPr>
-      </w:pPr>
-    </w:p>
-    <w:p>
-      <w:pPr>
-        <w:rPr>
-          <w:rFonts w:ascii="Times New Roman" w:hAnsi="Times New Roman" w:cs="Times New Roman"/>
-          <w:color w:val="000000" w:themeColor="text1"/>
-          <w:sz w:val="26"/>
-          <w:szCs w:val="26"/>
-        </w:rPr>
-      </w:pPr>
-      <w:r>
-        <w:rPr>
-          <w:rFonts w:ascii="Times New Roman" w:hAnsi="Times New Roman" w:cs="Times New Roman"/>
-          <w:color w:val="000000" w:themeColor="text1"/>
-          <w:sz w:val="26"/>
-          <w:szCs w:val="26"/>
-        </w:rPr>
-        <w:t xml:space="preserve">   </w:t>
+        <w:rPr>
+          <w:rFonts w:ascii="Times New Roman" w:hAnsi="Times New Roman" w:cs="Times New Roman"/>
+          <w:color w:val="000000" w:themeColor="text1"/>
+          <w:sz w:val="26"/>
+          <w:szCs w:val="26"/>
+        </w:rPr>
+      </w:pPr>
+      <w:r>
+        <w:rPr>
+          <w:rFonts w:ascii="Times New Roman" w:hAnsi="Times New Roman" w:cs="Times New Roman"/>
+          <w:color w:val="000000" w:themeColor="text1"/>
+          <w:sz w:val="26"/>
+          <w:szCs w:val="26"/>
+        </w:rPr>
+        <w:t xml:space="preserve"> </w:t>
       </w:r>
     </w:p>
     <w:p>
@@ -2949,7 +2481,6 @@
           <w:sz w:val="26"/>
           <w:szCs w:val="26"/>
         </w:rPr>
-        <w:lastRenderedPageBreak/>
         <w:drawing>
           <wp:inline distT="0" distB="0" distL="0" distR="0" wp14:anchorId="3794339E" wp14:editId="4B8D0B2A">
             <wp:extent cx="5943600" cy="3338195"/>
@@ -3096,15 +2627,6 @@
           <w:szCs w:val="26"/>
         </w:rPr>
       </w:pPr>
-    </w:p>
-    <w:p>
-      <w:pPr>
-        <w:rPr>
-          <w:rFonts w:ascii="Times New Roman" w:hAnsi="Times New Roman" w:cs="Times New Roman"/>
-          <w:sz w:val="26"/>
-          <w:szCs w:val="26"/>
-        </w:rPr>
-      </w:pPr>
       <w:r>
         <w:rPr>
           <w:rFonts w:ascii="Times New Roman" w:hAnsi="Times New Roman" w:cs="Times New Roman"/>
@@ -3112,7 +2634,6 @@
           <w:sz w:val="26"/>
           <w:szCs w:val="26"/>
         </w:rPr>
-        <w:lastRenderedPageBreak/>
         <w:drawing>
           <wp:inline distT="0" distB="0" distL="0" distR="0" wp14:anchorId="7CF23122" wp14:editId="7253CE40">
             <wp:extent cx="5943600" cy="2961640"/>
@@ -3215,6 +2736,7 @@
     </w:p>
     <w:p>
       <w:pPr>
+        <w:ind w:left="720"/>
         <w:rPr>
           <w:rFonts w:ascii="Times New Roman" w:hAnsi="Times New Roman" w:cs="Times New Roman"/>
           <w:b/>
@@ -3225,131 +2747,9 @@
     </w:p>
     <w:p>
       <w:pPr>
-        <w:rPr>
-          <w:rFonts w:ascii="Times New Roman" w:hAnsi="Times New Roman" w:cs="Times New Roman"/>
-          <w:b/>
-          <w:sz w:val="26"/>
-          <w:szCs w:val="26"/>
-        </w:rPr>
-      </w:pPr>
-    </w:p>
-    <w:p>
-      <w:pPr>
-        <w:rPr>
-          <w:rFonts w:ascii="Times New Roman" w:hAnsi="Times New Roman" w:cs="Times New Roman"/>
-          <w:b/>
-          <w:sz w:val="26"/>
-          <w:szCs w:val="26"/>
-        </w:rPr>
-      </w:pPr>
-    </w:p>
-    <w:p>
-      <w:pPr>
-        <w:rPr>
-          <w:rFonts w:ascii="Times New Roman" w:hAnsi="Times New Roman" w:cs="Times New Roman"/>
-          <w:b/>
-          <w:sz w:val="26"/>
-          <w:szCs w:val="26"/>
-        </w:rPr>
-      </w:pPr>
-    </w:p>
-    <w:p>
-      <w:pPr>
-        <w:rPr>
-          <w:rFonts w:ascii="Times New Roman" w:hAnsi="Times New Roman" w:cs="Times New Roman"/>
-          <w:b/>
-          <w:sz w:val="26"/>
-          <w:szCs w:val="26"/>
-        </w:rPr>
-      </w:pPr>
-    </w:p>
-    <w:p>
-      <w:pPr>
-        <w:rPr>
-          <w:rFonts w:ascii="Times New Roman" w:hAnsi="Times New Roman" w:cs="Times New Roman"/>
-          <w:b/>
-          <w:sz w:val="26"/>
-          <w:szCs w:val="26"/>
-        </w:rPr>
-      </w:pPr>
-    </w:p>
-    <w:p>
-      <w:pPr>
-        <w:rPr>
-          <w:rFonts w:ascii="Times New Roman" w:hAnsi="Times New Roman" w:cs="Times New Roman"/>
-          <w:b/>
-          <w:sz w:val="26"/>
-          <w:szCs w:val="26"/>
-        </w:rPr>
-      </w:pPr>
-    </w:p>
-    <w:p>
-      <w:pPr>
-        <w:rPr>
-          <w:rFonts w:ascii="Times New Roman" w:hAnsi="Times New Roman" w:cs="Times New Roman"/>
-          <w:b/>
-          <w:sz w:val="26"/>
-          <w:szCs w:val="26"/>
-        </w:rPr>
-      </w:pPr>
-    </w:p>
-    <w:p>
-      <w:pPr>
-        <w:rPr>
-          <w:rFonts w:ascii="Times New Roman" w:hAnsi="Times New Roman" w:cs="Times New Roman"/>
-          <w:b/>
-          <w:sz w:val="26"/>
-          <w:szCs w:val="26"/>
-        </w:rPr>
-      </w:pPr>
-    </w:p>
-    <w:p>
-      <w:pPr>
-        <w:rPr>
-          <w:rFonts w:ascii="Times New Roman" w:hAnsi="Times New Roman" w:cs="Times New Roman"/>
-          <w:b/>
-          <w:sz w:val="26"/>
-          <w:szCs w:val="26"/>
-        </w:rPr>
-      </w:pPr>
-    </w:p>
-    <w:p>
-      <w:pPr>
-        <w:rPr>
-          <w:rFonts w:ascii="Times New Roman" w:hAnsi="Times New Roman" w:cs="Times New Roman"/>
-          <w:b/>
-          <w:sz w:val="26"/>
-          <w:szCs w:val="26"/>
-        </w:rPr>
-      </w:pPr>
-    </w:p>
-    <w:p>
-      <w:pPr>
-        <w:rPr>
-          <w:rFonts w:ascii="Times New Roman" w:hAnsi="Times New Roman" w:cs="Times New Roman"/>
-          <w:b/>
-          <w:sz w:val="26"/>
-          <w:szCs w:val="26"/>
-        </w:rPr>
-      </w:pPr>
-    </w:p>
-    <w:p>
-      <w:pPr>
-        <w:ind w:left="720"/>
-        <w:rPr>
-          <w:rFonts w:ascii="Times New Roman" w:hAnsi="Times New Roman" w:cs="Times New Roman"/>
-          <w:b/>
-          <w:sz w:val="26"/>
-          <w:szCs w:val="26"/>
-        </w:rPr>
-      </w:pPr>
-    </w:p>
-    <w:p>
-      <w:pPr>
         <w:pStyle w:val="u2"/>
         <w:rPr>
           <w:rFonts w:ascii="Times New Roman" w:hAnsi="Times New Roman" w:cs="Times New Roman"/>
-          <w:b w:val="0"/>
           <w:bCs w:val="0"/>
           <w:color w:val="000000" w:themeColor="text1"/>
         </w:rPr>
@@ -3358,85 +2758,19 @@
       <w:r>
         <w:rPr>
           <w:rFonts w:ascii="Times New Roman" w:hAnsi="Times New Roman" w:cs="Times New Roman"/>
-          <w:b w:val="0"/>
           <w:bCs w:val="0"/>
           <w:color w:val="000000" w:themeColor="text1"/>
         </w:rPr>
-        <w:lastRenderedPageBreak/>
         <w:t xml:space="preserve">Phần 2: </w:t>
       </w:r>
       <w:bookmarkEnd w:id="14"/>
       <w:r>
         <w:rPr>
           <w:rFonts w:ascii="Times New Roman" w:hAnsi="Times New Roman" w:cs="Times New Roman"/>
-          <w:b w:val="0"/>
           <w:bCs w:val="0"/>
           <w:color w:val="000000" w:themeColor="text1"/>
         </w:rPr>
-        <w:t>Ti</w:t>
-      </w:r>
-      <w:r>
-        <w:rPr>
-          <w:rFonts w:ascii="Times New Roman" w:hAnsi="Times New Roman" w:cs="Times New Roman"/>
-          <w:b w:val="0"/>
-          <w:bCs w:val="0"/>
-          <w:color w:val="000000" w:themeColor="text1"/>
-        </w:rPr>
-        <w:t>ến</w:t>
-      </w:r>
-      <w:r>
-        <w:rPr>
-          <w:rFonts w:ascii="Times New Roman" w:hAnsi="Times New Roman" w:cs="Times New Roman"/>
-          <w:b w:val="0"/>
-          <w:bCs w:val="0"/>
-          <w:color w:val="000000" w:themeColor="text1"/>
-        </w:rPr>
-        <w:t xml:space="preserve"> h</w:t>
-      </w:r>
-      <w:r>
-        <w:rPr>
-          <w:rFonts w:ascii="Times New Roman" w:hAnsi="Times New Roman" w:cs="Times New Roman"/>
-          <w:b w:val="0"/>
-          <w:bCs w:val="0"/>
-          <w:color w:val="000000" w:themeColor="text1"/>
-        </w:rPr>
-        <w:t>ành</w:t>
-      </w:r>
-      <w:r>
-        <w:rPr>
-          <w:rFonts w:ascii="Times New Roman" w:hAnsi="Times New Roman" w:cs="Times New Roman"/>
-          <w:b w:val="0"/>
-          <w:bCs w:val="0"/>
-          <w:color w:val="000000" w:themeColor="text1"/>
-        </w:rPr>
-        <w:t xml:space="preserve"> ch</w:t>
-      </w:r>
-      <w:r>
-        <w:rPr>
-          <w:rFonts w:ascii="Times New Roman" w:hAnsi="Times New Roman" w:cs="Times New Roman"/>
-          <w:b w:val="0"/>
-          <w:bCs w:val="0"/>
-          <w:color w:val="000000" w:themeColor="text1"/>
-        </w:rPr>
-        <w:t>ươ</w:t>
-      </w:r>
-      <w:r>
-        <w:rPr>
-          <w:rFonts w:ascii="Times New Roman" w:hAnsi="Times New Roman" w:cs="Times New Roman"/>
-          <w:b w:val="0"/>
-          <w:bCs w:val="0"/>
-          <w:color w:val="000000" w:themeColor="text1"/>
-        </w:rPr>
-        <w:t>ng tr</w:t>
-      </w:r>
-      <w:r>
-        <w:rPr>
-          <w:rFonts w:ascii="Times New Roman" w:hAnsi="Times New Roman" w:cs="Times New Roman"/>
-          <w:b w:val="0"/>
-          <w:bCs w:val="0"/>
-          <w:color w:val="000000" w:themeColor="text1"/>
-        </w:rPr>
-        <w:t>ình</w:t>
+        <w:t>Tiến hành chương trình</w:t>
       </w:r>
       <w:bookmarkEnd w:id="15"/>
     </w:p>
@@ -3462,70 +2796,7 @@
           <w:sz w:val="30"/>
           <w:szCs w:val="30"/>
         </w:rPr>
-        <w:t>Ph</w:t>
-      </w:r>
-      <w:r>
-        <w:rPr>
-          <w:rFonts w:ascii="Times New Roman" w:hAnsi="Times New Roman" w:cs="Times New Roman"/>
-          <w:b/>
-          <w:sz w:val="30"/>
-          <w:szCs w:val="30"/>
-        </w:rPr>
-        <w:t>â</w:t>
-      </w:r>
-      <w:r>
-        <w:rPr>
-          <w:rFonts w:ascii="Times New Roman" w:hAnsi="Times New Roman" w:cs="Times New Roman"/>
-          <w:b/>
-          <w:sz w:val="30"/>
-          <w:szCs w:val="30"/>
-        </w:rPr>
-        <w:t>n t</w:t>
-      </w:r>
-      <w:r>
-        <w:rPr>
-          <w:rFonts w:ascii="Times New Roman" w:hAnsi="Times New Roman" w:cs="Times New Roman"/>
-          <w:b/>
-          <w:sz w:val="30"/>
-          <w:szCs w:val="30"/>
-        </w:rPr>
-        <w:t>ích</w:t>
-      </w:r>
-      <w:r>
-        <w:rPr>
-          <w:rFonts w:ascii="Times New Roman" w:hAnsi="Times New Roman" w:cs="Times New Roman"/>
-          <w:b/>
-          <w:sz w:val="30"/>
-          <w:szCs w:val="30"/>
-        </w:rPr>
-        <w:t xml:space="preserve"> k</w:t>
-      </w:r>
-      <w:r>
-        <w:rPr>
-          <w:rFonts w:ascii="Times New Roman" w:hAnsi="Times New Roman" w:cs="Times New Roman"/>
-          <w:b/>
-          <w:sz w:val="30"/>
-          <w:szCs w:val="30"/>
-        </w:rPr>
-        <w:t>ết</w:t>
-      </w:r>
-      <w:r>
-        <w:rPr>
-          <w:rFonts w:ascii="Times New Roman" w:hAnsi="Times New Roman" w:cs="Times New Roman"/>
-          <w:b/>
-          <w:sz w:val="30"/>
-          <w:szCs w:val="30"/>
-        </w:rPr>
-        <w:t xml:space="preserve"> qu</w:t>
-      </w:r>
-      <w:r>
-        <w:rPr>
-          <w:rFonts w:ascii="Times New Roman" w:hAnsi="Times New Roman" w:cs="Times New Roman"/>
-          <w:b/>
-          <w:sz w:val="30"/>
-          <w:szCs w:val="30"/>
-        </w:rPr>
-        <w:t>ả</w:t>
+        <w:t>Phân tích kết quả</w:t>
       </w:r>
       <w:bookmarkEnd w:id="16"/>
       <w:r>
@@ -3572,8 +2843,10 @@
       </w:pPr>
       <w:r>
         <w:rPr>
+          <w:rFonts w:ascii="Times New Roman" w:hAnsi="Times New Roman" w:cs="Times New Roman"/>
           <w:noProof/>
         </w:rPr>
+        <w:lastRenderedPageBreak/>
         <w:drawing>
           <wp:inline distT="0" distB="0" distL="0" distR="0" wp14:anchorId="08A52C44" wp14:editId="439FD64A">
             <wp:extent cx="5105400" cy="2762250"/>
@@ -3683,9 +2956,9 @@
           <w:szCs w:val="26"/>
         </w:rPr>
         <w:drawing>
-          <wp:inline distT="0" distB="0" distL="0" distR="0">
-            <wp:extent cx="5990590" cy="2596905"/>
-            <wp:effectExtent l="0" t="0" r="0" b="0"/>
+          <wp:inline distT="0" distB="0" distL="0" distR="0" wp14:anchorId="3B807182" wp14:editId="498F57F3">
+            <wp:extent cx="5773479" cy="2259965"/>
+            <wp:effectExtent l="0" t="0" r="0" b="6985"/>
             <wp:docPr id="12" name="Hình ảnh 12" descr="Ảnh có chứa trong nhà&#10;&#10;Mô tả được tạo với mức tin cậy cao"/>
             <wp:cNvGraphicFramePr>
               <a:graphicFrameLocks xmlns:a="http://schemas.openxmlformats.org/drawingml/2006/main" noChangeAspect="1"/>
@@ -3712,7 +2985,7 @@
                   <pic:spPr>
                     <a:xfrm>
                       <a:off x="0" y="0"/>
-                      <a:ext cx="6027738" cy="2613008"/>
+                      <a:ext cx="5792950" cy="2267587"/>
                     </a:xfrm>
                     <a:prstGeom prst="rect">
                       <a:avLst/>
@@ -3759,35 +3032,58 @@
           <w:sz w:val="26"/>
           <w:szCs w:val="26"/>
         </w:rPr>
-        <w:t xml:space="preserve">Đây là 2 khung tham chiếu của bàn tay,phía bên tay trái là khung tham chiếu có được từ camera hoặc là video file, còn khung bên phải </w:t>
-      </w:r>
-      <w:r>
-        <w:rPr>
-          <w:rFonts w:ascii="Times New Roman" w:hAnsi="Times New Roman" w:cs="Times New Roman"/>
-          <w:color w:val="000000" w:themeColor="text1"/>
-          <w:sz w:val="26"/>
-          <w:szCs w:val="26"/>
-        </w:rPr>
-        <w:lastRenderedPageBreak/>
-        <w:t>là mặt nạ nhị phân của nó.Chúng ta sử dụng các hình thái như làm xói mòn và xóa để loại bỏ một số tiếng ồn từ video file</w:t>
-      </w:r>
-      <w:r>
-        <w:rPr>
-          <w:rFonts w:ascii="Times New Roman" w:hAnsi="Times New Roman" w:cs="Times New Roman"/>
-          <w:color w:val="000000" w:themeColor="text1"/>
-          <w:sz w:val="26"/>
-          <w:szCs w:val="26"/>
-        </w:rPr>
-        <w:t>,camera</w:t>
-      </w:r>
-      <w:r>
-        <w:rPr>
-          <w:rFonts w:ascii="Times New Roman" w:hAnsi="Times New Roman" w:cs="Times New Roman"/>
-          <w:color w:val="000000" w:themeColor="text1"/>
-          <w:sz w:val="26"/>
-          <w:szCs w:val="26"/>
-        </w:rPr>
-        <w:t xml:space="preserve"> nguồn để có được một mặt nạ mượt mà và sạch sẽ hơn .</w:t>
+        <w:t>Đây là 2 khung tham chiếu của bàn tay,phía bên tay trái là khung tham chiếu có được từ camera hoặc là video file, còn khung bên phải là mặt nạ nhị phân của nó</w:t>
+      </w:r>
+      <w:r>
+        <w:rPr>
+          <w:rFonts w:ascii="Times New Roman" w:hAnsi="Times New Roman" w:cs="Times New Roman"/>
+          <w:color w:val="000000" w:themeColor="text1"/>
+          <w:sz w:val="26"/>
+          <w:szCs w:val="26"/>
+        </w:rPr>
+        <w:t>.</w:t>
+      </w:r>
+    </w:p>
+    <w:p>
+      <w:pPr>
+        <w:pStyle w:val="oancuaDanhsach"/>
+        <w:numPr>
+          <w:ilvl w:val="0"/>
+          <w:numId w:val="6"/>
+        </w:numPr>
+        <w:rPr>
+          <w:rFonts w:ascii="Times New Roman" w:hAnsi="Times New Roman" w:cs="Times New Roman"/>
+          <w:color w:val="000000" w:themeColor="text1"/>
+          <w:sz w:val="26"/>
+          <w:szCs w:val="26"/>
+        </w:rPr>
+      </w:pPr>
+      <w:r>
+        <w:rPr>
+          <w:rFonts w:ascii="Times New Roman" w:hAnsi="Times New Roman" w:cs="Times New Roman"/>
+          <w:color w:val="000000" w:themeColor="text1"/>
+          <w:sz w:val="26"/>
+          <w:szCs w:val="26"/>
+        </w:rPr>
+        <w:t xml:space="preserve">Trên hình thì các điểm startpoint được biểu diễn bằng hình tròn màu đỏ, depthPoint biểu diễn bằng chấm màu đỏ và không có điểm endPoint.Đường màu xanh da trời bao bọc quanh bàn tay là convex Hull, đường màu </w:t>
+      </w:r>
+      <w:r>
+        <w:rPr>
+          <w:rFonts w:ascii="Times New Roman" w:hAnsi="Times New Roman" w:cs="Times New Roman"/>
+          <w:color w:val="000000" w:themeColor="text1"/>
+          <w:sz w:val="26"/>
+          <w:szCs w:val="26"/>
+        </w:rPr>
+        <w:t>da cam</w:t>
+      </w:r>
+      <w:r>
+        <w:rPr>
+          <w:rFonts w:ascii="Times New Roman" w:hAnsi="Times New Roman" w:cs="Times New Roman"/>
+          <w:color w:val="000000" w:themeColor="text1"/>
+          <w:sz w:val="26"/>
+          <w:szCs w:val="26"/>
+        </w:rPr>
+        <w:t xml:space="preserve"> là đường nối giữa StartPoint và DepthPoint và đường màu xanh lá cây nhạt là contour.</w:t>
       </w:r>
     </w:p>
     <w:p>
@@ -3812,7 +3108,53 @@
           <w:sz w:val="26"/>
           <w:szCs w:val="26"/>
         </w:rPr>
-        <w:t>Trên hình thì các điểm startpoint được biểu diễn bằng hình tròn màu đỏ, depthPoint biểu diễn bằng chấm màu đỏ và không có điểm endPoint.Đường màu xanh da trời bao bọc quanh bàn tay là convex Hull, đường màu xanh là cây đậm là đường nối giữa StartPoint và DepthPoint và đường màu xanh lá cây nhạt là contour.</w:t>
+        <w:t xml:space="preserve">Khi chúng ta di chuyển tay làm cho số ngón tay ít hơn hoặc nhiều hơn thì ngay lập tức đường màu </w:t>
+      </w:r>
+      <w:r>
+        <w:rPr>
+          <w:rFonts w:ascii="Times New Roman" w:hAnsi="Times New Roman" w:cs="Times New Roman"/>
+          <w:color w:val="000000" w:themeColor="text1"/>
+          <w:sz w:val="26"/>
+          <w:szCs w:val="26"/>
+        </w:rPr>
+        <w:t>da cam</w:t>
+      </w:r>
+      <w:r>
+        <w:rPr>
+          <w:rFonts w:ascii="Times New Roman" w:hAnsi="Times New Roman" w:cs="Times New Roman"/>
+          <w:color w:val="000000" w:themeColor="text1"/>
+          <w:sz w:val="26"/>
+          <w:szCs w:val="26"/>
+        </w:rPr>
+        <w:t xml:space="preserve"> sẽ thay đổi tương ứng và số lượng </w:t>
+      </w:r>
+      <w:r>
+        <w:rPr>
+          <w:rFonts w:ascii="Times New Roman" w:hAnsi="Times New Roman" w:cs="Times New Roman"/>
+          <w:color w:val="000000" w:themeColor="text1"/>
+          <w:sz w:val="26"/>
+          <w:szCs w:val="26"/>
+        </w:rPr>
+        <w:lastRenderedPageBreak/>
+        <w:t xml:space="preserve">ngón tay sẽ được hiển thị ở bên góc trái phía trên của màn hình(trong trường hợp này là </w:t>
+      </w:r>
+      <w:r>
+        <w:rPr>
+          <w:rFonts w:ascii="Times New Roman" w:hAnsi="Times New Roman" w:cs="Times New Roman"/>
+          <w:color w:val="000000" w:themeColor="text1"/>
+          <w:sz w:val="26"/>
+          <w:szCs w:val="26"/>
+        </w:rPr>
+        <w:t>1</w:t>
+      </w:r>
+      <w:r>
+        <w:rPr>
+          <w:rFonts w:ascii="Times New Roman" w:hAnsi="Times New Roman" w:cs="Times New Roman"/>
+          <w:color w:val="000000" w:themeColor="text1"/>
+          <w:sz w:val="26"/>
+          <w:szCs w:val="26"/>
+        </w:rPr>
+        <w:t>).Đồng thời Convex Hull cũng thay đổi kích thước của nó so với ban đầu để phù hợp với trạng thái hiện tại của bàn tay.</w:t>
       </w:r>
     </w:p>
     <w:p>
@@ -3822,70 +3164,19 @@
           <w:ilvl w:val="0"/>
           <w:numId w:val="6"/>
         </w:numPr>
-        <w:ind w:left="1305"/>
-        <w:rPr>
-          <w:rFonts w:ascii="Times New Roman" w:hAnsi="Times New Roman" w:cs="Times New Roman"/>
-          <w:color w:val="000000" w:themeColor="text1"/>
-          <w:sz w:val="26"/>
-          <w:szCs w:val="26"/>
-        </w:rPr>
-      </w:pPr>
-      <w:r>
-        <w:rPr>
-          <w:rFonts w:ascii="Times New Roman" w:hAnsi="Times New Roman" w:cs="Times New Roman"/>
-          <w:color w:val="000000" w:themeColor="text1"/>
-          <w:sz w:val="26"/>
-          <w:szCs w:val="26"/>
-        </w:rPr>
-        <w:t xml:space="preserve">Khi chúng ta di chuyển tay làm cho số ngón tay ít hơn hoặc nhiều hơn thì ngay lập tức đường màu xanh lá cây đậm sẽ thay đổi tương ứng và số lượng ngón tay sẽ được hiển thị ở bên góc trái phía trên của màn hình(trong trường hợp này là </w:t>
-      </w:r>
-      <w:r>
-        <w:rPr>
-          <w:rFonts w:ascii="Times New Roman" w:hAnsi="Times New Roman" w:cs="Times New Roman"/>
-          <w:color w:val="000000" w:themeColor="text1"/>
-          <w:sz w:val="26"/>
-          <w:szCs w:val="26"/>
-        </w:rPr>
-        <w:t>1</w:t>
-      </w:r>
-      <w:r>
-        <w:rPr>
-          <w:rFonts w:ascii="Times New Roman" w:hAnsi="Times New Roman" w:cs="Times New Roman"/>
-          <w:color w:val="000000" w:themeColor="text1"/>
-          <w:sz w:val="26"/>
-          <w:szCs w:val="26"/>
-        </w:rPr>
-        <w:t>).Đồng thời Convex Hull cũng thay đổi kích thước của nó so với ban đầu để phù hợp với trạng thái hiện tại của bàn tay.</w:t>
-      </w:r>
-    </w:p>
-    <w:p>
-      <w:pPr>
-        <w:pStyle w:val="oancuaDanhsach"/>
-        <w:numPr>
-          <w:ilvl w:val="0"/>
-          <w:numId w:val="6"/>
-        </w:numPr>
-        <w:rPr>
-          <w:rFonts w:ascii="Times New Roman" w:hAnsi="Times New Roman" w:cs="Times New Roman"/>
-          <w:sz w:val="26"/>
-          <w:szCs w:val="26"/>
-        </w:rPr>
-      </w:pPr>
-      <w:r>
-        <w:rPr>
-          <w:rFonts w:ascii="Times New Roman" w:hAnsi="Times New Roman" w:cs="Times New Roman"/>
-          <w:sz w:val="26"/>
-          <w:szCs w:val="26"/>
-        </w:rPr>
-        <w:t xml:space="preserve">Một số </w:t>
-      </w:r>
-      <w:r>
-        <w:rPr>
-          <w:rFonts w:ascii="Times New Roman" w:hAnsi="Times New Roman" w:cs="Times New Roman"/>
-          <w:sz w:val="26"/>
-          <w:szCs w:val="26"/>
-        </w:rPr>
-        <w:t>ch</w:t>
+        <w:rPr>
+          <w:rFonts w:ascii="Times New Roman" w:hAnsi="Times New Roman" w:cs="Times New Roman"/>
+          <w:sz w:val="26"/>
+          <w:szCs w:val="26"/>
+        </w:rPr>
+      </w:pPr>
+      <w:r>
+        <w:rPr>
+          <w:rFonts w:ascii="Times New Roman" w:hAnsi="Times New Roman" w:cs="Times New Roman"/>
+          <w:sz w:val="26"/>
+          <w:szCs w:val="26"/>
+        </w:rPr>
+        <w:t>Một số ch</w:t>
       </w:r>
       <w:r>
         <w:rPr>
@@ -3916,6 +3207,7 @@
       </w:pPr>
       <w:r>
         <w:rPr>
+          <w:rFonts w:ascii="Times New Roman" w:hAnsi="Times New Roman" w:cs="Times New Roman"/>
           <w:noProof/>
         </w:rPr>
         <w:drawing>
@@ -3995,124 +3287,7 @@
           <w:sz w:val="30"/>
           <w:szCs w:val="30"/>
         </w:rPr>
-        <w:t>M</w:t>
-      </w:r>
-      <w:r>
-        <w:rPr>
-          <w:rFonts w:ascii="Times New Roman" w:hAnsi="Times New Roman" w:cs="Times New Roman"/>
-          <w:b/>
-          <w:sz w:val="30"/>
-          <w:szCs w:val="30"/>
-        </w:rPr>
-        <w:t>ột</w:t>
-      </w:r>
-      <w:r>
-        <w:rPr>
-          <w:rFonts w:ascii="Times New Roman" w:hAnsi="Times New Roman" w:cs="Times New Roman"/>
-          <w:b/>
-          <w:sz w:val="30"/>
-          <w:szCs w:val="30"/>
-        </w:rPr>
-        <w:t xml:space="preserve"> s</w:t>
-      </w:r>
-      <w:r>
-        <w:rPr>
-          <w:rFonts w:ascii="Times New Roman" w:hAnsi="Times New Roman" w:cs="Times New Roman"/>
-          <w:b/>
-          <w:sz w:val="30"/>
-          <w:szCs w:val="30"/>
-        </w:rPr>
-        <w:t>ố</w:t>
-      </w:r>
-      <w:r>
-        <w:rPr>
-          <w:rFonts w:ascii="Times New Roman" w:hAnsi="Times New Roman" w:cs="Times New Roman"/>
-          <w:b/>
-          <w:sz w:val="30"/>
-          <w:szCs w:val="30"/>
-        </w:rPr>
-        <w:t xml:space="preserve"> h</w:t>
-      </w:r>
-      <w:r>
-        <w:rPr>
-          <w:rFonts w:ascii="Times New Roman" w:hAnsi="Times New Roman" w:cs="Times New Roman"/>
-          <w:b/>
-          <w:sz w:val="30"/>
-          <w:szCs w:val="30"/>
-        </w:rPr>
-        <w:t>àm</w:t>
-      </w:r>
-      <w:r>
-        <w:rPr>
-          <w:rFonts w:ascii="Times New Roman" w:hAnsi="Times New Roman" w:cs="Times New Roman"/>
-          <w:b/>
-          <w:sz w:val="30"/>
-          <w:szCs w:val="30"/>
-        </w:rPr>
-        <w:t>,control s</w:t>
-      </w:r>
-      <w:r>
-        <w:rPr>
-          <w:rFonts w:ascii="Times New Roman" w:hAnsi="Times New Roman" w:cs="Times New Roman"/>
-          <w:b/>
-          <w:sz w:val="30"/>
-          <w:szCs w:val="30"/>
-        </w:rPr>
-        <w:t>ử</w:t>
-      </w:r>
-      <w:r>
-        <w:rPr>
-          <w:rFonts w:ascii="Times New Roman" w:hAnsi="Times New Roman" w:cs="Times New Roman"/>
-          <w:b/>
-          <w:sz w:val="30"/>
-          <w:szCs w:val="30"/>
-        </w:rPr>
-        <w:t xml:space="preserve"> d</w:t>
-      </w:r>
-      <w:r>
-        <w:rPr>
-          <w:rFonts w:ascii="Times New Roman" w:hAnsi="Times New Roman" w:cs="Times New Roman"/>
-          <w:b/>
-          <w:sz w:val="30"/>
-          <w:szCs w:val="30"/>
-        </w:rPr>
-        <w:t>ụng</w:t>
-      </w:r>
-      <w:r>
-        <w:rPr>
-          <w:rFonts w:ascii="Times New Roman" w:hAnsi="Times New Roman" w:cs="Times New Roman"/>
-          <w:b/>
-          <w:sz w:val="30"/>
-          <w:szCs w:val="30"/>
-        </w:rPr>
-        <w:t xml:space="preserve"> trong ch</w:t>
-      </w:r>
-      <w:r>
-        <w:rPr>
-          <w:rFonts w:ascii="Times New Roman" w:hAnsi="Times New Roman" w:cs="Times New Roman"/>
-          <w:b/>
-          <w:sz w:val="30"/>
-          <w:szCs w:val="30"/>
-        </w:rPr>
-        <w:t>ươ</w:t>
-      </w:r>
-      <w:r>
-        <w:rPr>
-          <w:rFonts w:ascii="Times New Roman" w:hAnsi="Times New Roman" w:cs="Times New Roman"/>
-          <w:b/>
-          <w:sz w:val="30"/>
-          <w:szCs w:val="30"/>
-        </w:rPr>
-        <w:t>ng tr</w:t>
-      </w:r>
-      <w:r>
-        <w:rPr>
-          <w:rFonts w:ascii="Times New Roman" w:hAnsi="Times New Roman" w:cs="Times New Roman"/>
-          <w:b/>
-          <w:sz w:val="30"/>
-          <w:szCs w:val="30"/>
-        </w:rPr>
-        <w:t>ình</w:t>
+        <w:t>Một số hàm,control sử dụng trong chương trình</w:t>
       </w:r>
       <w:bookmarkEnd w:id="17"/>
     </w:p>
@@ -4424,16 +3599,7 @@
           <w:sz w:val="26"/>
           <w:szCs w:val="26"/>
         </w:rPr>
-        <w:t>u</w:t>
-      </w:r>
-      <w:r>
-        <w:rPr>
-          <w:rFonts w:ascii="Times New Roman" w:hAnsi="Times New Roman" w:cs="Times New Roman"/>
-          <w:color w:val="000000" w:themeColor="text1"/>
-          <w:sz w:val="26"/>
-          <w:szCs w:val="26"/>
-        </w:rPr>
-        <w:t>tton</w:t>
+        <w:t>utton</w:t>
       </w:r>
       <w:r>
         <w:rPr>
@@ -4469,16 +3635,7 @@
           <w:sz w:val="26"/>
           <w:szCs w:val="26"/>
         </w:rPr>
-        <w:t>oo</w:t>
-      </w:r>
-      <w:r>
-        <w:rPr>
-          <w:rFonts w:ascii="Times New Roman" w:hAnsi="Times New Roman" w:cs="Times New Roman"/>
-          <w:color w:val="000000" w:themeColor="text1"/>
-          <w:sz w:val="26"/>
-          <w:szCs w:val="26"/>
-        </w:rPr>
-        <w:t>l</w:t>
+        <w:t>ool</w:t>
       </w:r>
       <w:r>
         <w:rPr>
@@ -4676,23 +3833,7 @@
           <w:sz w:val="26"/>
           <w:szCs w:val="26"/>
         </w:rPr>
-        <w:t>,g</w:t>
-      </w:r>
-      <w:r>
-        <w:rPr>
-          <w:rFonts w:ascii="Times New Roman" w:hAnsi="Times New Roman" w:cs="Times New Roman"/>
-          <w:sz w:val="26"/>
-          <w:szCs w:val="26"/>
-        </w:rPr>
-        <w:t>óc</w:t>
-      </w:r>
-      <w:r>
-        <w:rPr>
-          <w:rFonts w:ascii="Times New Roman" w:hAnsi="Times New Roman" w:cs="Times New Roman"/>
-          <w:sz w:val="26"/>
-          <w:szCs w:val="26"/>
-        </w:rPr>
-        <w:t xml:space="preserve"> quay.</w:t>
+        <w:t>,góc quay.</w:t>
       </w:r>
     </w:p>
     <w:p>
@@ -4744,127 +3885,7 @@
           <w:sz w:val="26"/>
           <w:szCs w:val="26"/>
         </w:rPr>
-        <w:t>Khi cha</w:t>
-      </w:r>
-      <w:r>
-        <w:rPr>
-          <w:rFonts w:ascii="Times New Roman" w:hAnsi="Times New Roman" w:cs="Times New Roman"/>
-          <w:sz w:val="26"/>
-          <w:szCs w:val="26"/>
-        </w:rPr>
-        <w:t>ỵ</w:t>
-      </w:r>
-      <w:r>
-        <w:rPr>
-          <w:rFonts w:ascii="Times New Roman" w:hAnsi="Times New Roman" w:cs="Times New Roman"/>
-          <w:sz w:val="26"/>
-          <w:szCs w:val="26"/>
-        </w:rPr>
-        <w:t xml:space="preserve"> ch</w:t>
-      </w:r>
-      <w:r>
-        <w:rPr>
-          <w:rFonts w:ascii="Times New Roman" w:hAnsi="Times New Roman" w:cs="Times New Roman"/>
-          <w:sz w:val="26"/>
-          <w:szCs w:val="26"/>
-        </w:rPr>
-        <w:t>ươ</w:t>
-      </w:r>
-      <w:r>
-        <w:rPr>
-          <w:rFonts w:ascii="Times New Roman" w:hAnsi="Times New Roman" w:cs="Times New Roman"/>
-          <w:sz w:val="26"/>
-          <w:szCs w:val="26"/>
-        </w:rPr>
-        <w:t>ng tr</w:t>
-      </w:r>
-      <w:r>
-        <w:rPr>
-          <w:rFonts w:ascii="Times New Roman" w:hAnsi="Times New Roman" w:cs="Times New Roman"/>
-          <w:sz w:val="26"/>
-          <w:szCs w:val="26"/>
-        </w:rPr>
-        <w:t>ình</w:t>
-      </w:r>
-      <w:r>
-        <w:rPr>
-          <w:rFonts w:ascii="Times New Roman" w:hAnsi="Times New Roman" w:cs="Times New Roman"/>
-          <w:sz w:val="26"/>
-          <w:szCs w:val="26"/>
-        </w:rPr>
-        <w:t xml:space="preserve"> camera tr</w:t>
-      </w:r>
-      <w:r>
-        <w:rPr>
-          <w:rFonts w:ascii="Times New Roman" w:hAnsi="Times New Roman" w:cs="Times New Roman"/>
-          <w:sz w:val="26"/>
-          <w:szCs w:val="26"/>
-        </w:rPr>
-        <w:t>ước</w:t>
-      </w:r>
-      <w:r>
-        <w:rPr>
-          <w:rFonts w:ascii="Times New Roman" w:hAnsi="Times New Roman" w:cs="Times New Roman"/>
-          <w:sz w:val="26"/>
-          <w:szCs w:val="26"/>
-        </w:rPr>
-        <w:t xml:space="preserve"> th</w:t>
-      </w:r>
-      <w:r>
-        <w:rPr>
-          <w:rFonts w:ascii="Times New Roman" w:hAnsi="Times New Roman" w:cs="Times New Roman"/>
-          <w:sz w:val="26"/>
-          <w:szCs w:val="26"/>
-        </w:rPr>
-        <w:t>ì</w:t>
-      </w:r>
-      <w:r>
-        <w:rPr>
-          <w:rFonts w:ascii="Times New Roman" w:hAnsi="Times New Roman" w:cs="Times New Roman"/>
-          <w:sz w:val="26"/>
-          <w:szCs w:val="26"/>
-        </w:rPr>
-        <w:t xml:space="preserve"> khi ch</w:t>
-      </w:r>
-      <w:r>
-        <w:rPr>
-          <w:rFonts w:ascii="Times New Roman" w:hAnsi="Times New Roman" w:cs="Times New Roman"/>
-          <w:sz w:val="26"/>
-          <w:szCs w:val="26"/>
-        </w:rPr>
-        <w:t>ạy</w:t>
-      </w:r>
-      <w:r>
-        <w:rPr>
-          <w:rFonts w:ascii="Times New Roman" w:hAnsi="Times New Roman" w:cs="Times New Roman"/>
-          <w:sz w:val="26"/>
-          <w:szCs w:val="26"/>
-        </w:rPr>
-        <w:t xml:space="preserve"> ch</w:t>
-      </w:r>
-      <w:r>
-        <w:rPr>
-          <w:rFonts w:ascii="Times New Roman" w:hAnsi="Times New Roman" w:cs="Times New Roman"/>
-          <w:sz w:val="26"/>
-          <w:szCs w:val="26"/>
-        </w:rPr>
-        <w:t>ươ</w:t>
-      </w:r>
-      <w:r>
-        <w:rPr>
-          <w:rFonts w:ascii="Times New Roman" w:hAnsi="Times New Roman" w:cs="Times New Roman"/>
-          <w:sz w:val="26"/>
-          <w:szCs w:val="26"/>
-        </w:rPr>
-        <w:t>ng tr</w:t>
-      </w:r>
-      <w:r>
-        <w:rPr>
-          <w:rFonts w:ascii="Times New Roman" w:hAnsi="Times New Roman" w:cs="Times New Roman"/>
-          <w:sz w:val="26"/>
-          <w:szCs w:val="26"/>
-        </w:rPr>
-        <w:t>ình</w:t>
+        <w:t>Khi chaỵ chương trình camera trước thì khi chạy chương trình sử dụng video</w:t>
       </w:r>
       <w:r>
         <w:rPr>
@@ -4880,111 +3901,15 @@
           <w:sz w:val="26"/>
           <w:szCs w:val="26"/>
         </w:rPr>
-        <w:t>ử</w:t>
-      </w:r>
-      <w:r>
-        <w:rPr>
-          <w:rFonts w:ascii="Times New Roman" w:hAnsi="Times New Roman" w:cs="Times New Roman"/>
-          <w:sz w:val="26"/>
-          <w:szCs w:val="26"/>
-        </w:rPr>
-        <w:t xml:space="preserve"> d</w:t>
-      </w:r>
-      <w:r>
-        <w:rPr>
-          <w:rFonts w:ascii="Times New Roman" w:hAnsi="Times New Roman" w:cs="Times New Roman"/>
-          <w:sz w:val="26"/>
-          <w:szCs w:val="26"/>
-        </w:rPr>
-        <w:t>ụng</w:t>
-      </w:r>
-      <w:r>
-        <w:rPr>
-          <w:rFonts w:ascii="Times New Roman" w:hAnsi="Times New Roman" w:cs="Times New Roman"/>
-          <w:sz w:val="26"/>
-          <w:szCs w:val="26"/>
-        </w:rPr>
-        <w:t xml:space="preserve"> video ch</w:t>
-      </w:r>
-      <w:r>
-        <w:rPr>
-          <w:rFonts w:ascii="Times New Roman" w:hAnsi="Times New Roman" w:cs="Times New Roman"/>
-          <w:sz w:val="26"/>
-          <w:szCs w:val="26"/>
-        </w:rPr>
-        <w:t>ậm</w:t>
-      </w:r>
-      <w:r>
-        <w:rPr>
-          <w:rFonts w:ascii="Times New Roman" w:hAnsi="Times New Roman" w:cs="Times New Roman"/>
-          <w:sz w:val="26"/>
-          <w:szCs w:val="26"/>
-        </w:rPr>
-        <w:t xml:space="preserve"> h</w:t>
-      </w:r>
-      <w:r>
-        <w:rPr>
-          <w:rFonts w:ascii="Times New Roman" w:hAnsi="Times New Roman" w:cs="Times New Roman"/>
-          <w:sz w:val="26"/>
-          <w:szCs w:val="26"/>
-        </w:rPr>
-        <w:t>ơ</w:t>
-      </w:r>
-      <w:r>
-        <w:rPr>
-          <w:rFonts w:ascii="Times New Roman" w:hAnsi="Times New Roman" w:cs="Times New Roman"/>
-          <w:sz w:val="26"/>
-          <w:szCs w:val="26"/>
-        </w:rPr>
-        <w:t>n so v</w:t>
-      </w:r>
-      <w:r>
-        <w:rPr>
-          <w:rFonts w:ascii="Times New Roman" w:hAnsi="Times New Roman" w:cs="Times New Roman"/>
-          <w:sz w:val="26"/>
-          <w:szCs w:val="26"/>
-        </w:rPr>
-        <w:t>ới</w:t>
-      </w:r>
-      <w:r>
-        <w:rPr>
-          <w:rFonts w:ascii="Times New Roman" w:hAnsi="Times New Roman" w:cs="Times New Roman"/>
-          <w:sz w:val="26"/>
-          <w:szCs w:val="26"/>
-        </w:rPr>
-        <w:t xml:space="preserve"> b</w:t>
-      </w:r>
-      <w:r>
-        <w:rPr>
-          <w:rFonts w:ascii="Times New Roman" w:hAnsi="Times New Roman" w:cs="Times New Roman"/>
-          <w:sz w:val="26"/>
-          <w:szCs w:val="26"/>
-        </w:rPr>
-        <w:t>ình</w:t>
-      </w:r>
-      <w:r>
-        <w:rPr>
-          <w:rFonts w:ascii="Times New Roman" w:hAnsi="Times New Roman" w:cs="Times New Roman"/>
-          <w:sz w:val="26"/>
-          <w:szCs w:val="26"/>
-        </w:rPr>
-        <w:t xml:space="preserve"> th</w:t>
-      </w:r>
-      <w:r>
-        <w:rPr>
-          <w:rFonts w:ascii="Times New Roman" w:hAnsi="Times New Roman" w:cs="Times New Roman"/>
-          <w:sz w:val="26"/>
-          <w:szCs w:val="26"/>
-        </w:rPr>
-        <w:t>ường</w:t>
-      </w:r>
-      <w:r>
-        <w:rPr>
-          <w:rFonts w:ascii="Times New Roman" w:hAnsi="Times New Roman" w:cs="Times New Roman"/>
-          <w:sz w:val="26"/>
-          <w:szCs w:val="26"/>
-        </w:rPr>
-        <w:t>.</w:t>
+        <w:t>ẽ</w:t>
+      </w:r>
+      <w:r>
+        <w:rPr>
+          <w:rFonts w:ascii="Times New Roman" w:hAnsi="Times New Roman" w:cs="Times New Roman"/>
+          <w:sz w:val="26"/>
+          <w:szCs w:val="26"/>
+        </w:rPr>
+        <w:t xml:space="preserve"> chậm hơn so với bình thường.</w:t>
       </w:r>
     </w:p>
     <w:p>
@@ -5006,15 +3931,7 @@
           <w:sz w:val="26"/>
           <w:szCs w:val="26"/>
         </w:rPr>
-        <w:t>số lượng control vẫn đang còn ít</w:t>
-      </w:r>
-      <w:r>
-        <w:rPr>
-          <w:rFonts w:ascii="Times New Roman" w:hAnsi="Times New Roman" w:cs="Times New Roman"/>
-          <w:sz w:val="26"/>
-          <w:szCs w:val="26"/>
-        </w:rPr>
-        <w:t>.</w:t>
+        <w:t>số lượng control vẫn đang còn ít.</w:t>
       </w:r>
     </w:p>
     <w:p>
@@ -5365,18 +4282,132 @@
 <file path=word/numbering.xml><?xml version="1.0" encoding="utf-8"?>
 <w:numbering xmlns:wpc="http://schemas.microsoft.com/office/word/2010/wordprocessingCanvas" xmlns:cx="http://schemas.microsoft.com/office/drawing/2014/chartex" xmlns:cx1="http://schemas.microsoft.com/office/drawing/2015/9/8/chartex" xmlns:cx2="http://schemas.microsoft.com/office/drawing/2015/10/21/chartex" xmlns:cx3="http://schemas.microsoft.com/office/drawing/2016/5/9/chartex" xmlns:cx4="http://schemas.microsoft.com/office/drawing/2016/5/10/chartex" xmlns:cx5="http://schemas.microsoft.com/office/drawing/2016/5/11/chartex" xmlns:cx6="http://schemas.microsoft.com/office/drawing/2016/5/12/chartex" xmlns:cx7="http://schemas.microsoft.com/office/drawing/2016/5/13/chartex" xmlns:cx8="http://schemas.microsoft.com/office/drawing/2016/5/14/chartex" xmlns:mc="http://schemas.openxmlformats.org/markup-compatibility/2006" xmlns:aink="http://schemas.microsoft.com/office/drawing/2016/ink" xmlns:am3d="http://schemas.microsoft.com/office/drawing/2017/model3d" xmlns:o="urn:schemas-microsoft-com:office:office" xmlns:r="http://schemas.openxmlformats.org/officeDocument/2006/relationships" xmlns:m="http://schemas.openxmlformats.org/officeDocument/2006/math" xmlns:v="urn:schemas-microsoft-com:vml" xmlns:wp14="http://schemas.microsoft.com/office/word/2010/wordprocessingDrawing" xmlns:wp="http://schemas.openxmlformats.org/drawingml/2006/wordprocessingDrawing" xmlns:w10="urn:schemas-microsoft-com:office:word" xmlns:w="http://schemas.openxmlformats.org/wordprocessingml/2006/main" xmlns:w14="http://schemas.microsoft.com/office/word/2010/wordml" xmlns:w15="http://schemas.microsoft.com/office/word/2012/wordml" xmlns:w16cid="http://schemas.microsoft.com/office/word/2016/wordml/cid" xmlns:w16se="http://schemas.microsoft.com/office/word/2015/wordml/symex" xmlns:wpg="http://schemas.microsoft.com/office/word/2010/wordprocessingGroup" xmlns:wpi="http://schemas.microsoft.com/office/word/2010/wordprocessingInk" xmlns:wne="http://schemas.microsoft.com/office/word/2006/wordml" xmlns:wps="http://schemas.microsoft.com/office/word/2010/wordprocessingShape" mc:Ignorable="w14 w15 w16se w16cid wp14">
   <w:abstractNum w:abstractNumId="0" w15:restartNumberingAfterBreak="0">
+    <w:nsid w:val="1EAB4DCB"/>
+    <w:multiLevelType w:val="hybridMultilevel"/>
+    <w:tmpl w:val="5B1E1B08"/>
+    <w:lvl w:ilvl="0" w:tplc="04090001">
+      <w:start w:val="1"/>
+      <w:numFmt w:val="bullet"/>
+      <w:lvlText w:val=""/>
+      <w:lvlJc w:val="left"/>
+      <w:pPr>
+        <w:ind w:left="900" w:hanging="360"/>
+      </w:pPr>
+      <w:rPr>
+        <w:rFonts w:ascii="Symbol" w:hAnsi="Symbol" w:hint="default"/>
+      </w:rPr>
+    </w:lvl>
+    <w:lvl w:ilvl="1" w:tplc="04090003" w:tentative="1">
+      <w:start w:val="1"/>
+      <w:numFmt w:val="bullet"/>
+      <w:lvlText w:val="o"/>
+      <w:lvlJc w:val="left"/>
+      <w:pPr>
+        <w:ind w:left="1620" w:hanging="360"/>
+      </w:pPr>
+      <w:rPr>
+        <w:rFonts w:ascii="Courier New" w:hAnsi="Courier New" w:cs="Courier New" w:hint="default"/>
+      </w:rPr>
+    </w:lvl>
+    <w:lvl w:ilvl="2" w:tplc="04090005" w:tentative="1">
+      <w:start w:val="1"/>
+      <w:numFmt w:val="bullet"/>
+      <w:lvlText w:val=""/>
+      <w:lvlJc w:val="left"/>
+      <w:pPr>
+        <w:ind w:left="2340" w:hanging="360"/>
+      </w:pPr>
+      <w:rPr>
+        <w:rFonts w:ascii="Wingdings" w:hAnsi="Wingdings" w:hint="default"/>
+      </w:rPr>
+    </w:lvl>
+    <w:lvl w:ilvl="3" w:tplc="04090001" w:tentative="1">
+      <w:start w:val="1"/>
+      <w:numFmt w:val="bullet"/>
+      <w:lvlText w:val=""/>
+      <w:lvlJc w:val="left"/>
+      <w:pPr>
+        <w:ind w:left="3060" w:hanging="360"/>
+      </w:pPr>
+      <w:rPr>
+        <w:rFonts w:ascii="Symbol" w:hAnsi="Symbol" w:hint="default"/>
+      </w:rPr>
+    </w:lvl>
+    <w:lvl w:ilvl="4" w:tplc="04090003" w:tentative="1">
+      <w:start w:val="1"/>
+      <w:numFmt w:val="bullet"/>
+      <w:lvlText w:val="o"/>
+      <w:lvlJc w:val="left"/>
+      <w:pPr>
+        <w:ind w:left="3780" w:hanging="360"/>
+      </w:pPr>
+      <w:rPr>
+        <w:rFonts w:ascii="Courier New" w:hAnsi="Courier New" w:cs="Courier New" w:hint="default"/>
+      </w:rPr>
+    </w:lvl>
+    <w:lvl w:ilvl="5" w:tplc="04090005" w:tentative="1">
+      <w:start w:val="1"/>
+      <w:numFmt w:val="bullet"/>
+      <w:lvlText w:val=""/>
+      <w:lvlJc w:val="left"/>
+      <w:pPr>
+        <w:ind w:left="4500" w:hanging="360"/>
+      </w:pPr>
+      <w:rPr>
+        <w:rFonts w:ascii="Wingdings" w:hAnsi="Wingdings" w:hint="default"/>
+      </w:rPr>
+    </w:lvl>
+    <w:lvl w:ilvl="6" w:tplc="04090001" w:tentative="1">
+      <w:start w:val="1"/>
+      <w:numFmt w:val="bullet"/>
+      <w:lvlText w:val=""/>
+      <w:lvlJc w:val="left"/>
+      <w:pPr>
+        <w:ind w:left="5220" w:hanging="360"/>
+      </w:pPr>
+      <w:rPr>
+        <w:rFonts w:ascii="Symbol" w:hAnsi="Symbol" w:hint="default"/>
+      </w:rPr>
+    </w:lvl>
+    <w:lvl w:ilvl="7" w:tplc="04090003" w:tentative="1">
+      <w:start w:val="1"/>
+      <w:numFmt w:val="bullet"/>
+      <w:lvlText w:val="o"/>
+      <w:lvlJc w:val="left"/>
+      <w:pPr>
+        <w:ind w:left="5940" w:hanging="360"/>
+      </w:pPr>
+      <w:rPr>
+        <w:rFonts w:ascii="Courier New" w:hAnsi="Courier New" w:cs="Courier New" w:hint="default"/>
+      </w:rPr>
+    </w:lvl>
+    <w:lvl w:ilvl="8" w:tplc="04090005" w:tentative="1">
+      <w:start w:val="1"/>
+      <w:numFmt w:val="bullet"/>
+      <w:lvlText w:val=""/>
+      <w:lvlJc w:val="left"/>
+      <w:pPr>
+        <w:ind w:left="6660" w:hanging="360"/>
+      </w:pPr>
+      <w:rPr>
+        <w:rFonts w:ascii="Wingdings" w:hAnsi="Wingdings" w:hint="default"/>
+      </w:rPr>
+    </w:lvl>
+  </w:abstractNum>
+  <w:abstractNum w:abstractNumId="1" w15:restartNumberingAfterBreak="0">
     <w:nsid w:val="24ED50FB"/>
     <w:multiLevelType w:val="hybridMultilevel"/>
-    <w:tmpl w:val="539638CC"/>
-    <w:lvl w:ilvl="0" w:tplc="1EAE4CFC">
-      <w:numFmt w:val="bullet"/>
-      <w:lvlText w:val="-"/>
-      <w:lvlJc w:val="left"/>
-      <w:pPr>
-        <w:ind w:left="720" w:hanging="360"/>
-      </w:pPr>
-      <w:rPr>
-        <w:rFonts w:ascii="Times New Roman" w:eastAsiaTheme="minorHAnsi" w:hAnsi="Times New Roman" w:cs="Times New Roman" w:hint="default"/>
+    <w:tmpl w:val="7D0800DC"/>
+    <w:lvl w:ilvl="0" w:tplc="04090001">
+      <w:start w:val="1"/>
+      <w:numFmt w:val="bullet"/>
+      <w:lvlText w:val=""/>
+      <w:lvlJc w:val="left"/>
+      <w:pPr>
+        <w:ind w:left="360" w:hanging="360"/>
+      </w:pPr>
+      <w:rPr>
+        <w:rFonts w:ascii="Symbol" w:hAnsi="Symbol" w:hint="default"/>
       </w:rPr>
     </w:lvl>
     <w:lvl w:ilvl="1" w:tplc="04090003" w:tentative="1">
@@ -5385,7 +4416,7 @@
       <w:lvlText w:val="o"/>
       <w:lvlJc w:val="left"/>
       <w:pPr>
-        <w:ind w:left="1440" w:hanging="360"/>
+        <w:ind w:left="1620" w:hanging="360"/>
       </w:pPr>
       <w:rPr>
         <w:rFonts w:ascii="Courier New" w:hAnsi="Courier New" w:cs="Courier New" w:hint="default"/>
@@ -5397,7 +4428,7 @@
       <w:lvlText w:val=""/>
       <w:lvlJc w:val="left"/>
       <w:pPr>
-        <w:ind w:left="2160" w:hanging="360"/>
+        <w:ind w:left="2340" w:hanging="360"/>
       </w:pPr>
       <w:rPr>
         <w:rFonts w:ascii="Wingdings" w:hAnsi="Wingdings" w:hint="default"/>
@@ -5409,7 +4440,7 @@
       <w:lvlText w:val=""/>
       <w:lvlJc w:val="left"/>
       <w:pPr>
-        <w:ind w:left="2880" w:hanging="360"/>
+        <w:ind w:left="3060" w:hanging="360"/>
       </w:pPr>
       <w:rPr>
         <w:rFonts w:ascii="Symbol" w:hAnsi="Symbol" w:hint="default"/>
@@ -5421,7 +4452,7 @@
       <w:lvlText w:val="o"/>
       <w:lvlJc w:val="left"/>
       <w:pPr>
-        <w:ind w:left="3600" w:hanging="360"/>
+        <w:ind w:left="3780" w:hanging="360"/>
       </w:pPr>
       <w:rPr>
         <w:rFonts w:ascii="Courier New" w:hAnsi="Courier New" w:cs="Courier New" w:hint="default"/>
@@ -5433,7 +4464,7 @@
       <w:lvlText w:val=""/>
       <w:lvlJc w:val="left"/>
       <w:pPr>
-        <w:ind w:left="4320" w:hanging="360"/>
+        <w:ind w:left="4500" w:hanging="360"/>
       </w:pPr>
       <w:rPr>
         <w:rFonts w:ascii="Wingdings" w:hAnsi="Wingdings" w:hint="default"/>
@@ -5445,7 +4476,7 @@
       <w:lvlText w:val=""/>
       <w:lvlJc w:val="left"/>
       <w:pPr>
-        <w:ind w:left="5040" w:hanging="360"/>
+        <w:ind w:left="5220" w:hanging="360"/>
       </w:pPr>
       <w:rPr>
         <w:rFonts w:ascii="Symbol" w:hAnsi="Symbol" w:hint="default"/>
@@ -5457,7 +4488,7 @@
       <w:lvlText w:val="o"/>
       <w:lvlJc w:val="left"/>
       <w:pPr>
-        <w:ind w:left="5760" w:hanging="360"/>
+        <w:ind w:left="5940" w:hanging="360"/>
       </w:pPr>
       <w:rPr>
         <w:rFonts w:ascii="Courier New" w:hAnsi="Courier New" w:cs="Courier New" w:hint="default"/>
@@ -5469,14 +4500,14 @@
       <w:lvlText w:val=""/>
       <w:lvlJc w:val="left"/>
       <w:pPr>
-        <w:ind w:left="6480" w:hanging="360"/>
+        <w:ind w:left="6660" w:hanging="360"/>
       </w:pPr>
       <w:rPr>
         <w:rFonts w:ascii="Wingdings" w:hAnsi="Wingdings" w:hint="default"/>
       </w:rPr>
     </w:lvl>
   </w:abstractNum>
-  <w:abstractNum w:abstractNumId="1" w15:restartNumberingAfterBreak="0">
+  <w:abstractNum w:abstractNumId="2" w15:restartNumberingAfterBreak="0">
     <w:nsid w:val="336F7500"/>
     <w:multiLevelType w:val="hybridMultilevel"/>
     <w:tmpl w:val="93F20F2C"/>
@@ -5588,7 +4619,7 @@
       </w:rPr>
     </w:lvl>
   </w:abstractNum>
-  <w:abstractNum w:abstractNumId="2" w15:restartNumberingAfterBreak="0">
+  <w:abstractNum w:abstractNumId="3" w15:restartNumberingAfterBreak="0">
     <w:nsid w:val="458A78D4"/>
     <w:multiLevelType w:val="hybridMultilevel"/>
     <w:tmpl w:val="B2E8EEFC"/>
@@ -5700,7 +4731,7 @@
       </w:rPr>
     </w:lvl>
   </w:abstractNum>
-  <w:abstractNum w:abstractNumId="3" w15:restartNumberingAfterBreak="0">
+  <w:abstractNum w:abstractNumId="4" w15:restartNumberingAfterBreak="0">
     <w:nsid w:val="48216C02"/>
     <w:multiLevelType w:val="multilevel"/>
     <w:tmpl w:val="48216C02"/>
@@ -5813,7 +4844,7 @@
       </w:rPr>
     </w:lvl>
   </w:abstractNum>
-  <w:abstractNum w:abstractNumId="4" w15:restartNumberingAfterBreak="0">
+  <w:abstractNum w:abstractNumId="5" w15:restartNumberingAfterBreak="0">
     <w:nsid w:val="49934C23"/>
     <w:multiLevelType w:val="hybridMultilevel"/>
     <w:tmpl w:val="DD48BC5A"/>
@@ -5925,7 +4956,7 @@
       </w:rPr>
     </w:lvl>
   </w:abstractNum>
-  <w:abstractNum w:abstractNumId="5" w15:restartNumberingAfterBreak="0">
+  <w:abstractNum w:abstractNumId="6" w15:restartNumberingAfterBreak="0">
     <w:nsid w:val="541565D1"/>
     <w:multiLevelType w:val="hybridMultilevel"/>
     <w:tmpl w:val="A96AC906"/>
@@ -6014,17 +5045,17 @@
       </w:pPr>
     </w:lvl>
   </w:abstractNum>
-  <w:abstractNum w:abstractNumId="6" w15:restartNumberingAfterBreak="0">
+  <w:abstractNum w:abstractNumId="7" w15:restartNumberingAfterBreak="0">
     <w:nsid w:val="55061295"/>
     <w:multiLevelType w:val="hybridMultilevel"/>
-    <w:tmpl w:val="A68491F6"/>
+    <w:tmpl w:val="CCA21DA2"/>
     <w:lvl w:ilvl="0" w:tplc="04090009">
       <w:start w:val="1"/>
       <w:numFmt w:val="bullet"/>
       <w:lvlText w:val=""/>
       <w:lvlJc w:val="left"/>
       <w:pPr>
-        <w:ind w:left="1755" w:hanging="360"/>
+        <w:ind w:left="1260" w:hanging="360"/>
       </w:pPr>
       <w:rPr>
         <w:rFonts w:ascii="Wingdings" w:hAnsi="Wingdings" w:hint="default"/>
@@ -6127,7 +5158,7 @@
       </w:rPr>
     </w:lvl>
   </w:abstractNum>
-  <w:abstractNum w:abstractNumId="7" w15:restartNumberingAfterBreak="0">
+  <w:abstractNum w:abstractNumId="8" w15:restartNumberingAfterBreak="0">
     <w:nsid w:val="591349CE"/>
     <w:multiLevelType w:val="multilevel"/>
     <w:tmpl w:val="591349CE"/>
@@ -6264,7 +5295,7 @@
       </w:rPr>
     </w:lvl>
   </w:abstractNum>
-  <w:abstractNum w:abstractNumId="8" w15:restartNumberingAfterBreak="0">
+  <w:abstractNum w:abstractNumId="9" w15:restartNumberingAfterBreak="0">
     <w:nsid w:val="59134E43"/>
     <w:multiLevelType w:val="singleLevel"/>
     <w:tmpl w:val="59134E43"/>
@@ -6281,7 +5312,7 @@
       </w:rPr>
     </w:lvl>
   </w:abstractNum>
-  <w:abstractNum w:abstractNumId="9" w15:restartNumberingAfterBreak="0">
+  <w:abstractNum w:abstractNumId="10" w15:restartNumberingAfterBreak="0">
     <w:nsid w:val="59135400"/>
     <w:multiLevelType w:val="singleLevel"/>
     <w:tmpl w:val="59135400"/>
@@ -6298,7 +5329,7 @@
       </w:rPr>
     </w:lvl>
   </w:abstractNum>
-  <w:abstractNum w:abstractNumId="10" w15:restartNumberingAfterBreak="0">
+  <w:abstractNum w:abstractNumId="11" w15:restartNumberingAfterBreak="0">
     <w:nsid w:val="5913543A"/>
     <w:multiLevelType w:val="singleLevel"/>
     <w:tmpl w:val="5913543A"/>
@@ -6315,10 +5346,10 @@
       </w:rPr>
     </w:lvl>
   </w:abstractNum>
-  <w:abstractNum w:abstractNumId="11" w15:restartNumberingAfterBreak="0">
+  <w:abstractNum w:abstractNumId="12" w15:restartNumberingAfterBreak="0">
     <w:nsid w:val="6C23493D"/>
     <w:multiLevelType w:val="hybridMultilevel"/>
-    <w:tmpl w:val="EDCE7BFE"/>
+    <w:tmpl w:val="2DD6D650"/>
     <w:lvl w:ilvl="0" w:tplc="04090001">
       <w:start w:val="1"/>
       <w:numFmt w:val="bullet"/>
@@ -6428,7 +5459,7 @@
       </w:rPr>
     </w:lvl>
   </w:abstractNum>
-  <w:abstractNum w:abstractNumId="12" w15:restartNumberingAfterBreak="0">
+  <w:abstractNum w:abstractNumId="13" w15:restartNumberingAfterBreak="0">
     <w:nsid w:val="7EC81CDE"/>
     <w:multiLevelType w:val="hybridMultilevel"/>
     <w:tmpl w:val="540A5D86"/>
@@ -6542,43 +5573,46 @@
     </w:lvl>
   </w:abstractNum>
   <w:num w:numId="1">
+    <w:abstractNumId w:val="8"/>
+  </w:num>
+  <w:num w:numId="2">
+    <w:abstractNumId w:val="10"/>
+  </w:num>
+  <w:num w:numId="3">
+    <w:abstractNumId w:val="4"/>
+  </w:num>
+  <w:num w:numId="4">
+    <w:abstractNumId w:val="11"/>
+  </w:num>
+  <w:num w:numId="5">
+    <w:abstractNumId w:val="9"/>
+  </w:num>
+  <w:num w:numId="6">
+    <w:abstractNumId w:val="3"/>
+  </w:num>
+  <w:num w:numId="7">
     <w:abstractNumId w:val="7"/>
   </w:num>
-  <w:num w:numId="2">
-    <w:abstractNumId w:val="9"/>
+  <w:num w:numId="8">
+    <w:abstractNumId w:val="13"/>
   </w:num>
-  <w:num w:numId="3">
-    <w:abstractNumId w:val="3"/>
+  <w:num w:numId="9">
+    <w:abstractNumId w:val="12"/>
   </w:num>
-  <w:num w:numId="4">
-    <w:abstractNumId w:val="10"/>
+  <w:num w:numId="10">
+    <w:abstractNumId w:val="1"/>
   </w:num>
-  <w:num w:numId="5">
-    <w:abstractNumId w:val="8"/>
+  <w:num w:numId="11">
+    <w:abstractNumId w:val="6"/>
   </w:num>
-  <w:num w:numId="6">
+  <w:num w:numId="12">
     <w:abstractNumId w:val="2"/>
   </w:num>
-  <w:num w:numId="7">
-    <w:abstractNumId w:val="6"/>
-  </w:num>
-  <w:num w:numId="8">
-    <w:abstractNumId w:val="12"/>
-  </w:num>
-  <w:num w:numId="9">
-    <w:abstractNumId w:val="11"/>
-  </w:num>
-  <w:num w:numId="10">
-    <w:abstractNumId w:val="0"/>
-  </w:num>
-  <w:num w:numId="11">
+  <w:num w:numId="13">
     <w:abstractNumId w:val="5"/>
   </w:num>
-  <w:num w:numId="12">
-    <w:abstractNumId w:val="1"/>
-  </w:num>
-  <w:num w:numId="13">
-    <w:abstractNumId w:val="4"/>
+  <w:num w:numId="14">
+    <w:abstractNumId w:val="0"/>
   </w:num>
 </w:numbering>
 </file>
@@ -7321,6 +6355,20 @@
       <w:u w:val="single"/>
     </w:rPr>
   </w:style>
+  <w:style w:type="paragraph" w:styleId="Duytlai">
+    <w:name w:val="Revision"/>
+    <w:hidden/>
+    <w:uiPriority w:val="99"/>
+    <w:semiHidden/>
+    <w:rsid w:val="00434A10"/>
+    <w:pPr>
+      <w:spacing w:after="0" w:line="240" w:lineRule="auto"/>
+    </w:pPr>
+    <w:rPr>
+      <w:sz w:val="22"/>
+      <w:szCs w:val="22"/>
+    </w:rPr>
+  </w:style>
 </w:styles>
 </file>
 
@@ -7604,7 +6652,7 @@
 </file>
 
 <file path=customXml/itemProps2.xml><?xml version="1.0" encoding="utf-8"?>
-<ds:datastoreItem xmlns:ds="http://schemas.openxmlformats.org/officeDocument/2006/customXml" ds:itemID="{36B7836D-FC31-483A-97D5-B8F02C2C6BF7}">
+<ds:datastoreItem xmlns:ds="http://schemas.openxmlformats.org/officeDocument/2006/customXml" ds:itemID="{167FAB0D-8158-4696-A5CA-1E6D3C23574C}">
   <ds:schemaRefs>
     <ds:schemaRef ds:uri="http://schemas.openxmlformats.org/officeDocument/2006/bibliography"/>
   </ds:schemaRefs>

</xml_diff>